<commit_message>
updated screenshots of DS and updates to bounce on main page and fonts properties changed on details page
</commit_message>
<xml_diff>
--- a/assets/ZeeshanMohammed_resume.docx
+++ b/assets/ZeeshanMohammed_resume.docx
@@ -106,71 +106,28 @@
         <w:rPr>
           <w:rFonts w:cs="Calibri" w:ascii="Cambria" w:hAnsi="Cambria"/>
         </w:rPr>
-        <w:t xml:space="preserve">Phone: </w:t>
-      </w:r>
-      <w:r>
-        <w:rPr>
-          <w:rFonts w:cs="Calibri" w:ascii="Cambria" w:hAnsi="Cambria"/>
-          <w:b/>
-        </w:rPr>
-        <w:t xml:space="preserve">H </w:t>
-      </w:r>
-      <w:r>
-        <w:rPr>
-          <w:rFonts w:cs="Calibri" w:ascii="Cambria" w:hAnsi="Cambria"/>
-        </w:rPr>
-        <w:t xml:space="preserve">647.827.6200 </w:t>
-      </w:r>
-      <w:r>
-        <w:rPr>
-          <w:rFonts w:cs="Calibri" w:ascii="Cambria" w:hAnsi="Cambria"/>
-          <w:b/>
-        </w:rPr>
-        <w:t>|</w:t>
-      </w:r>
-      <w:r>
-        <w:rPr>
-          <w:rFonts w:cs="Calibri" w:ascii="Cambria" w:hAnsi="Cambria"/>
+        <w:t>Phone:</w:t>
+      </w:r>
+      <w:r>
+        <w:rPr>
+          <w:rFonts w:cs="Calibri" w:ascii="Cambria" w:hAnsi="Cambria"/>
+          <w:b/>
         </w:rPr>
         <w:t xml:space="preserve"> </w:t>
       </w:r>
       <w:r>
         <w:rPr>
           <w:rFonts w:cs="Calibri" w:ascii="Cambria" w:hAnsi="Cambria"/>
-          <w:b/>
-        </w:rPr>
-        <w:t xml:space="preserve">M </w:t>
-      </w:r>
-      <w:r>
-        <w:rPr>
-          <w:rFonts w:cs="Calibri" w:ascii="Cambria" w:hAnsi="Cambria"/>
-          <w:b/>
-        </w:rPr>
-        <w:t>416</w:t>
-      </w:r>
-      <w:r>
-        <w:rPr>
-          <w:rFonts w:cs="Calibri" w:ascii="Cambria" w:hAnsi="Cambria"/>
-        </w:rPr>
-        <w:t>.</w:t>
-      </w:r>
-      <w:r>
-        <w:rPr>
-          <w:rFonts w:cs="Calibri" w:ascii="Cambria" w:hAnsi="Cambria"/>
-        </w:rPr>
-        <w:t>878</w:t>
-      </w:r>
-      <w:r>
-        <w:rPr>
-          <w:rFonts w:cs="Calibri" w:ascii="Cambria" w:hAnsi="Cambria"/>
-        </w:rPr>
-        <w:t>.</w:t>
-      </w:r>
-      <w:r>
-        <w:rPr>
-          <w:rFonts w:cs="Calibri" w:ascii="Cambria" w:hAnsi="Cambria"/>
-        </w:rPr>
-        <w:t>8426</w:t>
+          <w:b w:val="false"/>
+          <w:bCs w:val="false"/>
+        </w:rPr>
+        <w:t>416.</w:t>
+      </w:r>
+      <w:r>
+        <w:rPr>
+          <w:rFonts w:cs="Calibri" w:ascii="Cambria" w:hAnsi="Cambria"/>
+        </w:rPr>
+        <w:t>878.8426</w:t>
       </w:r>
     </w:p>
     <w:p>
@@ -206,7 +163,15 @@
       </w:pPr>
       <w:r>
         <w:rPr/>
-        <w:t>To obtain a secure career that will enable me to utilize my strong organizational skills and work-ethics.</w:t>
+        <w:t xml:space="preserve">To obtain a career that will enable me to utilize my strong </w:t>
+      </w:r>
+      <w:r>
+        <w:rPr/>
+        <w:t>programming</w:t>
+      </w:r>
+      <w:r>
+        <w:rPr/>
+        <w:t xml:space="preserve"> skills and work-ethics.</w:t>
       </w:r>
     </w:p>
     <w:p>
@@ -293,6 +258,20 @@
       </w:pPr>
       <w:r>
         <w:rPr/>
+        <w:t>Currently working in Unity game engine to make 2D and 3D games</w:t>
+      </w:r>
+    </w:p>
+    <w:p>
+      <w:pPr>
+        <w:pStyle w:val="Normal"/>
+        <w:numPr>
+          <w:ilvl w:val="0"/>
+          <w:numId w:val="1"/>
+        </w:numPr>
+        <w:rPr/>
+      </w:pPr>
+      <w:r>
+        <w:rPr/>
         <w:t>Excellent communication, interpersonal and organization skills</w:t>
       </w:r>
     </w:p>
@@ -307,7 +286,7 @@
       </w:pPr>
       <w:r>
         <w:rPr/>
-        <w:t>Great ability to multitask while maintaining close attention to detail</w:t>
+        <w:t>Great ability to multitask while maintaining close attention to detail</w:t>
       </w:r>
     </w:p>
     <w:p>
@@ -758,7 +737,33 @@
       </w:pPr>
       <w:r>
         <w:rPr/>
-        <w:t>HTML, JavaScript, C++ and C</w:t>
+        <w:t>Autodesk Maya</w:t>
+      </w:r>
+    </w:p>
+    <w:p>
+      <w:pPr>
+        <w:pStyle w:val="Normal"/>
+        <w:numPr>
+          <w:ilvl w:val="0"/>
+          <w:numId w:val="1"/>
+        </w:numPr>
+        <w:rPr/>
+      </w:pPr>
+      <w:r>
+        <w:rPr/>
+        <w:t xml:space="preserve">HTML, JavaScript, C++, </w:t>
+      </w:r>
+      <w:r>
+        <w:rPr/>
+        <w:t>Unity</w:t>
+      </w:r>
+      <w:r>
+        <w:rPr/>
+        <w:t xml:space="preserve"> C</w:t>
+      </w:r>
+      <w:r>
+        <w:rPr/>
+        <w:t>#, Android SDK, Swift</w:t>
       </w:r>
     </w:p>
     <w:p>
@@ -2626,6 +2631,27 @@
       <w:rFonts w:cs="Courier New"/>
     </w:rPr>
   </w:style>
+  <w:style w:type="character" w:styleId="ListLabel8">
+    <w:name w:val="ListLabel 8"/>
+    <w:qFormat/>
+    <w:rPr>
+      <w:rFonts w:cs="Wingdings"/>
+    </w:rPr>
+  </w:style>
+  <w:style w:type="character" w:styleId="ListLabel9">
+    <w:name w:val="ListLabel 9"/>
+    <w:qFormat/>
+    <w:rPr>
+      <w:rFonts w:cs="Symbol"/>
+    </w:rPr>
+  </w:style>
+  <w:style w:type="character" w:styleId="ListLabel10">
+    <w:name w:val="ListLabel 10"/>
+    <w:qFormat/>
+    <w:rPr>
+      <w:rFonts w:cs="Courier New"/>
+    </w:rPr>
+  </w:style>
   <w:style w:type="paragraph" w:styleId="Heading">
     <w:name w:val="Heading"/>
     <w:basedOn w:val="Normal"/>

</xml_diff>

<commit_message>
commit to publish - 1
</commit_message>
<xml_diff>
--- a/assets/ZeeshanMohammed_resume.docx
+++ b/assets/ZeeshanMohammed_resume.docx
@@ -575,7 +575,15 @@
             <w:bookmarkEnd w:id="0"/>
             <w:r>
               <w:rPr/>
-              <w:t>@ TriOS College – Toronto, ON</w:t>
+              <w:t xml:space="preserve">@ </w:t>
+            </w:r>
+            <w:r>
+              <w:rPr/>
+              <w:t>t</w:t>
+            </w:r>
+            <w:r>
+              <w:rPr/>
+              <w:t>riOS College – Toronto, ON</w:t>
             </w:r>
           </w:p>
         </w:tc>
@@ -1085,7 +1093,15 @@
             </w:pPr>
             <w:r>
               <w:rPr/>
-              <w:t>Network Technical Assistance @ TriOS College – Toronto, ON</w:t>
+              <w:t xml:space="preserve">Network Technical Assistance @ </w:t>
+            </w:r>
+            <w:r>
+              <w:rPr/>
+              <w:t>t</w:t>
+            </w:r>
+            <w:r>
+              <w:rPr/>
+              <w:t>riOS College – Toronto, ON</w:t>
             </w:r>
           </w:p>
         </w:tc>
@@ -1165,18 +1181,28 @@
           <w:ilvl w:val="0"/>
           <w:numId w:val="9"/>
         </w:numPr>
-        <w:rPr>
-          <w:b w:val="false"/>
-          <w:b w:val="false"/>
-          <w:bCs w:val="false"/>
-        </w:rPr>
+        <w:rPr/>
       </w:pPr>
       <w:r>
         <w:rPr>
           <w:b w:val="false"/>
           <w:bCs w:val="false"/>
         </w:rPr>
-        <w:t>On-site campus technical assistance for the TriOS Tech Support HQ</w:t>
+        <w:t xml:space="preserve">On-site campus technical assistance for the </w:t>
+      </w:r>
+      <w:r>
+        <w:rPr>
+          <w:b w:val="false"/>
+          <w:bCs w:val="false"/>
+        </w:rPr>
+        <w:t>t</w:t>
+      </w:r>
+      <w:r>
+        <w:rPr>
+          <w:b w:val="false"/>
+          <w:bCs w:val="false"/>
+        </w:rPr>
+        <w:t>riOS Tech Support HQ</w:t>
       </w:r>
     </w:p>
     <w:p>
@@ -1337,7 +1363,7 @@
     <w:pPr>
       <w:pStyle w:val="Header"/>
       <w:pBdr>
-        <w:bottom w:val="single" w:sz="2" w:space="2" w:color="000000"/>
+        <w:bottom w:val="single" w:sz="2" w:space="2" w:color="000001"/>
       </w:pBdr>
       <w:rPr/>
     </w:pPr>
@@ -2894,6 +2920,7 @@
     <w:rPrDefault>
       <w:rPr>
         <w:rFonts w:ascii="Liberation Serif" w:hAnsi="Liberation Serif" w:eastAsia="SimSun" w:cs="Arial"/>
+        <w:sz w:val="20"/>
         <w:szCs w:val="24"/>
         <w:lang w:val="en-CA" w:eastAsia="zh-CN" w:bidi="hi-IN"/>
       </w:rPr>
@@ -3007,6 +3034,28 @@
   </w:style>
   <w:style w:type="character" w:styleId="ListLabel16">
     <w:name w:val="ListLabel 16"/>
+    <w:qFormat/>
+    <w:rPr>
+      <w:rFonts w:cs="OpenSymbol"/>
+      <w:b w:val="false"/>
+    </w:rPr>
+  </w:style>
+  <w:style w:type="character" w:styleId="ListLabel17">
+    <w:name w:val="ListLabel 17"/>
+    <w:qFormat/>
+    <w:rPr>
+      <w:rFonts w:cs="Symbol"/>
+    </w:rPr>
+  </w:style>
+  <w:style w:type="character" w:styleId="ListLabel18">
+    <w:name w:val="ListLabel 18"/>
+    <w:qFormat/>
+    <w:rPr>
+      <w:rFonts w:cs="Wingdings"/>
+    </w:rPr>
+  </w:style>
+  <w:style w:type="character" w:styleId="ListLabel19">
+    <w:name w:val="ListLabel 19"/>
     <w:qFormat/>
     <w:rPr>
       <w:rFonts w:cs="OpenSymbol"/>

</xml_diff>

<commit_message>
sunday Update (fan expo added to resume)
</commit_message>
<xml_diff>
--- a/assets/ZeeshanMohammed_resume.docx
+++ b/assets/ZeeshanMohammed_resume.docx
@@ -1,12 +1,11 @@
 
 <file path=word/document.xml><?xml version="1.0" encoding="utf-8"?>
-<w:document xmlns:o="urn:schemas-microsoft-com:office:office" xmlns:r="http://schemas.openxmlformats.org/officeDocument/2006/relationships" xmlns:v="urn:schemas-microsoft-com:vml" xmlns:w="http://schemas.openxmlformats.org/wordprocessingml/2006/main" xmlns:w10="urn:schemas-microsoft-com:office:word" xmlns:wp="http://schemas.openxmlformats.org/drawingml/2006/wordprocessingDrawing" xmlns:wps="http://schemas.microsoft.com/office/word/2010/wordprocessingShape" xmlns:wpg="http://schemas.microsoft.com/office/word/2010/wordprocessingGroup" xmlns:mc="http://schemas.openxmlformats.org/markup-compatibility/2006" xmlns:wp14="http://schemas.microsoft.com/office/word/2010/wordprocessingDrawing" xmlns:w14="http://schemas.microsoft.com/office/word/2010/wordml" mc:Ignorable="w14 wp14">
+<w:document xmlns:wpc="http://schemas.microsoft.com/office/word/2010/wordprocessingCanvas" xmlns:mc="http://schemas.openxmlformats.org/markup-compatibility/2006" xmlns:o="urn:schemas-microsoft-com:office:office" xmlns:r="http://schemas.openxmlformats.org/officeDocument/2006/relationships" xmlns:m="http://schemas.openxmlformats.org/officeDocument/2006/math" xmlns:v="urn:schemas-microsoft-com:vml" xmlns:wp14="http://schemas.microsoft.com/office/word/2010/wordprocessingDrawing" xmlns:wp="http://schemas.openxmlformats.org/drawingml/2006/wordprocessingDrawing" xmlns:w10="urn:schemas-microsoft-com:office:word" xmlns:w="http://schemas.openxmlformats.org/wordprocessingml/2006/main" xmlns:w14="http://schemas.microsoft.com/office/word/2010/wordml" xmlns:w15="http://schemas.microsoft.com/office/word/2012/wordml" xmlns:wpg="http://schemas.microsoft.com/office/word/2010/wordprocessingGroup" xmlns:wpi="http://schemas.microsoft.com/office/word/2010/wordprocessingInk" xmlns:wne="http://schemas.microsoft.com/office/word/2006/wordml" xmlns:wps="http://schemas.microsoft.com/office/word/2010/wordprocessingShape" mc:Ignorable="w14 w15 wp14">
   <w:body>
     <w:p>
       <w:pPr>
-        <w:pStyle w:val="Normal"/>
-        <w:rPr>
-          <w:b/>
+        <w:rPr>
+          <w:rFonts w:hint="eastAsia"/>
           <w:b/>
           <w:bCs/>
         </w:rPr>
@@ -21,28 +20,25 @@
     </w:p>
     <w:p>
       <w:pPr>
-        <w:pStyle w:val="Normal"/>
-        <w:rPr/>
-      </w:pPr>
-      <w:r>
-        <w:rPr/>
+        <w:rPr>
+          <w:rFonts w:hint="eastAsia"/>
+        </w:rPr>
+      </w:pPr>
+      <w:r>
         <w:t>Dedicated and ambitious game design student, alongside a level designer and scriptwriter, seeking an opportunity to deliver exponential experience.</w:t>
       </w:r>
     </w:p>
     <w:p>
       <w:pPr>
-        <w:pStyle w:val="Normal"/>
-        <w:rPr/>
-      </w:pPr>
-      <w:r>
-        <w:rPr/>
-      </w:r>
-    </w:p>
-    <w:p>
-      <w:pPr>
-        <w:pStyle w:val="Normal"/>
-        <w:rPr>
-          <w:b/>
+        <w:rPr>
+          <w:rFonts w:hint="eastAsia"/>
+        </w:rPr>
+      </w:pPr>
+    </w:p>
+    <w:p>
+      <w:pPr>
+        <w:rPr>
+          <w:rFonts w:hint="eastAsia"/>
           <w:b/>
           <w:bCs/>
         </w:rPr>
@@ -57,102 +53,102 @@
     </w:p>
     <w:p>
       <w:pPr>
-        <w:pStyle w:val="Normal"/>
         <w:numPr>
           <w:ilvl w:val="0"/>
           <w:numId w:val="5"/>
         </w:numPr>
-        <w:rPr/>
-      </w:pPr>
-      <w:r>
-        <w:rPr/>
+        <w:rPr>
+          <w:rFonts w:hint="eastAsia"/>
+        </w:rPr>
+      </w:pPr>
+      <w:r>
         <w:t>Ability to stay calm under pressure and prioritize work flows</w:t>
       </w:r>
     </w:p>
     <w:p>
       <w:pPr>
-        <w:pStyle w:val="Normal"/>
         <w:numPr>
           <w:ilvl w:val="0"/>
           <w:numId w:val="5"/>
         </w:numPr>
-        <w:rPr/>
-      </w:pPr>
-      <w:r>
-        <w:rPr/>
+        <w:rPr>
+          <w:rFonts w:hint="eastAsia"/>
+        </w:rPr>
+      </w:pPr>
+      <w:r>
         <w:t xml:space="preserve">Ambitious, performance driven and self-starter with hands-on experience </w:t>
       </w:r>
     </w:p>
     <w:p>
       <w:pPr>
-        <w:pStyle w:val="Normal"/>
         <w:numPr>
           <w:ilvl w:val="0"/>
           <w:numId w:val="5"/>
         </w:numPr>
-        <w:rPr/>
-      </w:pPr>
-      <w:r>
-        <w:rPr/>
+        <w:rPr>
+          <w:rFonts w:hint="eastAsia"/>
+        </w:rPr>
+      </w:pPr>
+      <w:r>
         <w:t>Currently working in Unity to make 2D and 3D games</w:t>
       </w:r>
     </w:p>
     <w:p>
       <w:pPr>
-        <w:pStyle w:val="Normal"/>
         <w:numPr>
           <w:ilvl w:val="0"/>
           <w:numId w:val="5"/>
         </w:numPr>
-        <w:rPr/>
-      </w:pPr>
-      <w:r>
-        <w:rPr/>
+        <w:rPr>
+          <w:rFonts w:hint="eastAsia"/>
+        </w:rPr>
+      </w:pPr>
+      <w:r>
         <w:t>Excellent communication, interpersonal and organization skills</w:t>
       </w:r>
     </w:p>
     <w:p>
       <w:pPr>
-        <w:pStyle w:val="Normal"/>
         <w:numPr>
           <w:ilvl w:val="0"/>
           <w:numId w:val="5"/>
         </w:numPr>
-        <w:rPr/>
-      </w:pPr>
-      <w:r>
-        <w:rPr/>
+        <w:rPr>
+          <w:rFonts w:hint="eastAsia"/>
+        </w:rPr>
+      </w:pPr>
+      <w:r>
         <w:t>Experience with software best suited for the video game industry</w:t>
       </w:r>
     </w:p>
     <w:p>
       <w:pPr>
-        <w:pStyle w:val="Normal"/>
         <w:numPr>
           <w:ilvl w:val="0"/>
           <w:numId w:val="5"/>
         </w:numPr>
-        <w:rPr/>
-      </w:pPr>
-      <w:r>
-        <w:rPr/>
-        <w:t>Self-wiling to learn more and adaptable to new environments</w:t>
-      </w:r>
-    </w:p>
-    <w:p>
-      <w:pPr>
-        <w:pStyle w:val="Normal"/>
-        <w:rPr/>
-      </w:pPr>
-      <w:r>
-        <w:rPr/>
-      </w:r>
-    </w:p>
-    <w:p>
-      <w:pPr>
-        <w:pStyle w:val="Normal"/>
-        <w:rPr>
-          <w:b/>
+        <w:rPr>
+          <w:rFonts w:hint="eastAsia"/>
+        </w:rPr>
+      </w:pPr>
+      <w:r>
+        <w:t>Self</w:t>
+      </w:r>
+      <w:r>
+        <w:t>-wiling to learn more and adaptable to new environments</w:t>
+      </w:r>
+    </w:p>
+    <w:p>
+      <w:pPr>
+        <w:rPr>
+          <w:rFonts w:hint="eastAsia"/>
+        </w:rPr>
+      </w:pPr>
+    </w:p>
+    <w:p>
+      <w:pPr>
+        <w:rPr>
+          <w:rFonts w:hint="eastAsia"/>
           <w:b/>
           <w:bCs/>
         </w:rPr>
@@ -168,32 +164,30 @@
     <w:tbl>
       <w:tblPr>
         <w:tblW w:w="9972" w:type="dxa"/>
-        <w:jc w:val="left"/>
         <w:tblInd w:w="55" w:type="dxa"/>
-        <w:tblBorders/>
         <w:tblCellMar>
           <w:top w:w="55" w:type="dxa"/>
           <w:left w:w="55" w:type="dxa"/>
           <w:bottom w:w="55" w:type="dxa"/>
           <w:right w:w="55" w:type="dxa"/>
         </w:tblCellMar>
+        <w:tblLook w:val="0000" w:firstRow="0" w:lastRow="0" w:firstColumn="0" w:lastColumn="0" w:noHBand="0" w:noVBand="0"/>
       </w:tblPr>
       <w:tblGrid>
-        <w:gridCol w:w="4986"/>
+        <w:gridCol w:w="4987"/>
         <w:gridCol w:w="4985"/>
       </w:tblGrid>
       <w:tr>
-        <w:trPr/>
         <w:tc>
           <w:tcPr>
             <w:tcW w:w="4986" w:type="dxa"/>
-            <w:tcBorders/>
-            <w:shd w:fill="auto" w:val="clear"/>
+            <w:shd w:val="clear" w:color="auto" w:fill="auto"/>
           </w:tcPr>
           <w:p>
             <w:pPr>
               <w:pStyle w:val="TableContents"/>
               <w:rPr>
+                <w:rFonts w:hint="eastAsia"/>
                 <w:u w:val="single"/>
               </w:rPr>
             </w:pPr>
@@ -211,10 +205,11 @@
                 <w:ilvl w:val="0"/>
                 <w:numId w:val="4"/>
               </w:numPr>
-              <w:rPr/>
+              <w:rPr>
+                <w:rFonts w:hint="eastAsia"/>
+              </w:rPr>
             </w:pPr>
             <w:r>
-              <w:rPr/>
               <w:t>Game Design Documentation</w:t>
             </w:r>
           </w:p>
@@ -225,10 +220,11 @@
                 <w:ilvl w:val="0"/>
                 <w:numId w:val="4"/>
               </w:numPr>
-              <w:rPr/>
+              <w:rPr>
+                <w:rFonts w:hint="eastAsia"/>
+              </w:rPr>
             </w:pPr>
             <w:r>
-              <w:rPr/>
               <w:t>Level Design</w:t>
             </w:r>
           </w:p>
@@ -239,10 +235,11 @@
                 <w:ilvl w:val="0"/>
                 <w:numId w:val="4"/>
               </w:numPr>
-              <w:rPr/>
+              <w:rPr>
+                <w:rFonts w:hint="eastAsia"/>
+              </w:rPr>
             </w:pPr>
             <w:r>
-              <w:rPr/>
               <w:t>Play Testing</w:t>
             </w:r>
           </w:p>
@@ -253,10 +250,11 @@
                 <w:ilvl w:val="0"/>
                 <w:numId w:val="4"/>
               </w:numPr>
-              <w:rPr/>
+              <w:rPr>
+                <w:rFonts w:hint="eastAsia"/>
+              </w:rPr>
             </w:pPr>
             <w:r>
-              <w:rPr/>
               <w:t>Scripting and Debugging</w:t>
             </w:r>
           </w:p>
@@ -267,10 +265,11 @@
                 <w:ilvl w:val="0"/>
                 <w:numId w:val="4"/>
               </w:numPr>
-              <w:rPr/>
+              <w:rPr>
+                <w:rFonts w:hint="eastAsia"/>
+              </w:rPr>
             </w:pPr>
             <w:r>
-              <w:rPr/>
               <w:t>UML Diagrams</w:t>
             </w:r>
           </w:p>
@@ -278,13 +277,13 @@
         <w:tc>
           <w:tcPr>
             <w:tcW w:w="4985" w:type="dxa"/>
-            <w:tcBorders/>
-            <w:shd w:fill="auto" w:val="clear"/>
+            <w:shd w:val="clear" w:color="auto" w:fill="auto"/>
           </w:tcPr>
           <w:p>
             <w:pPr>
               <w:pStyle w:val="TableContents"/>
               <w:rPr>
+                <w:rFonts w:hint="eastAsia"/>
                 <w:u w:val="single"/>
               </w:rPr>
             </w:pPr>
@@ -302,10 +301,11 @@
                 <w:ilvl w:val="0"/>
                 <w:numId w:val="3"/>
               </w:numPr>
-              <w:rPr/>
+              <w:rPr>
+                <w:rFonts w:hint="eastAsia"/>
+              </w:rPr>
             </w:pPr>
             <w:r>
-              <w:rPr/>
               <w:t>Adobe Photoshop and Fireworks</w:t>
             </w:r>
           </w:p>
@@ -316,10 +316,11 @@
                 <w:ilvl w:val="0"/>
                 <w:numId w:val="3"/>
               </w:numPr>
-              <w:rPr/>
+              <w:rPr>
+                <w:rFonts w:hint="eastAsia"/>
+              </w:rPr>
             </w:pPr>
             <w:r>
-              <w:rPr/>
               <w:t>Autodesk Maya</w:t>
             </w:r>
           </w:p>
@@ -330,10 +331,11 @@
                 <w:ilvl w:val="0"/>
                 <w:numId w:val="3"/>
               </w:numPr>
-              <w:rPr/>
+              <w:rPr>
+                <w:rFonts w:hint="eastAsia"/>
+              </w:rPr>
             </w:pPr>
             <w:r>
-              <w:rPr/>
               <w:t>MS Office 2013</w:t>
             </w:r>
           </w:p>
@@ -344,27 +346,32 @@
                 <w:ilvl w:val="0"/>
                 <w:numId w:val="3"/>
               </w:numPr>
-              <w:rPr/>
+              <w:rPr>
+                <w:rFonts w:hint="eastAsia"/>
+              </w:rPr>
             </w:pPr>
+            <w:proofErr w:type="spellStart"/>
             <w:r>
-              <w:rPr/>
-              <w:t>SketchUp 8</w:t>
+              <w:t>SketchUp</w:t>
+            </w:r>
+            <w:proofErr w:type="spellEnd"/>
+            <w:r>
+              <w:t xml:space="preserve"> 8</w:t>
             </w:r>
           </w:p>
         </w:tc>
       </w:tr>
       <w:tr>
-        <w:trPr/>
         <w:tc>
           <w:tcPr>
             <w:tcW w:w="4986" w:type="dxa"/>
-            <w:tcBorders/>
-            <w:shd w:fill="auto" w:val="clear"/>
+            <w:shd w:val="clear" w:color="auto" w:fill="auto"/>
           </w:tcPr>
           <w:p>
             <w:pPr>
               <w:pStyle w:val="TableContents"/>
               <w:rPr>
+                <w:rFonts w:hint="eastAsia"/>
                 <w:u w:val="single"/>
               </w:rPr>
             </w:pPr>
@@ -382,10 +389,11 @@
                 <w:ilvl w:val="0"/>
                 <w:numId w:val="2"/>
               </w:numPr>
-              <w:rPr/>
+              <w:rPr>
+                <w:rFonts w:hint="eastAsia"/>
+              </w:rPr>
             </w:pPr>
             <w:r>
-              <w:rPr/>
               <w:t>C++ / C#</w:t>
             </w:r>
           </w:p>
@@ -396,10 +404,11 @@
                 <w:ilvl w:val="0"/>
                 <w:numId w:val="2"/>
               </w:numPr>
-              <w:rPr/>
+              <w:rPr>
+                <w:rFonts w:hint="eastAsia"/>
+              </w:rPr>
             </w:pPr>
             <w:r>
-              <w:rPr/>
               <w:t>HTML5 and CSS3</w:t>
             </w:r>
           </w:p>
@@ -410,10 +419,11 @@
                 <w:ilvl w:val="0"/>
                 <w:numId w:val="2"/>
               </w:numPr>
-              <w:rPr/>
+              <w:rPr>
+                <w:rFonts w:hint="eastAsia"/>
+              </w:rPr>
             </w:pPr>
             <w:r>
-              <w:rPr/>
               <w:t>JavaScript and Java</w:t>
             </w:r>
           </w:p>
@@ -424,24 +434,27 @@
                 <w:ilvl w:val="0"/>
                 <w:numId w:val="2"/>
               </w:numPr>
-              <w:rPr/>
+              <w:rPr>
+                <w:rFonts w:hint="eastAsia"/>
+              </w:rPr>
             </w:pPr>
+            <w:proofErr w:type="spellStart"/>
             <w:r>
-              <w:rPr/>
               <w:t>XCode</w:t>
             </w:r>
+            <w:proofErr w:type="spellEnd"/>
           </w:p>
         </w:tc>
         <w:tc>
           <w:tcPr>
             <w:tcW w:w="4985" w:type="dxa"/>
-            <w:tcBorders/>
-            <w:shd w:fill="auto" w:val="clear"/>
+            <w:shd w:val="clear" w:color="auto" w:fill="auto"/>
           </w:tcPr>
           <w:p>
             <w:pPr>
               <w:pStyle w:val="TableContents"/>
               <w:rPr>
+                <w:rFonts w:hint="eastAsia"/>
                 <w:u w:val="single"/>
               </w:rPr>
             </w:pPr>
@@ -459,10 +472,11 @@
                 <w:ilvl w:val="0"/>
                 <w:numId w:val="1"/>
               </w:numPr>
-              <w:rPr/>
+              <w:rPr>
+                <w:rFonts w:hint="eastAsia"/>
+              </w:rPr>
             </w:pPr>
             <w:r>
-              <w:rPr/>
               <w:t>Android Studio</w:t>
             </w:r>
           </w:p>
@@ -473,12 +487,15 @@
                 <w:ilvl w:val="0"/>
                 <w:numId w:val="1"/>
               </w:numPr>
-              <w:rPr/>
+              <w:rPr>
+                <w:rFonts w:hint="eastAsia"/>
+              </w:rPr>
             </w:pPr>
+            <w:proofErr w:type="spellStart"/>
             <w:r>
-              <w:rPr/>
               <w:t>MelonJS</w:t>
             </w:r>
+            <w:proofErr w:type="spellEnd"/>
           </w:p>
           <w:p>
             <w:pPr>
@@ -487,10 +504,11 @@
                 <w:ilvl w:val="0"/>
                 <w:numId w:val="1"/>
               </w:numPr>
-              <w:rPr/>
+              <w:rPr>
+                <w:rFonts w:hint="eastAsia"/>
+              </w:rPr>
             </w:pPr>
             <w:r>
-              <w:rPr/>
               <w:t>Swift</w:t>
             </w:r>
           </w:p>
@@ -501,10 +519,11 @@
                 <w:ilvl w:val="0"/>
                 <w:numId w:val="1"/>
               </w:numPr>
-              <w:rPr/>
+              <w:rPr>
+                <w:rFonts w:hint="eastAsia"/>
+              </w:rPr>
             </w:pPr>
             <w:r>
-              <w:rPr/>
               <w:t>Unity3D</w:t>
             </w:r>
           </w:p>
@@ -513,18 +532,15 @@
     </w:tbl>
     <w:p>
       <w:pPr>
-        <w:pStyle w:val="Normal"/>
-        <w:rPr/>
-      </w:pPr>
-      <w:r>
-        <w:rPr/>
-      </w:r>
-    </w:p>
-    <w:p>
-      <w:pPr>
-        <w:pStyle w:val="Normal"/>
-        <w:rPr>
-          <w:b/>
+        <w:rPr>
+          <w:rFonts w:hint="eastAsia"/>
+        </w:rPr>
+      </w:pPr>
+    </w:p>
+    <w:p>
+      <w:pPr>
+        <w:rPr>
+          <w:rFonts w:hint="eastAsia"/>
           <w:b/>
           <w:bCs/>
         </w:rPr>
@@ -540,41 +556,37 @@
     <w:tbl>
       <w:tblPr>
         <w:tblW w:w="9972" w:type="dxa"/>
-        <w:jc w:val="left"/>
         <w:tblInd w:w="55" w:type="dxa"/>
-        <w:tblBorders/>
         <w:tblCellMar>
           <w:top w:w="55" w:type="dxa"/>
           <w:left w:w="55" w:type="dxa"/>
           <w:bottom w:w="55" w:type="dxa"/>
           <w:right w:w="55" w:type="dxa"/>
         </w:tblCellMar>
+        <w:tblLook w:val="0000" w:firstRow="0" w:lastRow="0" w:firstColumn="0" w:lastColumn="0" w:noHBand="0" w:noVBand="0"/>
       </w:tblPr>
       <w:tblGrid>
-        <w:gridCol w:w="7143"/>
+        <w:gridCol w:w="7144"/>
         <w:gridCol w:w="2828"/>
       </w:tblGrid>
       <w:tr>
-        <w:trPr/>
         <w:tc>
           <w:tcPr>
             <w:tcW w:w="7143" w:type="dxa"/>
-            <w:tcBorders/>
-            <w:shd w:fill="auto" w:val="clear"/>
+            <w:shd w:val="clear" w:color="auto" w:fill="auto"/>
           </w:tcPr>
           <w:p>
             <w:pPr>
-              <w:pStyle w:val="Normal"/>
-              <w:rPr/>
+              <w:rPr>
+                <w:rFonts w:hint="eastAsia"/>
+              </w:rPr>
             </w:pPr>
             <w:r>
-              <w:rPr/>
               <w:t xml:space="preserve">Game Design &amp; Development </w:t>
             </w:r>
             <w:bookmarkStart w:id="0" w:name="__DdeLink__126_1107125217"/>
             <w:bookmarkEnd w:id="0"/>
             <w:r>
-              <w:rPr/>
               <w:t>@ triOS College – Toronto, ON</w:t>
             </w:r>
           </w:p>
@@ -582,15 +594,14 @@
         <w:tc>
           <w:tcPr>
             <w:tcW w:w="2828" w:type="dxa"/>
-            <w:tcBorders/>
-            <w:shd w:fill="auto" w:val="clear"/>
+            <w:shd w:val="clear" w:color="auto" w:fill="auto"/>
           </w:tcPr>
           <w:p>
             <w:pPr>
               <w:pStyle w:val="TableContents"/>
               <w:jc w:val="right"/>
               <w:rPr>
-                <w:i/>
+                <w:rFonts w:hint="eastAsia"/>
                 <w:i/>
                 <w:iCs/>
               </w:rPr>
@@ -608,198 +619,186 @@
     </w:tbl>
     <w:p>
       <w:pPr>
-        <w:pStyle w:val="Normal"/>
         <w:numPr>
           <w:ilvl w:val="0"/>
           <w:numId w:val="6"/>
         </w:numPr>
-        <w:rPr/>
-      </w:pPr>
-      <w:r>
-        <w:rPr/>
+        <w:rPr>
+          <w:rFonts w:hint="eastAsia"/>
+        </w:rPr>
+      </w:pPr>
+      <w:r>
         <w:t>Video Game Theory</w:t>
       </w:r>
     </w:p>
     <w:p>
       <w:pPr>
-        <w:pStyle w:val="Normal"/>
         <w:numPr>
           <w:ilvl w:val="0"/>
           <w:numId w:val="6"/>
         </w:numPr>
-        <w:rPr/>
-      </w:pPr>
-      <w:r>
-        <w:rPr/>
-        <w:t>Video Game Development Fundamentals and Technical Design</w:t>
-      </w:r>
-    </w:p>
-    <w:p>
-      <w:pPr>
-        <w:pStyle w:val="Normal"/>
+        <w:rPr>
+          <w:rFonts w:hint="eastAsia"/>
+        </w:rPr>
+      </w:pPr>
+      <w:r>
+        <w:t xml:space="preserve">Video Game Development </w:t>
+      </w:r>
+      <w:r>
+        <w:t>Fundamentals and Technical Design</w:t>
+      </w:r>
+    </w:p>
+    <w:p>
+      <w:pPr>
         <w:numPr>
           <w:ilvl w:val="0"/>
           <w:numId w:val="6"/>
         </w:numPr>
-        <w:rPr/>
-      </w:pPr>
-      <w:r>
-        <w:rPr/>
+        <w:rPr>
+          <w:rFonts w:hint="eastAsia"/>
+        </w:rPr>
+      </w:pPr>
+      <w:r>
         <w:t>Video Game Math and Physics</w:t>
       </w:r>
     </w:p>
     <w:p>
       <w:pPr>
-        <w:pStyle w:val="Normal"/>
         <w:numPr>
           <w:ilvl w:val="0"/>
           <w:numId w:val="6"/>
         </w:numPr>
-        <w:rPr/>
-      </w:pPr>
-      <w:r>
-        <w:rPr/>
+        <w:rPr>
+          <w:rFonts w:hint="eastAsia"/>
+        </w:rPr>
+      </w:pPr>
+      <w:r>
         <w:t>Video Game Prototyping</w:t>
       </w:r>
     </w:p>
     <w:p>
       <w:pPr>
-        <w:pStyle w:val="Normal"/>
         <w:numPr>
           <w:ilvl w:val="0"/>
           <w:numId w:val="6"/>
         </w:numPr>
-        <w:rPr/>
-      </w:pPr>
-      <w:r>
-        <w:rPr/>
+        <w:rPr>
+          <w:rFonts w:hint="eastAsia"/>
+        </w:rPr>
+      </w:pPr>
+      <w:r>
         <w:t>Introduction to C++</w:t>
       </w:r>
     </w:p>
     <w:p>
       <w:pPr>
-        <w:pStyle w:val="Normal"/>
         <w:numPr>
           <w:ilvl w:val="0"/>
           <w:numId w:val="6"/>
         </w:numPr>
-        <w:rPr/>
-      </w:pPr>
-      <w:r>
-        <w:rPr/>
+        <w:rPr>
+          <w:rFonts w:hint="eastAsia"/>
+        </w:rPr>
+      </w:pPr>
+      <w:r>
         <w:t>Unity2D and 3D Game Development</w:t>
       </w:r>
     </w:p>
     <w:p>
       <w:pPr>
-        <w:pStyle w:val="Normal"/>
         <w:numPr>
           <w:ilvl w:val="0"/>
           <w:numId w:val="6"/>
         </w:numPr>
-        <w:rPr/>
-      </w:pPr>
-      <w:r>
-        <w:rPr/>
+        <w:rPr>
+          <w:rFonts w:hint="eastAsia"/>
+        </w:rPr>
+      </w:pPr>
+      <w:r>
         <w:t>Level Design</w:t>
       </w:r>
     </w:p>
     <w:p>
       <w:pPr>
-        <w:pStyle w:val="Normal"/>
         <w:numPr>
           <w:ilvl w:val="0"/>
           <w:numId w:val="6"/>
         </w:numPr>
-        <w:rPr/>
-      </w:pPr>
-      <w:r>
-        <w:rPr/>
+        <w:rPr>
+          <w:rFonts w:hint="eastAsia"/>
+        </w:rPr>
+      </w:pPr>
+      <w:r>
         <w:t>Video Game Sound</w:t>
       </w:r>
     </w:p>
     <w:p>
       <w:pPr>
-        <w:pStyle w:val="Normal"/>
         <w:numPr>
           <w:ilvl w:val="0"/>
           <w:numId w:val="6"/>
         </w:numPr>
-        <w:rPr/>
-      </w:pPr>
-      <w:r>
-        <w:rPr/>
+        <w:rPr>
+          <w:rFonts w:hint="eastAsia"/>
+        </w:rPr>
+      </w:pPr>
+      <w:r>
         <w:t>3D Modelling using Autodesk Maya</w:t>
       </w:r>
     </w:p>
     <w:p>
       <w:pPr>
-        <w:pStyle w:val="Normal"/>
         <w:numPr>
           <w:ilvl w:val="0"/>
           <w:numId w:val="6"/>
         </w:numPr>
-        <w:rPr/>
-      </w:pPr>
-      <w:r>
-        <w:rPr/>
-        <w:t>DirectX 1</w:t>
-      </w:r>
-      <w:r>
-        <w:rPr/>
-        <w:t>2</w:t>
-      </w:r>
-    </w:p>
-    <w:p>
-      <w:pPr>
-        <w:pStyle w:val="Normal"/>
-        <w:rPr/>
-      </w:pPr>
-      <w:r>
-        <w:rPr/>
-      </w:r>
-    </w:p>
-    <w:p>
-      <w:pPr>
-        <w:pStyle w:val="Normal"/>
-        <w:rPr/>
-      </w:pPr>
-      <w:r>
-        <w:rPr/>
-      </w:r>
-    </w:p>
-    <w:p>
-      <w:pPr>
-        <w:pStyle w:val="Normal"/>
-        <w:rPr/>
-      </w:pPr>
-      <w:r>
-        <w:rPr/>
-      </w:r>
-    </w:p>
-    <w:p>
-      <w:pPr>
-        <w:pStyle w:val="Normal"/>
-        <w:rPr/>
-      </w:pPr>
-      <w:r>
-        <w:rPr/>
-      </w:r>
-    </w:p>
-    <w:p>
-      <w:pPr>
-        <w:pStyle w:val="Normal"/>
-        <w:rPr/>
-      </w:pPr>
-      <w:r>
-        <w:rPr/>
-      </w:r>
-    </w:p>
-    <w:p>
-      <w:pPr>
-        <w:pStyle w:val="Normal"/>
-        <w:rPr>
-          <w:b/>
+        <w:rPr>
+          <w:rFonts w:hint="eastAsia"/>
+        </w:rPr>
+      </w:pPr>
+      <w:r>
+        <w:t>DirectX 12</w:t>
+      </w:r>
+    </w:p>
+    <w:p>
+      <w:pPr>
+        <w:rPr>
+          <w:rFonts w:hint="eastAsia"/>
+        </w:rPr>
+      </w:pPr>
+    </w:p>
+    <w:p>
+      <w:pPr>
+        <w:rPr>
+          <w:rFonts w:hint="eastAsia"/>
+        </w:rPr>
+      </w:pPr>
+    </w:p>
+    <w:p>
+      <w:pPr>
+        <w:rPr>
+          <w:rFonts w:hint="eastAsia"/>
+        </w:rPr>
+      </w:pPr>
+    </w:p>
+    <w:p>
+      <w:pPr>
+        <w:rPr>
+          <w:rFonts w:hint="eastAsia"/>
+        </w:rPr>
+      </w:pPr>
+    </w:p>
+    <w:p>
+      <w:pPr>
+        <w:rPr>
+          <w:rFonts w:hint="eastAsia"/>
+        </w:rPr>
+      </w:pPr>
+    </w:p>
+    <w:p>
+      <w:pPr>
+        <w:rPr>
+          <w:rFonts w:hint="eastAsia"/>
           <w:b/>
           <w:bCs/>
         </w:rPr>
@@ -815,51 +814,52 @@
     <w:tbl>
       <w:tblPr>
         <w:tblW w:w="9972" w:type="dxa"/>
-        <w:jc w:val="left"/>
         <w:tblInd w:w="55" w:type="dxa"/>
-        <w:tblBorders/>
         <w:tblCellMar>
           <w:top w:w="55" w:type="dxa"/>
           <w:left w:w="55" w:type="dxa"/>
           <w:bottom w:w="55" w:type="dxa"/>
           <w:right w:w="55" w:type="dxa"/>
         </w:tblCellMar>
+        <w:tblLook w:val="0000" w:firstRow="0" w:lastRow="0" w:firstColumn="0" w:lastColumn="0" w:noHBand="0" w:noVBand="0"/>
       </w:tblPr>
       <w:tblGrid>
-        <w:gridCol w:w="7649"/>
+        <w:gridCol w:w="7650"/>
         <w:gridCol w:w="2322"/>
       </w:tblGrid>
       <w:tr>
-        <w:trPr/>
         <w:tc>
           <w:tcPr>
             <w:tcW w:w="7649" w:type="dxa"/>
-            <w:tcBorders/>
-            <w:shd w:fill="auto" w:val="clear"/>
+            <w:shd w:val="clear" w:color="auto" w:fill="auto"/>
           </w:tcPr>
           <w:p>
             <w:pPr>
-              <w:pStyle w:val="Normal"/>
-              <w:rPr/>
+              <w:rPr>
+                <w:rFonts w:hint="eastAsia"/>
+              </w:rPr>
             </w:pPr>
             <w:r>
-              <w:rPr/>
-              <w:t>Global Game Jam – Delta Phi Streaker</w:t>
+              <w:t xml:space="preserve">Global Game Jam – </w:t>
             </w:r>
+            <w:r>
+              <w:t>Delta Phi Streaker</w:t>
+            </w:r>
+            <w:bookmarkStart w:id="1" w:name="_GoBack"/>
+            <w:bookmarkEnd w:id="1"/>
           </w:p>
         </w:tc>
         <w:tc>
           <w:tcPr>
             <w:tcW w:w="2322" w:type="dxa"/>
-            <w:tcBorders/>
-            <w:shd w:fill="auto" w:val="clear"/>
+            <w:shd w:val="clear" w:color="auto" w:fill="auto"/>
           </w:tcPr>
           <w:p>
             <w:pPr>
               <w:pStyle w:val="TableContents"/>
               <w:jc w:val="right"/>
               <w:rPr>
-                <w:i/>
+                <w:rFonts w:hint="eastAsia"/>
                 <w:i/>
                 <w:iCs/>
               </w:rPr>
@@ -877,73 +877,68 @@
     </w:tbl>
     <w:p>
       <w:pPr>
-        <w:pStyle w:val="Normal"/>
         <w:numPr>
           <w:ilvl w:val="0"/>
           <w:numId w:val="7"/>
         </w:numPr>
-        <w:rPr/>
-      </w:pPr>
-      <w:r>
-        <w:rPr/>
+        <w:rPr>
+          <w:rFonts w:hint="eastAsia"/>
+        </w:rPr>
+      </w:pPr>
+      <w:r>
         <w:t>Made in Unity</w:t>
       </w:r>
     </w:p>
     <w:p>
       <w:pPr>
-        <w:pStyle w:val="Normal"/>
         <w:numPr>
           <w:ilvl w:val="0"/>
           <w:numId w:val="7"/>
         </w:numPr>
-        <w:rPr/>
-      </w:pPr>
-      <w:r>
-        <w:rPr/>
+        <w:rPr>
+          <w:rFonts w:hint="eastAsia"/>
+        </w:rPr>
+      </w:pPr>
+      <w:r>
         <w:t>2D side-scrolling infinite runner</w:t>
       </w:r>
     </w:p>
     <w:p>
       <w:pPr>
-        <w:pStyle w:val="Normal"/>
-        <w:rPr/>
-      </w:pPr>
-      <w:r>
-        <w:rPr/>
-      </w:r>
+        <w:rPr>
+          <w:rFonts w:hint="eastAsia"/>
+        </w:rPr>
+      </w:pPr>
     </w:p>
     <w:tbl>
       <w:tblPr>
         <w:tblW w:w="9972" w:type="dxa"/>
-        <w:jc w:val="left"/>
         <w:tblInd w:w="55" w:type="dxa"/>
-        <w:tblBorders/>
         <w:tblCellMar>
           <w:top w:w="55" w:type="dxa"/>
           <w:left w:w="55" w:type="dxa"/>
           <w:bottom w:w="55" w:type="dxa"/>
           <w:right w:w="55" w:type="dxa"/>
         </w:tblCellMar>
+        <w:tblLook w:val="0000" w:firstRow="0" w:lastRow="0" w:firstColumn="0" w:lastColumn="0" w:noHBand="0" w:noVBand="0"/>
       </w:tblPr>
       <w:tblGrid>
-        <w:gridCol w:w="7649"/>
+        <w:gridCol w:w="7650"/>
         <w:gridCol w:w="2322"/>
       </w:tblGrid>
       <w:tr>
-        <w:trPr/>
         <w:tc>
           <w:tcPr>
             <w:tcW w:w="7649" w:type="dxa"/>
-            <w:tcBorders/>
-            <w:shd w:fill="auto" w:val="clear"/>
+            <w:shd w:val="clear" w:color="auto" w:fill="auto"/>
           </w:tcPr>
           <w:p>
             <w:pPr>
-              <w:pStyle w:val="Normal"/>
-              <w:rPr/>
+              <w:rPr>
+                <w:rFonts w:hint="eastAsia"/>
+              </w:rPr>
             </w:pPr>
             <w:r>
-              <w:rPr/>
               <w:t>Dusty Space – Solo Project</w:t>
             </w:r>
           </w:p>
@@ -951,15 +946,14 @@
         <w:tc>
           <w:tcPr>
             <w:tcW w:w="2322" w:type="dxa"/>
-            <w:tcBorders/>
-            <w:shd w:fill="auto" w:val="clear"/>
+            <w:shd w:val="clear" w:color="auto" w:fill="auto"/>
           </w:tcPr>
           <w:p>
             <w:pPr>
               <w:pStyle w:val="TableContents"/>
               <w:jc w:val="right"/>
               <w:rPr>
-                <w:i/>
+                <w:rFonts w:hint="eastAsia"/>
                 <w:i/>
                 <w:iCs/>
               </w:rPr>
@@ -977,74 +971,74 @@
     </w:tbl>
     <w:p>
       <w:pPr>
-        <w:pStyle w:val="Normal"/>
         <w:numPr>
           <w:ilvl w:val="0"/>
           <w:numId w:val="8"/>
         </w:numPr>
-        <w:rPr/>
-      </w:pPr>
-      <w:r>
-        <w:rPr/>
+        <w:rPr>
+          <w:rFonts w:hint="eastAsia"/>
+        </w:rPr>
+      </w:pPr>
+      <w:r>
         <w:t>Made in Unity</w:t>
       </w:r>
     </w:p>
     <w:p>
       <w:pPr>
-        <w:pStyle w:val="Normal"/>
         <w:numPr>
           <w:ilvl w:val="0"/>
           <w:numId w:val="8"/>
         </w:numPr>
-        <w:rPr/>
-      </w:pPr>
-      <w:r>
-        <w:rPr/>
+        <w:rPr>
+          <w:rFonts w:hint="eastAsia"/>
+        </w:rPr>
+      </w:pPr>
+      <w:r>
         <w:t>2D two-player space shooter</w:t>
       </w:r>
     </w:p>
     <w:p>
       <w:pPr>
-        <w:pStyle w:val="Normal"/>
         <w:numPr>
           <w:ilvl w:val="0"/>
           <w:numId w:val="8"/>
         </w:numPr>
-        <w:rPr/>
-      </w:pPr>
-      <w:r>
-        <w:rPr/>
+        <w:rPr>
+          <w:rFonts w:hint="eastAsia"/>
+        </w:rPr>
+      </w:pPr>
+      <w:r>
         <w:t>Random and infinite wave generation based on a random number generator</w:t>
       </w:r>
     </w:p>
     <w:p>
       <w:pPr>
-        <w:pStyle w:val="Normal"/>
         <w:numPr>
           <w:ilvl w:val="0"/>
           <w:numId w:val="8"/>
         </w:numPr>
-        <w:rPr/>
-      </w:pPr>
-      <w:r>
-        <w:rPr/>
-        <w:t>Available on Google Play (coming soon on iOS)</w:t>
-      </w:r>
-    </w:p>
-    <w:p>
-      <w:pPr>
-        <w:pStyle w:val="Normal"/>
-        <w:rPr/>
-      </w:pPr>
-      <w:r>
-        <w:rPr/>
-      </w:r>
-    </w:p>
-    <w:p>
-      <w:pPr>
-        <w:pStyle w:val="Normal"/>
-        <w:rPr>
-          <w:b/>
+        <w:rPr>
+          <w:rFonts w:hint="eastAsia"/>
+        </w:rPr>
+      </w:pPr>
+      <w:r>
+        <w:t xml:space="preserve">Available on Google </w:t>
+      </w:r>
+      <w:r>
+        <w:t>Play (coming soon on iOS)</w:t>
+      </w:r>
+    </w:p>
+    <w:p>
+      <w:pPr>
+        <w:rPr>
+          <w:rFonts w:hint="eastAsia"/>
+        </w:rPr>
+      </w:pPr>
+    </w:p>
+    <w:p>
+      <w:pPr>
+        <w:rPr>
+          <w:rFonts w:hint="eastAsia"/>
           <w:b/>
           <w:bCs/>
         </w:rPr>
@@ -1060,35 +1054,32 @@
     <w:tbl>
       <w:tblPr>
         <w:tblW w:w="9972" w:type="dxa"/>
-        <w:jc w:val="left"/>
         <w:tblInd w:w="55" w:type="dxa"/>
-        <w:tblBorders/>
         <w:tblCellMar>
           <w:top w:w="55" w:type="dxa"/>
           <w:left w:w="55" w:type="dxa"/>
           <w:bottom w:w="55" w:type="dxa"/>
           <w:right w:w="55" w:type="dxa"/>
         </w:tblCellMar>
+        <w:tblLook w:val="0000" w:firstRow="0" w:lastRow="0" w:firstColumn="0" w:lastColumn="0" w:noHBand="0" w:noVBand="0"/>
       </w:tblPr>
       <w:tblGrid>
-        <w:gridCol w:w="7031"/>
+        <w:gridCol w:w="7032"/>
         <w:gridCol w:w="2940"/>
       </w:tblGrid>
       <w:tr>
-        <w:trPr/>
         <w:tc>
           <w:tcPr>
             <w:tcW w:w="7031" w:type="dxa"/>
-            <w:tcBorders/>
-            <w:shd w:fill="auto" w:val="clear"/>
+            <w:shd w:val="clear" w:color="auto" w:fill="auto"/>
           </w:tcPr>
           <w:p>
             <w:pPr>
-              <w:pStyle w:val="Normal"/>
-              <w:rPr/>
+              <w:rPr>
+                <w:rFonts w:hint="eastAsia"/>
+              </w:rPr>
             </w:pPr>
             <w:r>
-              <w:rPr/>
               <w:t>Network Technical Assistance @ triOS College – Toronto, ON</w:t>
             </w:r>
           </w:p>
@@ -1096,15 +1087,14 @@
         <w:tc>
           <w:tcPr>
             <w:tcW w:w="2940" w:type="dxa"/>
-            <w:tcBorders/>
-            <w:shd w:fill="auto" w:val="clear"/>
+            <w:shd w:val="clear" w:color="auto" w:fill="auto"/>
           </w:tcPr>
           <w:p>
             <w:pPr>
               <w:pStyle w:val="TableContents"/>
               <w:jc w:val="right"/>
               <w:rPr>
-                <w:i/>
+                <w:rFonts w:hint="eastAsia"/>
                 <w:i/>
                 <w:iCs/>
               </w:rPr>
@@ -1122,128 +1112,309 @@
     </w:tbl>
     <w:p>
       <w:pPr>
-        <w:pStyle w:val="Normal"/>
         <w:numPr>
           <w:ilvl w:val="0"/>
           <w:numId w:val="9"/>
         </w:numPr>
         <w:rPr>
-          <w:b w:val="false"/>
-          <w:b w:val="false"/>
-          <w:bCs w:val="false"/>
-        </w:rPr>
-      </w:pPr>
-      <w:r>
-        <w:rPr>
-          <w:b w:val="false"/>
-          <w:bCs w:val="false"/>
-        </w:rPr>
+          <w:rFonts w:hint="eastAsia"/>
+        </w:rPr>
+      </w:pPr>
+      <w:r>
         <w:t>Assist students, professors and campus staff with technical issues</w:t>
       </w:r>
     </w:p>
     <w:p>
       <w:pPr>
-        <w:pStyle w:val="Normal"/>
         <w:numPr>
           <w:ilvl w:val="0"/>
           <w:numId w:val="9"/>
         </w:numPr>
         <w:rPr>
-          <w:b w:val="false"/>
-          <w:b w:val="false"/>
-          <w:bCs w:val="false"/>
-        </w:rPr>
-      </w:pPr>
-      <w:r>
-        <w:rPr>
-          <w:b w:val="false"/>
-          <w:bCs w:val="false"/>
-        </w:rPr>
-        <w:t>Direct communication with campus HQ tech support to solve advanced problems</w:t>
-      </w:r>
-    </w:p>
-    <w:p>
-      <w:pPr>
-        <w:pStyle w:val="Normal"/>
+          <w:rFonts w:hint="eastAsia"/>
+        </w:rPr>
+      </w:pPr>
+      <w:r>
+        <w:t xml:space="preserve">Direct communication with campus HQ tech support to solve </w:t>
+      </w:r>
+      <w:r>
+        <w:t>advanced problems</w:t>
+      </w:r>
+    </w:p>
+    <w:p>
+      <w:pPr>
         <w:numPr>
           <w:ilvl w:val="0"/>
           <w:numId w:val="9"/>
         </w:numPr>
-        <w:rPr/>
-      </w:pPr>
-      <w:r>
-        <w:rPr>
-          <w:b w:val="false"/>
-          <w:bCs w:val="false"/>
-        </w:rPr>
+        <w:rPr>
+          <w:rFonts w:hint="eastAsia"/>
+        </w:rPr>
+      </w:pPr>
+      <w:r>
         <w:t>On-site campus technical assistance for the triOS Tech Support HQ</w:t>
       </w:r>
     </w:p>
     <w:p>
       <w:pPr>
-        <w:pStyle w:val="Normal"/>
         <w:numPr>
           <w:ilvl w:val="0"/>
           <w:numId w:val="9"/>
         </w:numPr>
-        <w:rPr/>
-      </w:pPr>
-      <w:r>
-        <w:rPr>
-          <w:b w:val="false"/>
-          <w:bCs w:val="false"/>
-        </w:rPr>
+        <w:rPr>
+          <w:rFonts w:hint="eastAsia"/>
+        </w:rPr>
+      </w:pPr>
+      <w:r>
         <w:t>Troubleshooting devices such as, printers, computers, laptops, network switches and servers</w:t>
       </w:r>
     </w:p>
+    <w:p>
+      <w:pPr>
+        <w:rPr>
+          <w:rFonts w:hint="eastAsia"/>
+        </w:rPr>
+      </w:pPr>
+    </w:p>
+    <w:p>
+      <w:pPr>
+        <w:rPr>
+          <w:rFonts w:hint="eastAsia"/>
+        </w:rPr>
+      </w:pPr>
+      <w:r>
+        <w:rPr>
+          <w:b/>
+          <w:bCs/>
+        </w:rPr>
+        <w:t>Volunteer Experience:</w:t>
+      </w:r>
+    </w:p>
+    <w:tbl>
+      <w:tblPr>
+        <w:tblW w:w="9972" w:type="dxa"/>
+        <w:tblInd w:w="55" w:type="dxa"/>
+        <w:tblCellMar>
+          <w:top w:w="55" w:type="dxa"/>
+          <w:left w:w="55" w:type="dxa"/>
+          <w:bottom w:w="55" w:type="dxa"/>
+          <w:right w:w="55" w:type="dxa"/>
+        </w:tblCellMar>
+        <w:tblLook w:val="0000" w:firstRow="0" w:lastRow="0" w:firstColumn="0" w:lastColumn="0" w:noHBand="0" w:noVBand="0"/>
+      </w:tblPr>
+      <w:tblGrid>
+        <w:gridCol w:w="7032"/>
+        <w:gridCol w:w="2940"/>
+      </w:tblGrid>
+      <w:tr>
+        <w:tc>
+          <w:tcPr>
+            <w:tcW w:w="7031" w:type="dxa"/>
+            <w:shd w:val="clear" w:color="auto" w:fill="auto"/>
+          </w:tcPr>
+          <w:p>
+            <w:pPr>
+              <w:rPr>
+                <w:rFonts w:hint="eastAsia"/>
+              </w:rPr>
+            </w:pPr>
+            <w:r>
+              <w:t>triOS Campus Booth Volunteer @ Fan Expo – Toronto, ON</w:t>
+            </w:r>
+          </w:p>
+        </w:tc>
+        <w:tc>
+          <w:tcPr>
+            <w:tcW w:w="2940" w:type="dxa"/>
+            <w:shd w:val="clear" w:color="auto" w:fill="auto"/>
+          </w:tcPr>
+          <w:p>
+            <w:pPr>
+              <w:pStyle w:val="TableContents"/>
+              <w:jc w:val="right"/>
+              <w:rPr>
+                <w:rFonts w:hint="eastAsia"/>
+              </w:rPr>
+            </w:pPr>
+            <w:r>
+              <w:rPr>
+                <w:i/>
+                <w:iCs/>
+              </w:rPr>
+              <w:t>Sep</w:t>
+            </w:r>
+            <w:r>
+              <w:rPr>
+                <w:i/>
+                <w:iCs/>
+              </w:rPr>
+              <w:t>tember 2016</w:t>
+            </w:r>
+          </w:p>
+        </w:tc>
+      </w:tr>
+    </w:tbl>
+    <w:p>
+      <w:pPr>
+        <w:numPr>
+          <w:ilvl w:val="0"/>
+          <w:numId w:val="9"/>
+        </w:numPr>
+        <w:rPr>
+          <w:rFonts w:hint="eastAsia"/>
+        </w:rPr>
+      </w:pPr>
+      <w:r>
+        <w:t>Coordinate with campus staff on enrolment follow-up procedures</w:t>
+      </w:r>
+    </w:p>
+    <w:p>
+      <w:pPr>
+        <w:numPr>
+          <w:ilvl w:val="0"/>
+          <w:numId w:val="9"/>
+        </w:numPr>
+        <w:rPr>
+          <w:rFonts w:hint="eastAsia"/>
+        </w:rPr>
+      </w:pPr>
+      <w:r>
+        <w:t>Display current projects and demos to the public</w:t>
+      </w:r>
+    </w:p>
+    <w:p>
+      <w:pPr>
+        <w:numPr>
+          <w:ilvl w:val="0"/>
+          <w:numId w:val="9"/>
+        </w:numPr>
+        <w:rPr>
+          <w:rFonts w:hint="eastAsia"/>
+        </w:rPr>
+      </w:pPr>
+      <w:r>
+        <w:t>Explain detailed course outline and experience with the campus and program</w:t>
+      </w:r>
+    </w:p>
+    <w:p>
+      <w:pPr>
+        <w:numPr>
+          <w:ilvl w:val="0"/>
+          <w:numId w:val="9"/>
+        </w:numPr>
+        <w:rPr>
+          <w:rFonts w:hint="eastAsia"/>
+        </w:rPr>
+      </w:pPr>
+      <w:r>
+        <w:t>Speak with people interested about the Video Game Design</w:t>
+      </w:r>
+      <w:r>
+        <w:t xml:space="preserve"> and Development and Video Game Technical Design courses</w:t>
+      </w:r>
+    </w:p>
     <w:sectPr>
-      <w:headerReference w:type="default" r:id="rId2"/>
-      <w:type w:val="nextPage"/>
+      <w:headerReference w:type="default" r:id="rId7"/>
       <w:pgSz w:w="12240" w:h="15840"/>
-      <w:pgMar w:left="1134" w:right="1134" w:header="1134" w:top="2518" w:footer="0" w:bottom="1134" w:gutter="0"/>
-      <w:pgNumType w:fmt="decimal"/>
-      <w:formProt w:val="false"/>
-      <w:textDirection w:val="lrTb"/>
-      <w:docGrid w:type="default" w:linePitch="240" w:charSpace="4294961151"/>
+      <w:pgMar w:top="2518" w:right="1134" w:bottom="1134" w:left="1134" w:header="1134" w:footer="0" w:gutter="0"/>
+      <w:cols w:space="720"/>
+      <w:formProt w:val="0"/>
+      <w:docGrid w:linePitch="240" w:charSpace="-6145"/>
     </w:sectPr>
   </w:body>
 </w:document>
 </file>
 
+<file path=word/endnotes.xml><?xml version="1.0" encoding="utf-8"?>
+<w:endnotes xmlns:wpc="http://schemas.microsoft.com/office/word/2010/wordprocessingCanvas" xmlns:mc="http://schemas.openxmlformats.org/markup-compatibility/2006" xmlns:o="urn:schemas-microsoft-com:office:office" xmlns:r="http://schemas.openxmlformats.org/officeDocument/2006/relationships" xmlns:m="http://schemas.openxmlformats.org/officeDocument/2006/math" xmlns:v="urn:schemas-microsoft-com:vml" xmlns:wp14="http://schemas.microsoft.com/office/word/2010/wordprocessingDrawing" xmlns:wp="http://schemas.openxmlformats.org/drawingml/2006/wordprocessingDrawing" xmlns:w10="urn:schemas-microsoft-com:office:word" xmlns:w="http://schemas.openxmlformats.org/wordprocessingml/2006/main" xmlns:w14="http://schemas.microsoft.com/office/word/2010/wordml" xmlns:w15="http://schemas.microsoft.com/office/word/2012/wordml" xmlns:wpg="http://schemas.microsoft.com/office/word/2010/wordprocessingGroup" xmlns:wpi="http://schemas.microsoft.com/office/word/2010/wordprocessingInk" xmlns:wne="http://schemas.microsoft.com/office/word/2006/wordml" xmlns:wps="http://schemas.microsoft.com/office/word/2010/wordprocessingShape" mc:Ignorable="w14 w15 wp14">
+  <w:endnote w:type="separator" w:id="-1">
+    <w:p>
+      <w:pPr>
+        <w:rPr>
+          <w:rFonts w:hint="eastAsia"/>
+        </w:rPr>
+      </w:pPr>
+      <w:r>
+        <w:separator/>
+      </w:r>
+    </w:p>
+  </w:endnote>
+  <w:endnote w:type="continuationSeparator" w:id="0">
+    <w:p>
+      <w:pPr>
+        <w:rPr>
+          <w:rFonts w:hint="eastAsia"/>
+        </w:rPr>
+      </w:pPr>
+      <w:r>
+        <w:continuationSeparator/>
+      </w:r>
+    </w:p>
+  </w:endnote>
+</w:endnotes>
+</file>
+
+<file path=word/footnotes.xml><?xml version="1.0" encoding="utf-8"?>
+<w:footnotes xmlns:wpc="http://schemas.microsoft.com/office/word/2010/wordprocessingCanvas" xmlns:mc="http://schemas.openxmlformats.org/markup-compatibility/2006" xmlns:o="urn:schemas-microsoft-com:office:office" xmlns:r="http://schemas.openxmlformats.org/officeDocument/2006/relationships" xmlns:m="http://schemas.openxmlformats.org/officeDocument/2006/math" xmlns:v="urn:schemas-microsoft-com:vml" xmlns:wp14="http://schemas.microsoft.com/office/word/2010/wordprocessingDrawing" xmlns:wp="http://schemas.openxmlformats.org/drawingml/2006/wordprocessingDrawing" xmlns:w10="urn:schemas-microsoft-com:office:word" xmlns:w="http://schemas.openxmlformats.org/wordprocessingml/2006/main" xmlns:w14="http://schemas.microsoft.com/office/word/2010/wordml" xmlns:w15="http://schemas.microsoft.com/office/word/2012/wordml" xmlns:wpg="http://schemas.microsoft.com/office/word/2010/wordprocessingGroup" xmlns:wpi="http://schemas.microsoft.com/office/word/2010/wordprocessingInk" xmlns:wne="http://schemas.microsoft.com/office/word/2006/wordml" xmlns:wps="http://schemas.microsoft.com/office/word/2010/wordprocessingShape" mc:Ignorable="w14 w15 wp14">
+  <w:footnote w:type="separator" w:id="-1">
+    <w:p>
+      <w:pPr>
+        <w:rPr>
+          <w:rFonts w:hint="eastAsia"/>
+        </w:rPr>
+      </w:pPr>
+      <w:r>
+        <w:separator/>
+      </w:r>
+    </w:p>
+  </w:footnote>
+  <w:footnote w:type="continuationSeparator" w:id="0">
+    <w:p>
+      <w:pPr>
+        <w:rPr>
+          <w:rFonts w:hint="eastAsia"/>
+        </w:rPr>
+      </w:pPr>
+      <w:r>
+        <w:continuationSeparator/>
+      </w:r>
+    </w:p>
+  </w:footnote>
+</w:footnotes>
+</file>
+
 <file path=word/header1.xml><?xml version="1.0" encoding="utf-8"?>
-<w:hdr xmlns:o="urn:schemas-microsoft-com:office:office" xmlns:r="http://schemas.openxmlformats.org/officeDocument/2006/relationships" xmlns:v="urn:schemas-microsoft-com:vml" xmlns:w="http://schemas.openxmlformats.org/wordprocessingml/2006/main" xmlns:w10="urn:schemas-microsoft-com:office:word" xmlns:wp="http://schemas.openxmlformats.org/drawingml/2006/wordprocessingDrawing" xmlns:wps="http://schemas.microsoft.com/office/word/2010/wordprocessingShape" xmlns:wpg="http://schemas.microsoft.com/office/word/2010/wordprocessingGroup" xmlns:mc="http://schemas.openxmlformats.org/markup-compatibility/2006" xmlns:wp14="http://schemas.microsoft.com/office/word/2010/wordprocessingDrawing" xmlns:w14="http://schemas.microsoft.com/office/word/2010/wordml" mc:Ignorable="w14 wp14">
+<w:hdr xmlns:wpc="http://schemas.microsoft.com/office/word/2010/wordprocessingCanvas" xmlns:mc="http://schemas.openxmlformats.org/markup-compatibility/2006" xmlns:o="urn:schemas-microsoft-com:office:office" xmlns:r="http://schemas.openxmlformats.org/officeDocument/2006/relationships" xmlns:m="http://schemas.openxmlformats.org/officeDocument/2006/math" xmlns:v="urn:schemas-microsoft-com:vml" xmlns:wp14="http://schemas.microsoft.com/office/word/2010/wordprocessingDrawing" xmlns:wp="http://schemas.openxmlformats.org/drawingml/2006/wordprocessingDrawing" xmlns:w10="urn:schemas-microsoft-com:office:word" xmlns:w="http://schemas.openxmlformats.org/wordprocessingml/2006/main" xmlns:w14="http://schemas.microsoft.com/office/word/2010/wordml" xmlns:w15="http://schemas.microsoft.com/office/word/2012/wordml" xmlns:wpg="http://schemas.microsoft.com/office/word/2010/wordprocessingGroup" xmlns:wpi="http://schemas.microsoft.com/office/word/2010/wordprocessingInk" xmlns:wne="http://schemas.microsoft.com/office/word/2006/wordml" xmlns:wps="http://schemas.microsoft.com/office/word/2010/wordprocessingShape" mc:Ignorable="w14 w15 wp14">
   <w:tbl>
     <w:tblPr>
       <w:tblW w:w="9972" w:type="dxa"/>
-      <w:jc w:val="left"/>
       <w:tblInd w:w="55" w:type="dxa"/>
-      <w:tblBorders/>
       <w:tblCellMar>
         <w:top w:w="55" w:type="dxa"/>
         <w:left w:w="55" w:type="dxa"/>
         <w:bottom w:w="55" w:type="dxa"/>
         <w:right w:w="55" w:type="dxa"/>
       </w:tblCellMar>
+      <w:tblLook w:val="0000" w:firstRow="0" w:lastRow="0" w:firstColumn="0" w:lastColumn="0" w:noHBand="0" w:noVBand="0"/>
     </w:tblPr>
     <w:tblGrid>
-      <w:gridCol w:w="4986"/>
+      <w:gridCol w:w="4987"/>
       <w:gridCol w:w="4985"/>
     </w:tblGrid>
     <w:tr>
       <w:trPr>
-        <w:trHeight w:val="797" w:hRule="atLeast"/>
+        <w:trHeight w:val="797"/>
       </w:trPr>
       <w:tc>
         <w:tcPr>
           <w:tcW w:w="4986" w:type="dxa"/>
-          <w:tcBorders/>
-          <w:shd w:fill="auto" w:val="clear"/>
+          <w:shd w:val="clear" w:color="auto" w:fill="auto"/>
         </w:tcPr>
         <w:p>
           <w:pPr>
             <w:pStyle w:val="Header"/>
             <w:rPr>
-              <w:b/>
+              <w:rFonts w:hint="eastAsia"/>
               <w:b/>
               <w:bCs/>
               <w:sz w:val="22"/>
@@ -1263,7 +1434,9 @@
         <w:p>
           <w:pPr>
             <w:pStyle w:val="Header"/>
-            <w:rPr/>
+            <w:rPr>
+              <w:rFonts w:hint="eastAsia"/>
+            </w:rPr>
           </w:pPr>
           <w:r>
             <w:rPr>
@@ -1276,7 +1449,9 @@
         <w:p>
           <w:pPr>
             <w:pStyle w:val="Header"/>
-            <w:rPr/>
+            <w:rPr>
+              <w:rFonts w:hint="eastAsia"/>
+            </w:rPr>
           </w:pPr>
           <w:hyperlink r:id="rId1">
             <w:r>
@@ -1288,44 +1463,37 @@
               <w:t>http://triosdevelopers.com/~Z.Mohammed/</w:t>
             </w:r>
           </w:hyperlink>
-          <w:hyperlink r:id="rId2">
-            <w:r>
-              <w:rPr>
-                <w:sz w:val="20"/>
-                <w:szCs w:val="20"/>
-              </w:rPr>
-              <w:t xml:space="preserve"> </w:t>
-            </w:r>
-          </w:hyperlink>
+          <w:r>
+            <w:rPr>
+              <w:sz w:val="20"/>
+              <w:szCs w:val="20"/>
+            </w:rPr>
+            <w:t xml:space="preserve"> </w:t>
+          </w:r>
         </w:p>
       </w:tc>
       <w:tc>
         <w:tcPr>
           <w:tcW w:w="4985" w:type="dxa"/>
-          <w:tcBorders/>
-          <w:shd w:fill="auto" w:val="clear"/>
+          <w:shd w:val="clear" w:color="auto" w:fill="auto"/>
         </w:tcPr>
         <w:p>
           <w:pPr>
             <w:pStyle w:val="TableContents"/>
             <w:jc w:val="right"/>
             <w:rPr>
+              <w:rFonts w:hint="eastAsia"/>
               <w:sz w:val="22"/>
               <w:szCs w:val="22"/>
             </w:rPr>
           </w:pPr>
-          <w:r>
-            <w:rPr>
-              <w:sz w:val="22"/>
-              <w:szCs w:val="22"/>
-            </w:rPr>
-          </w:r>
         </w:p>
         <w:p>
           <w:pPr>
             <w:pStyle w:val="TableContents"/>
             <w:jc w:val="right"/>
             <w:rPr>
+              <w:rFonts w:hint="eastAsia"/>
               <w:sz w:val="20"/>
               <w:szCs w:val="20"/>
             </w:rPr>
@@ -1343,6 +1511,7 @@
             <w:pStyle w:val="TableContents"/>
             <w:jc w:val="right"/>
             <w:rPr>
+              <w:rFonts w:hint="eastAsia"/>
               <w:sz w:val="20"/>
               <w:szCs w:val="20"/>
             </w:rPr>
@@ -1364,18 +1533,20 @@
       <w:pBdr>
         <w:bottom w:val="single" w:sz="2" w:space="2" w:color="000001"/>
       </w:pBdr>
-      <w:rPr/>
+      <w:rPr>
+        <w:rFonts w:hint="eastAsia"/>
+      </w:rPr>
     </w:pPr>
-    <w:r>
-      <w:rPr/>
-    </w:r>
   </w:p>
 </w:hdr>
 </file>
 
 <file path=word/numbering.xml><?xml version="1.0" encoding="utf-8"?>
-<w:numbering xmlns:w="http://schemas.openxmlformats.org/wordprocessingml/2006/main" xmlns:o="urn:schemas-microsoft-com:office:office" xmlns:r="http://schemas.openxmlformats.org/officeDocument/2006/relationships" xmlns:v="urn:schemas-microsoft-com:vml">
-  <w:abstractNum w:abstractNumId="1">
+<w:numbering xmlns:wpc="http://schemas.microsoft.com/office/word/2010/wordprocessingCanvas" xmlns:mc="http://schemas.openxmlformats.org/markup-compatibility/2006" xmlns:o="urn:schemas-microsoft-com:office:office" xmlns:r="http://schemas.openxmlformats.org/officeDocument/2006/relationships" xmlns:m="http://schemas.openxmlformats.org/officeDocument/2006/math" xmlns:v="urn:schemas-microsoft-com:vml" xmlns:wp14="http://schemas.microsoft.com/office/word/2010/wordprocessingDrawing" xmlns:wp="http://schemas.openxmlformats.org/drawingml/2006/wordprocessingDrawing" xmlns:w10="urn:schemas-microsoft-com:office:word" xmlns:w="http://schemas.openxmlformats.org/wordprocessingml/2006/main" xmlns:w14="http://schemas.microsoft.com/office/word/2010/wordml" xmlns:w15="http://schemas.microsoft.com/office/word/2012/wordml" xmlns:wpg="http://schemas.microsoft.com/office/word/2010/wordprocessingGroup" xmlns:wpi="http://schemas.microsoft.com/office/word/2010/wordprocessingInk" xmlns:wne="http://schemas.microsoft.com/office/word/2006/wordml" xmlns:wps="http://schemas.microsoft.com/office/word/2010/wordprocessingShape" mc:Ignorable="w14 w15 wp14">
+  <w:abstractNum w:abstractNumId="0" w15:restartNumberingAfterBreak="0">
+    <w:nsid w:val="0665061E"/>
+    <w:multiLevelType w:val="multilevel"/>
+    <w:tmpl w:val="E0441DD8"/>
     <w:lvl w:ilvl="0">
       <w:start w:val="1"/>
       <w:numFmt w:val="bullet"/>
@@ -1388,14 +1559,14 @@
         <w:ind w:left="720" w:hanging="360"/>
       </w:pPr>
       <w:rPr>
-        <w:rFonts w:ascii="Symbol" w:hAnsi="Symbol" w:cs="Symbol" w:hint="default"/>
-        <w:rFonts w:cs="Symbol"/>
+        <w:rFonts w:ascii="Symbol" w:hAnsi="Symbol" w:cs="OpenSymbol" w:hint="default"/>
+        <w:b w:val="0"/>
       </w:rPr>
     </w:lvl>
     <w:lvl w:ilvl="1">
       <w:start w:val="1"/>
       <w:numFmt w:val="bullet"/>
-      <w:lvlText w:val=""/>
+      <w:lvlText w:val="◦"/>
       <w:lvlJc w:val="left"/>
       <w:pPr>
         <w:tabs>
@@ -1404,14 +1575,14 @@
         <w:ind w:left="1080" w:hanging="360"/>
       </w:pPr>
       <w:rPr>
-        <w:rFonts w:ascii="Wingdings" w:hAnsi="Wingdings" w:cs="Wingdings" w:hint="default"/>
-        <w:rFonts w:cs="Wingdings"/>
+        <w:rFonts w:ascii="OpenSymbol" w:hAnsi="OpenSymbol" w:cs="OpenSymbol" w:hint="default"/>
+        <w:b w:val="0"/>
       </w:rPr>
     </w:lvl>
     <w:lvl w:ilvl="2">
       <w:start w:val="1"/>
       <w:numFmt w:val="bullet"/>
-      <w:lvlText w:val=""/>
+      <w:lvlText w:val="▪"/>
       <w:lvlJc w:val="left"/>
       <w:pPr>
         <w:tabs>
@@ -1420,14 +1591,14 @@
         <w:ind w:left="1440" w:hanging="360"/>
       </w:pPr>
       <w:rPr>
-        <w:rFonts w:ascii="Wingdings" w:hAnsi="Wingdings" w:cs="Wingdings" w:hint="default"/>
-        <w:rFonts w:cs="Wingdings"/>
+        <w:rFonts w:ascii="OpenSymbol" w:hAnsi="OpenSymbol" w:cs="OpenSymbol" w:hint="default"/>
+        <w:b w:val="0"/>
       </w:rPr>
     </w:lvl>
     <w:lvl w:ilvl="3">
       <w:start w:val="1"/>
       <w:numFmt w:val="bullet"/>
-      <w:lvlText w:val=""/>
+      <w:lvlText w:val=""/>
       <w:lvlJc w:val="left"/>
       <w:pPr>
         <w:tabs>
@@ -1436,14 +1607,14 @@
         <w:ind w:left="1800" w:hanging="360"/>
       </w:pPr>
       <w:rPr>
-        <w:rFonts w:ascii="Wingdings" w:hAnsi="Wingdings" w:cs="Wingdings" w:hint="default"/>
-        <w:rFonts w:cs="Wingdings"/>
+        <w:rFonts w:ascii="Symbol" w:hAnsi="Symbol" w:cs="OpenSymbol" w:hint="default"/>
+        <w:b w:val="0"/>
       </w:rPr>
     </w:lvl>
     <w:lvl w:ilvl="4">
       <w:start w:val="1"/>
       <w:numFmt w:val="bullet"/>
-      <w:lvlText w:val=""/>
+      <w:lvlText w:val="◦"/>
       <w:lvlJc w:val="left"/>
       <w:pPr>
         <w:tabs>
@@ -1452,14 +1623,14 @@
         <w:ind w:left="2160" w:hanging="360"/>
       </w:pPr>
       <w:rPr>
-        <w:rFonts w:ascii="Wingdings" w:hAnsi="Wingdings" w:cs="Wingdings" w:hint="default"/>
-        <w:rFonts w:cs="Wingdings"/>
+        <w:rFonts w:ascii="OpenSymbol" w:hAnsi="OpenSymbol" w:cs="OpenSymbol" w:hint="default"/>
+        <w:b w:val="0"/>
       </w:rPr>
     </w:lvl>
     <w:lvl w:ilvl="5">
       <w:start w:val="1"/>
       <w:numFmt w:val="bullet"/>
-      <w:lvlText w:val=""/>
+      <w:lvlText w:val="▪"/>
       <w:lvlJc w:val="left"/>
       <w:pPr>
         <w:tabs>
@@ -1468,14 +1639,14 @@
         <w:ind w:left="2520" w:hanging="360"/>
       </w:pPr>
       <w:rPr>
-        <w:rFonts w:ascii="Wingdings" w:hAnsi="Wingdings" w:cs="Wingdings" w:hint="default"/>
-        <w:rFonts w:cs="Wingdings"/>
+        <w:rFonts w:ascii="OpenSymbol" w:hAnsi="OpenSymbol" w:cs="OpenSymbol" w:hint="default"/>
+        <w:b w:val="0"/>
       </w:rPr>
     </w:lvl>
     <w:lvl w:ilvl="6">
       <w:start w:val="1"/>
       <w:numFmt w:val="bullet"/>
-      <w:lvlText w:val=""/>
+      <w:lvlText w:val=""/>
       <w:lvlJc w:val="left"/>
       <w:pPr>
         <w:tabs>
@@ -1484,14 +1655,14 @@
         <w:ind w:left="2880" w:hanging="360"/>
       </w:pPr>
       <w:rPr>
-        <w:rFonts w:ascii="Wingdings" w:hAnsi="Wingdings" w:cs="Wingdings" w:hint="default"/>
-        <w:rFonts w:cs="Wingdings"/>
+        <w:rFonts w:ascii="Symbol" w:hAnsi="Symbol" w:cs="OpenSymbol" w:hint="default"/>
+        <w:b w:val="0"/>
       </w:rPr>
     </w:lvl>
     <w:lvl w:ilvl="7">
       <w:start w:val="1"/>
       <w:numFmt w:val="bullet"/>
-      <w:lvlText w:val=""/>
+      <w:lvlText w:val="◦"/>
       <w:lvlJc w:val="left"/>
       <w:pPr>
         <w:tabs>
@@ -1500,14 +1671,14 @@
         <w:ind w:left="3240" w:hanging="360"/>
       </w:pPr>
       <w:rPr>
-        <w:rFonts w:ascii="Wingdings" w:hAnsi="Wingdings" w:cs="Wingdings" w:hint="default"/>
-        <w:rFonts w:cs="Wingdings"/>
+        <w:rFonts w:ascii="OpenSymbol" w:hAnsi="OpenSymbol" w:cs="OpenSymbol" w:hint="default"/>
+        <w:b w:val="0"/>
       </w:rPr>
     </w:lvl>
     <w:lvl w:ilvl="8">
       <w:start w:val="1"/>
       <w:numFmt w:val="bullet"/>
-      <w:lvlText w:val=""/>
+      <w:lvlText w:val="▪"/>
       <w:lvlJc w:val="left"/>
       <w:pPr>
         <w:tabs>
@@ -1516,12 +1687,15 @@
         <w:ind w:left="3600" w:hanging="360"/>
       </w:pPr>
       <w:rPr>
-        <w:rFonts w:ascii="Wingdings" w:hAnsi="Wingdings" w:cs="Wingdings" w:hint="default"/>
-        <w:rFonts w:cs="Wingdings"/>
+        <w:rFonts w:ascii="OpenSymbol" w:hAnsi="OpenSymbol" w:cs="OpenSymbol" w:hint="default"/>
+        <w:b w:val="0"/>
       </w:rPr>
     </w:lvl>
   </w:abstractNum>
-  <w:abstractNum w:abstractNumId="2">
+  <w:abstractNum w:abstractNumId="1" w15:restartNumberingAfterBreak="0">
+    <w:nsid w:val="099D7871"/>
+    <w:multiLevelType w:val="multilevel"/>
+    <w:tmpl w:val="9EE8AB32"/>
     <w:lvl w:ilvl="0">
       <w:start w:val="1"/>
       <w:numFmt w:val="bullet"/>
@@ -1534,9 +1708,8 @@
         <w:ind w:left="720" w:hanging="360"/>
       </w:pPr>
       <w:rPr>
-        <w:rFonts w:ascii="Symbol" w:hAnsi="Symbol" w:cs="Symbol" w:hint="default"/>
-        <w:b w:val="false"/>
-        <w:rFonts w:cs="OpenSymbol"/>
+        <w:rFonts w:ascii="Symbol" w:hAnsi="Symbol" w:cs="OpenSymbol" w:hint="default"/>
+        <w:b w:val="0"/>
       </w:rPr>
     </w:lvl>
     <w:lvl w:ilvl="1">
@@ -1552,8 +1725,7 @@
       </w:pPr>
       <w:rPr>
         <w:rFonts w:ascii="OpenSymbol" w:hAnsi="OpenSymbol" w:cs="OpenSymbol" w:hint="default"/>
-        <w:b w:val="false"/>
-        <w:rFonts w:cs="OpenSymbol"/>
+        <w:b w:val="0"/>
       </w:rPr>
     </w:lvl>
     <w:lvl w:ilvl="2">
@@ -1569,8 +1741,7 @@
       </w:pPr>
       <w:rPr>
         <w:rFonts w:ascii="OpenSymbol" w:hAnsi="OpenSymbol" w:cs="OpenSymbol" w:hint="default"/>
-        <w:b w:val="false"/>
-        <w:rFonts w:cs="OpenSymbol"/>
+        <w:b w:val="0"/>
       </w:rPr>
     </w:lvl>
     <w:lvl w:ilvl="3">
@@ -1585,9 +1756,8 @@
         <w:ind w:left="1800" w:hanging="360"/>
       </w:pPr>
       <w:rPr>
-        <w:rFonts w:ascii="Symbol" w:hAnsi="Symbol" w:cs="Symbol" w:hint="default"/>
-        <w:b w:val="false"/>
-        <w:rFonts w:cs="OpenSymbol"/>
+        <w:rFonts w:ascii="Symbol" w:hAnsi="Symbol" w:cs="OpenSymbol" w:hint="default"/>
+        <w:b w:val="0"/>
       </w:rPr>
     </w:lvl>
     <w:lvl w:ilvl="4">
@@ -1603,8 +1773,7 @@
       </w:pPr>
       <w:rPr>
         <w:rFonts w:ascii="OpenSymbol" w:hAnsi="OpenSymbol" w:cs="OpenSymbol" w:hint="default"/>
-        <w:b w:val="false"/>
-        <w:rFonts w:cs="OpenSymbol"/>
+        <w:b w:val="0"/>
       </w:rPr>
     </w:lvl>
     <w:lvl w:ilvl="5">
@@ -1620,8 +1789,7 @@
       </w:pPr>
       <w:rPr>
         <w:rFonts w:ascii="OpenSymbol" w:hAnsi="OpenSymbol" w:cs="OpenSymbol" w:hint="default"/>
-        <w:b w:val="false"/>
-        <w:rFonts w:cs="OpenSymbol"/>
+        <w:b w:val="0"/>
       </w:rPr>
     </w:lvl>
     <w:lvl w:ilvl="6">
@@ -1636,9 +1804,8 @@
         <w:ind w:left="2880" w:hanging="360"/>
       </w:pPr>
       <w:rPr>
-        <w:rFonts w:ascii="Symbol" w:hAnsi="Symbol" w:cs="Symbol" w:hint="default"/>
-        <w:b w:val="false"/>
-        <w:rFonts w:cs="OpenSymbol"/>
+        <w:rFonts w:ascii="Symbol" w:hAnsi="Symbol" w:cs="OpenSymbol" w:hint="default"/>
+        <w:b w:val="0"/>
       </w:rPr>
     </w:lvl>
     <w:lvl w:ilvl="7">
@@ -1654,8 +1821,7 @@
       </w:pPr>
       <w:rPr>
         <w:rFonts w:ascii="OpenSymbol" w:hAnsi="OpenSymbol" w:cs="OpenSymbol" w:hint="default"/>
-        <w:b w:val="false"/>
-        <w:rFonts w:cs="OpenSymbol"/>
+        <w:b w:val="0"/>
       </w:rPr>
     </w:lvl>
     <w:lvl w:ilvl="8">
@@ -1671,12 +1837,14 @@
       </w:pPr>
       <w:rPr>
         <w:rFonts w:ascii="OpenSymbol" w:hAnsi="OpenSymbol" w:cs="OpenSymbol" w:hint="default"/>
-        <w:b w:val="false"/>
-        <w:rFonts w:cs="OpenSymbol"/>
+        <w:b w:val="0"/>
       </w:rPr>
     </w:lvl>
   </w:abstractNum>
-  <w:abstractNum w:abstractNumId="3">
+  <w:abstractNum w:abstractNumId="2" w15:restartNumberingAfterBreak="0">
+    <w:nsid w:val="17124C21"/>
+    <w:multiLevelType w:val="multilevel"/>
+    <w:tmpl w:val="861206DC"/>
     <w:lvl w:ilvl="0">
       <w:start w:val="1"/>
       <w:numFmt w:val="bullet"/>
@@ -1689,9 +1857,8 @@
         <w:ind w:left="720" w:hanging="360"/>
       </w:pPr>
       <w:rPr>
-        <w:rFonts w:ascii="Symbol" w:hAnsi="Symbol" w:cs="Symbol" w:hint="default"/>
-        <w:b w:val="false"/>
-        <w:rFonts w:cs="OpenSymbol"/>
+        <w:rFonts w:ascii="Symbol" w:hAnsi="Symbol" w:cs="OpenSymbol" w:hint="default"/>
+        <w:b w:val="0"/>
       </w:rPr>
     </w:lvl>
     <w:lvl w:ilvl="1">
@@ -1707,8 +1874,7 @@
       </w:pPr>
       <w:rPr>
         <w:rFonts w:ascii="OpenSymbol" w:hAnsi="OpenSymbol" w:cs="OpenSymbol" w:hint="default"/>
-        <w:b w:val="false"/>
-        <w:rFonts w:cs="OpenSymbol"/>
+        <w:b w:val="0"/>
       </w:rPr>
     </w:lvl>
     <w:lvl w:ilvl="2">
@@ -1724,8 +1890,7 @@
       </w:pPr>
       <w:rPr>
         <w:rFonts w:ascii="OpenSymbol" w:hAnsi="OpenSymbol" w:cs="OpenSymbol" w:hint="default"/>
-        <w:b w:val="false"/>
-        <w:rFonts w:cs="OpenSymbol"/>
+        <w:b w:val="0"/>
       </w:rPr>
     </w:lvl>
     <w:lvl w:ilvl="3">
@@ -1740,9 +1905,8 @@
         <w:ind w:left="1800" w:hanging="360"/>
       </w:pPr>
       <w:rPr>
-        <w:rFonts w:ascii="Symbol" w:hAnsi="Symbol" w:cs="Symbol" w:hint="default"/>
-        <w:b w:val="false"/>
-        <w:rFonts w:cs="OpenSymbol"/>
+        <w:rFonts w:ascii="Symbol" w:hAnsi="Symbol" w:cs="OpenSymbol" w:hint="default"/>
+        <w:b w:val="0"/>
       </w:rPr>
     </w:lvl>
     <w:lvl w:ilvl="4">
@@ -1758,8 +1922,7 @@
       </w:pPr>
       <w:rPr>
         <w:rFonts w:ascii="OpenSymbol" w:hAnsi="OpenSymbol" w:cs="OpenSymbol" w:hint="default"/>
-        <w:b w:val="false"/>
-        <w:rFonts w:cs="OpenSymbol"/>
+        <w:b w:val="0"/>
       </w:rPr>
     </w:lvl>
     <w:lvl w:ilvl="5">
@@ -1775,8 +1938,7 @@
       </w:pPr>
       <w:rPr>
         <w:rFonts w:ascii="OpenSymbol" w:hAnsi="OpenSymbol" w:cs="OpenSymbol" w:hint="default"/>
-        <w:b w:val="false"/>
-        <w:rFonts w:cs="OpenSymbol"/>
+        <w:b w:val="0"/>
       </w:rPr>
     </w:lvl>
     <w:lvl w:ilvl="6">
@@ -1791,9 +1953,8 @@
         <w:ind w:left="2880" w:hanging="360"/>
       </w:pPr>
       <w:rPr>
-        <w:rFonts w:ascii="Symbol" w:hAnsi="Symbol" w:cs="Symbol" w:hint="default"/>
-        <w:b w:val="false"/>
-        <w:rFonts w:cs="OpenSymbol"/>
+        <w:rFonts w:ascii="Symbol" w:hAnsi="Symbol" w:cs="OpenSymbol" w:hint="default"/>
+        <w:b w:val="0"/>
       </w:rPr>
     </w:lvl>
     <w:lvl w:ilvl="7">
@@ -1809,8 +1970,7 @@
       </w:pPr>
       <w:rPr>
         <w:rFonts w:ascii="OpenSymbol" w:hAnsi="OpenSymbol" w:cs="OpenSymbol" w:hint="default"/>
-        <w:b w:val="false"/>
-        <w:rFonts w:cs="OpenSymbol"/>
+        <w:b w:val="0"/>
       </w:rPr>
     </w:lvl>
     <w:lvl w:ilvl="8">
@@ -1826,12 +1986,14 @@
       </w:pPr>
       <w:rPr>
         <w:rFonts w:ascii="OpenSymbol" w:hAnsi="OpenSymbol" w:cs="OpenSymbol" w:hint="default"/>
-        <w:b w:val="false"/>
-        <w:rFonts w:cs="OpenSymbol"/>
+        <w:b w:val="0"/>
       </w:rPr>
     </w:lvl>
   </w:abstractNum>
-  <w:abstractNum w:abstractNumId="4">
+  <w:abstractNum w:abstractNumId="3" w15:restartNumberingAfterBreak="0">
+    <w:nsid w:val="264D0A6B"/>
+    <w:multiLevelType w:val="multilevel"/>
+    <w:tmpl w:val="CC38373A"/>
     <w:lvl w:ilvl="0">
       <w:start w:val="1"/>
       <w:numFmt w:val="bullet"/>
@@ -1844,9 +2006,8 @@
         <w:ind w:left="720" w:hanging="360"/>
       </w:pPr>
       <w:rPr>
-        <w:rFonts w:ascii="Symbol" w:hAnsi="Symbol" w:cs="Symbol" w:hint="default"/>
-        <w:b w:val="false"/>
-        <w:rFonts w:cs="OpenSymbol"/>
+        <w:rFonts w:ascii="Symbol" w:hAnsi="Symbol" w:cs="OpenSymbol" w:hint="default"/>
+        <w:b w:val="0"/>
       </w:rPr>
     </w:lvl>
     <w:lvl w:ilvl="1">
@@ -1862,8 +2023,7 @@
       </w:pPr>
       <w:rPr>
         <w:rFonts w:ascii="OpenSymbol" w:hAnsi="OpenSymbol" w:cs="OpenSymbol" w:hint="default"/>
-        <w:b w:val="false"/>
-        <w:rFonts w:cs="OpenSymbol"/>
+        <w:b w:val="0"/>
       </w:rPr>
     </w:lvl>
     <w:lvl w:ilvl="2">
@@ -1879,8 +2039,7 @@
       </w:pPr>
       <w:rPr>
         <w:rFonts w:ascii="OpenSymbol" w:hAnsi="OpenSymbol" w:cs="OpenSymbol" w:hint="default"/>
-        <w:b w:val="false"/>
-        <w:rFonts w:cs="OpenSymbol"/>
+        <w:b w:val="0"/>
       </w:rPr>
     </w:lvl>
     <w:lvl w:ilvl="3">
@@ -1895,9 +2054,8 @@
         <w:ind w:left="1800" w:hanging="360"/>
       </w:pPr>
       <w:rPr>
-        <w:rFonts w:ascii="Symbol" w:hAnsi="Symbol" w:cs="Symbol" w:hint="default"/>
-        <w:b w:val="false"/>
-        <w:rFonts w:cs="OpenSymbol"/>
+        <w:rFonts w:ascii="Symbol" w:hAnsi="Symbol" w:cs="OpenSymbol" w:hint="default"/>
+        <w:b w:val="0"/>
       </w:rPr>
     </w:lvl>
     <w:lvl w:ilvl="4">
@@ -1913,8 +2071,7 @@
       </w:pPr>
       <w:rPr>
         <w:rFonts w:ascii="OpenSymbol" w:hAnsi="OpenSymbol" w:cs="OpenSymbol" w:hint="default"/>
-        <w:b w:val="false"/>
-        <w:rFonts w:cs="OpenSymbol"/>
+        <w:b w:val="0"/>
       </w:rPr>
     </w:lvl>
     <w:lvl w:ilvl="5">
@@ -1930,8 +2087,7 @@
       </w:pPr>
       <w:rPr>
         <w:rFonts w:ascii="OpenSymbol" w:hAnsi="OpenSymbol" w:cs="OpenSymbol" w:hint="default"/>
-        <w:b w:val="false"/>
-        <w:rFonts w:cs="OpenSymbol"/>
+        <w:b w:val="0"/>
       </w:rPr>
     </w:lvl>
     <w:lvl w:ilvl="6">
@@ -1946,9 +2102,8 @@
         <w:ind w:left="2880" w:hanging="360"/>
       </w:pPr>
       <w:rPr>
-        <w:rFonts w:ascii="Symbol" w:hAnsi="Symbol" w:cs="Symbol" w:hint="default"/>
-        <w:b w:val="false"/>
-        <w:rFonts w:cs="OpenSymbol"/>
+        <w:rFonts w:ascii="Symbol" w:hAnsi="Symbol" w:cs="OpenSymbol" w:hint="default"/>
+        <w:b w:val="0"/>
       </w:rPr>
     </w:lvl>
     <w:lvl w:ilvl="7">
@@ -1964,8 +2119,7 @@
       </w:pPr>
       <w:rPr>
         <w:rFonts w:ascii="OpenSymbol" w:hAnsi="OpenSymbol" w:cs="OpenSymbol" w:hint="default"/>
-        <w:b w:val="false"/>
-        <w:rFonts w:cs="OpenSymbol"/>
+        <w:b w:val="0"/>
       </w:rPr>
     </w:lvl>
     <w:lvl w:ilvl="8">
@@ -1981,12 +2135,14 @@
       </w:pPr>
       <w:rPr>
         <w:rFonts w:ascii="OpenSymbol" w:hAnsi="OpenSymbol" w:cs="OpenSymbol" w:hint="default"/>
-        <w:b w:val="false"/>
-        <w:rFonts w:cs="OpenSymbol"/>
+        <w:b w:val="0"/>
       </w:rPr>
     </w:lvl>
   </w:abstractNum>
-  <w:abstractNum w:abstractNumId="5">
+  <w:abstractNum w:abstractNumId="4" w15:restartNumberingAfterBreak="0">
+    <w:nsid w:val="3E8654E4"/>
+    <w:multiLevelType w:val="multilevel"/>
+    <w:tmpl w:val="0E74C82C"/>
     <w:lvl w:ilvl="0">
       <w:start w:val="1"/>
       <w:numFmt w:val="bullet"/>
@@ -1999,9 +2155,8 @@
         <w:ind w:left="720" w:hanging="360"/>
       </w:pPr>
       <w:rPr>
-        <w:rFonts w:ascii="Symbol" w:hAnsi="Symbol" w:cs="Symbol" w:hint="default"/>
-        <w:b w:val="false"/>
-        <w:rFonts w:cs="OpenSymbol"/>
+        <w:rFonts w:ascii="Symbol" w:hAnsi="Symbol" w:cs="OpenSymbol" w:hint="default"/>
+        <w:b w:val="0"/>
       </w:rPr>
     </w:lvl>
     <w:lvl w:ilvl="1">
@@ -2017,8 +2172,7 @@
       </w:pPr>
       <w:rPr>
         <w:rFonts w:ascii="OpenSymbol" w:hAnsi="OpenSymbol" w:cs="OpenSymbol" w:hint="default"/>
-        <w:b w:val="false"/>
-        <w:rFonts w:cs="OpenSymbol"/>
+        <w:b w:val="0"/>
       </w:rPr>
     </w:lvl>
     <w:lvl w:ilvl="2">
@@ -2034,8 +2188,7 @@
       </w:pPr>
       <w:rPr>
         <w:rFonts w:ascii="OpenSymbol" w:hAnsi="OpenSymbol" w:cs="OpenSymbol" w:hint="default"/>
-        <w:b w:val="false"/>
-        <w:rFonts w:cs="OpenSymbol"/>
+        <w:b w:val="0"/>
       </w:rPr>
     </w:lvl>
     <w:lvl w:ilvl="3">
@@ -2050,9 +2203,8 @@
         <w:ind w:left="1800" w:hanging="360"/>
       </w:pPr>
       <w:rPr>
-        <w:rFonts w:ascii="Symbol" w:hAnsi="Symbol" w:cs="Symbol" w:hint="default"/>
-        <w:b w:val="false"/>
-        <w:rFonts w:cs="OpenSymbol"/>
+        <w:rFonts w:ascii="Symbol" w:hAnsi="Symbol" w:cs="OpenSymbol" w:hint="default"/>
+        <w:b w:val="0"/>
       </w:rPr>
     </w:lvl>
     <w:lvl w:ilvl="4">
@@ -2068,8 +2220,7 @@
       </w:pPr>
       <w:rPr>
         <w:rFonts w:ascii="OpenSymbol" w:hAnsi="OpenSymbol" w:cs="OpenSymbol" w:hint="default"/>
-        <w:b w:val="false"/>
-        <w:rFonts w:cs="OpenSymbol"/>
+        <w:b w:val="0"/>
       </w:rPr>
     </w:lvl>
     <w:lvl w:ilvl="5">
@@ -2085,8 +2236,7 @@
       </w:pPr>
       <w:rPr>
         <w:rFonts w:ascii="OpenSymbol" w:hAnsi="OpenSymbol" w:cs="OpenSymbol" w:hint="default"/>
-        <w:b w:val="false"/>
-        <w:rFonts w:cs="OpenSymbol"/>
+        <w:b w:val="0"/>
       </w:rPr>
     </w:lvl>
     <w:lvl w:ilvl="6">
@@ -2101,9 +2251,8 @@
         <w:ind w:left="2880" w:hanging="360"/>
       </w:pPr>
       <w:rPr>
-        <w:rFonts w:ascii="Symbol" w:hAnsi="Symbol" w:cs="Symbol" w:hint="default"/>
-        <w:b w:val="false"/>
-        <w:rFonts w:cs="OpenSymbol"/>
+        <w:rFonts w:ascii="Symbol" w:hAnsi="Symbol" w:cs="OpenSymbol" w:hint="default"/>
+        <w:b w:val="0"/>
       </w:rPr>
     </w:lvl>
     <w:lvl w:ilvl="7">
@@ -2119,8 +2268,7 @@
       </w:pPr>
       <w:rPr>
         <w:rFonts w:ascii="OpenSymbol" w:hAnsi="OpenSymbol" w:cs="OpenSymbol" w:hint="default"/>
-        <w:b w:val="false"/>
-        <w:rFonts w:cs="OpenSymbol"/>
+        <w:b w:val="0"/>
       </w:rPr>
     </w:lvl>
     <w:lvl w:ilvl="8">
@@ -2136,12 +2284,14 @@
       </w:pPr>
       <w:rPr>
         <w:rFonts w:ascii="OpenSymbol" w:hAnsi="OpenSymbol" w:cs="OpenSymbol" w:hint="default"/>
-        <w:b w:val="false"/>
-        <w:rFonts w:cs="OpenSymbol"/>
+        <w:b w:val="0"/>
       </w:rPr>
     </w:lvl>
   </w:abstractNum>
-  <w:abstractNum w:abstractNumId="6">
+  <w:abstractNum w:abstractNumId="5" w15:restartNumberingAfterBreak="0">
+    <w:nsid w:val="45603688"/>
+    <w:multiLevelType w:val="multilevel"/>
+    <w:tmpl w:val="5FBADE56"/>
     <w:lvl w:ilvl="0">
       <w:start w:val="1"/>
       <w:numFmt w:val="bullet"/>
@@ -2154,9 +2304,8 @@
         <w:ind w:left="720" w:hanging="360"/>
       </w:pPr>
       <w:rPr>
-        <w:rFonts w:ascii="Symbol" w:hAnsi="Symbol" w:cs="Symbol" w:hint="default"/>
-        <w:b w:val="false"/>
-        <w:rFonts w:cs="OpenSymbol"/>
+        <w:rFonts w:ascii="Symbol" w:hAnsi="Symbol" w:cs="OpenSymbol" w:hint="default"/>
+        <w:b w:val="0"/>
       </w:rPr>
     </w:lvl>
     <w:lvl w:ilvl="1">
@@ -2172,8 +2321,7 @@
       </w:pPr>
       <w:rPr>
         <w:rFonts w:ascii="OpenSymbol" w:hAnsi="OpenSymbol" w:cs="OpenSymbol" w:hint="default"/>
-        <w:b w:val="false"/>
-        <w:rFonts w:cs="OpenSymbol"/>
+        <w:b w:val="0"/>
       </w:rPr>
     </w:lvl>
     <w:lvl w:ilvl="2">
@@ -2189,8 +2337,7 @@
       </w:pPr>
       <w:rPr>
         <w:rFonts w:ascii="OpenSymbol" w:hAnsi="OpenSymbol" w:cs="OpenSymbol" w:hint="default"/>
-        <w:b w:val="false"/>
-        <w:rFonts w:cs="OpenSymbol"/>
+        <w:b w:val="0"/>
       </w:rPr>
     </w:lvl>
     <w:lvl w:ilvl="3">
@@ -2205,9 +2352,8 @@
         <w:ind w:left="1800" w:hanging="360"/>
       </w:pPr>
       <w:rPr>
-        <w:rFonts w:ascii="Symbol" w:hAnsi="Symbol" w:cs="Symbol" w:hint="default"/>
-        <w:b w:val="false"/>
-        <w:rFonts w:cs="OpenSymbol"/>
+        <w:rFonts w:ascii="Symbol" w:hAnsi="Symbol" w:cs="OpenSymbol" w:hint="default"/>
+        <w:b w:val="0"/>
       </w:rPr>
     </w:lvl>
     <w:lvl w:ilvl="4">
@@ -2223,8 +2369,7 @@
       </w:pPr>
       <w:rPr>
         <w:rFonts w:ascii="OpenSymbol" w:hAnsi="OpenSymbol" w:cs="OpenSymbol" w:hint="default"/>
-        <w:b w:val="false"/>
-        <w:rFonts w:cs="OpenSymbol"/>
+        <w:b w:val="0"/>
       </w:rPr>
     </w:lvl>
     <w:lvl w:ilvl="5">
@@ -2240,8 +2385,7 @@
       </w:pPr>
       <w:rPr>
         <w:rFonts w:ascii="OpenSymbol" w:hAnsi="OpenSymbol" w:cs="OpenSymbol" w:hint="default"/>
-        <w:b w:val="false"/>
-        <w:rFonts w:cs="OpenSymbol"/>
+        <w:b w:val="0"/>
       </w:rPr>
     </w:lvl>
     <w:lvl w:ilvl="6">
@@ -2256,9 +2400,8 @@
         <w:ind w:left="2880" w:hanging="360"/>
       </w:pPr>
       <w:rPr>
-        <w:rFonts w:ascii="Symbol" w:hAnsi="Symbol" w:cs="Symbol" w:hint="default"/>
-        <w:b w:val="false"/>
-        <w:rFonts w:cs="OpenSymbol"/>
+        <w:rFonts w:ascii="Symbol" w:hAnsi="Symbol" w:cs="OpenSymbol" w:hint="default"/>
+        <w:b w:val="0"/>
       </w:rPr>
     </w:lvl>
     <w:lvl w:ilvl="7">
@@ -2274,8 +2417,7 @@
       </w:pPr>
       <w:rPr>
         <w:rFonts w:ascii="OpenSymbol" w:hAnsi="OpenSymbol" w:cs="OpenSymbol" w:hint="default"/>
-        <w:b w:val="false"/>
-        <w:rFonts w:cs="OpenSymbol"/>
+        <w:b w:val="0"/>
       </w:rPr>
     </w:lvl>
     <w:lvl w:ilvl="8">
@@ -2291,477 +2433,14 @@
       </w:pPr>
       <w:rPr>
         <w:rFonts w:ascii="OpenSymbol" w:hAnsi="OpenSymbol" w:cs="OpenSymbol" w:hint="default"/>
-        <w:b w:val="false"/>
-        <w:rFonts w:cs="OpenSymbol"/>
+        <w:b w:val="0"/>
       </w:rPr>
     </w:lvl>
   </w:abstractNum>
-  <w:abstractNum w:abstractNumId="7">
-    <w:lvl w:ilvl="0">
-      <w:start w:val="1"/>
-      <w:numFmt w:val="bullet"/>
-      <w:lvlText w:val=""/>
-      <w:lvlJc w:val="left"/>
-      <w:pPr>
-        <w:tabs>
-          <w:tab w:val="num" w:pos="720"/>
-        </w:tabs>
-        <w:ind w:left="720" w:hanging="360"/>
-      </w:pPr>
-      <w:rPr>
-        <w:rFonts w:ascii="Symbol" w:hAnsi="Symbol" w:cs="Symbol" w:hint="default"/>
-        <w:b w:val="false"/>
-        <w:rFonts w:cs="OpenSymbol"/>
-      </w:rPr>
-    </w:lvl>
-    <w:lvl w:ilvl="1">
-      <w:start w:val="1"/>
-      <w:numFmt w:val="bullet"/>
-      <w:lvlText w:val="◦"/>
-      <w:lvlJc w:val="left"/>
-      <w:pPr>
-        <w:tabs>
-          <w:tab w:val="num" w:pos="1080"/>
-        </w:tabs>
-        <w:ind w:left="1080" w:hanging="360"/>
-      </w:pPr>
-      <w:rPr>
-        <w:rFonts w:ascii="OpenSymbol" w:hAnsi="OpenSymbol" w:cs="OpenSymbol" w:hint="default"/>
-        <w:b w:val="false"/>
-        <w:rFonts w:cs="OpenSymbol"/>
-      </w:rPr>
-    </w:lvl>
-    <w:lvl w:ilvl="2">
-      <w:start w:val="1"/>
-      <w:numFmt w:val="bullet"/>
-      <w:lvlText w:val="▪"/>
-      <w:lvlJc w:val="left"/>
-      <w:pPr>
-        <w:tabs>
-          <w:tab w:val="num" w:pos="1440"/>
-        </w:tabs>
-        <w:ind w:left="1440" w:hanging="360"/>
-      </w:pPr>
-      <w:rPr>
-        <w:rFonts w:ascii="OpenSymbol" w:hAnsi="OpenSymbol" w:cs="OpenSymbol" w:hint="default"/>
-        <w:b w:val="false"/>
-        <w:rFonts w:cs="OpenSymbol"/>
-      </w:rPr>
-    </w:lvl>
-    <w:lvl w:ilvl="3">
-      <w:start w:val="1"/>
-      <w:numFmt w:val="bullet"/>
-      <w:lvlText w:val=""/>
-      <w:lvlJc w:val="left"/>
-      <w:pPr>
-        <w:tabs>
-          <w:tab w:val="num" w:pos="1800"/>
-        </w:tabs>
-        <w:ind w:left="1800" w:hanging="360"/>
-      </w:pPr>
-      <w:rPr>
-        <w:rFonts w:ascii="Symbol" w:hAnsi="Symbol" w:cs="Symbol" w:hint="default"/>
-        <w:b w:val="false"/>
-        <w:rFonts w:cs="OpenSymbol"/>
-      </w:rPr>
-    </w:lvl>
-    <w:lvl w:ilvl="4">
-      <w:start w:val="1"/>
-      <w:numFmt w:val="bullet"/>
-      <w:lvlText w:val="◦"/>
-      <w:lvlJc w:val="left"/>
-      <w:pPr>
-        <w:tabs>
-          <w:tab w:val="num" w:pos="2160"/>
-        </w:tabs>
-        <w:ind w:left="2160" w:hanging="360"/>
-      </w:pPr>
-      <w:rPr>
-        <w:rFonts w:ascii="OpenSymbol" w:hAnsi="OpenSymbol" w:cs="OpenSymbol" w:hint="default"/>
-        <w:b w:val="false"/>
-        <w:rFonts w:cs="OpenSymbol"/>
-      </w:rPr>
-    </w:lvl>
-    <w:lvl w:ilvl="5">
-      <w:start w:val="1"/>
-      <w:numFmt w:val="bullet"/>
-      <w:lvlText w:val="▪"/>
-      <w:lvlJc w:val="left"/>
-      <w:pPr>
-        <w:tabs>
-          <w:tab w:val="num" w:pos="2520"/>
-        </w:tabs>
-        <w:ind w:left="2520" w:hanging="360"/>
-      </w:pPr>
-      <w:rPr>
-        <w:rFonts w:ascii="OpenSymbol" w:hAnsi="OpenSymbol" w:cs="OpenSymbol" w:hint="default"/>
-        <w:b w:val="false"/>
-        <w:rFonts w:cs="OpenSymbol"/>
-      </w:rPr>
-    </w:lvl>
-    <w:lvl w:ilvl="6">
-      <w:start w:val="1"/>
-      <w:numFmt w:val="bullet"/>
-      <w:lvlText w:val=""/>
-      <w:lvlJc w:val="left"/>
-      <w:pPr>
-        <w:tabs>
-          <w:tab w:val="num" w:pos="2880"/>
-        </w:tabs>
-        <w:ind w:left="2880" w:hanging="360"/>
-      </w:pPr>
-      <w:rPr>
-        <w:rFonts w:ascii="Symbol" w:hAnsi="Symbol" w:cs="Symbol" w:hint="default"/>
-        <w:b w:val="false"/>
-        <w:rFonts w:cs="OpenSymbol"/>
-      </w:rPr>
-    </w:lvl>
-    <w:lvl w:ilvl="7">
-      <w:start w:val="1"/>
-      <w:numFmt w:val="bullet"/>
-      <w:lvlText w:val="◦"/>
-      <w:lvlJc w:val="left"/>
-      <w:pPr>
-        <w:tabs>
-          <w:tab w:val="num" w:pos="3240"/>
-        </w:tabs>
-        <w:ind w:left="3240" w:hanging="360"/>
-      </w:pPr>
-      <w:rPr>
-        <w:rFonts w:ascii="OpenSymbol" w:hAnsi="OpenSymbol" w:cs="OpenSymbol" w:hint="default"/>
-        <w:b w:val="false"/>
-        <w:rFonts w:cs="OpenSymbol"/>
-      </w:rPr>
-    </w:lvl>
-    <w:lvl w:ilvl="8">
-      <w:start w:val="1"/>
-      <w:numFmt w:val="bullet"/>
-      <w:lvlText w:val="▪"/>
-      <w:lvlJc w:val="left"/>
-      <w:pPr>
-        <w:tabs>
-          <w:tab w:val="num" w:pos="3600"/>
-        </w:tabs>
-        <w:ind w:left="3600" w:hanging="360"/>
-      </w:pPr>
-      <w:rPr>
-        <w:rFonts w:ascii="OpenSymbol" w:hAnsi="OpenSymbol" w:cs="OpenSymbol" w:hint="default"/>
-        <w:b w:val="false"/>
-        <w:rFonts w:cs="OpenSymbol"/>
-      </w:rPr>
-    </w:lvl>
-  </w:abstractNum>
-  <w:abstractNum w:abstractNumId="8">
-    <w:lvl w:ilvl="0">
-      <w:start w:val="1"/>
-      <w:numFmt w:val="bullet"/>
-      <w:lvlText w:val=""/>
-      <w:lvlJc w:val="left"/>
-      <w:pPr>
-        <w:tabs>
-          <w:tab w:val="num" w:pos="720"/>
-        </w:tabs>
-        <w:ind w:left="720" w:hanging="360"/>
-      </w:pPr>
-      <w:rPr>
-        <w:rFonts w:ascii="Symbol" w:hAnsi="Symbol" w:cs="Symbol" w:hint="default"/>
-        <w:b w:val="false"/>
-        <w:rFonts w:cs="OpenSymbol"/>
-      </w:rPr>
-    </w:lvl>
-    <w:lvl w:ilvl="1">
-      <w:start w:val="1"/>
-      <w:numFmt w:val="bullet"/>
-      <w:lvlText w:val="◦"/>
-      <w:lvlJc w:val="left"/>
-      <w:pPr>
-        <w:tabs>
-          <w:tab w:val="num" w:pos="1080"/>
-        </w:tabs>
-        <w:ind w:left="1080" w:hanging="360"/>
-      </w:pPr>
-      <w:rPr>
-        <w:rFonts w:ascii="OpenSymbol" w:hAnsi="OpenSymbol" w:cs="OpenSymbol" w:hint="default"/>
-        <w:b w:val="false"/>
-        <w:rFonts w:cs="OpenSymbol"/>
-      </w:rPr>
-    </w:lvl>
-    <w:lvl w:ilvl="2">
-      <w:start w:val="1"/>
-      <w:numFmt w:val="bullet"/>
-      <w:lvlText w:val="▪"/>
-      <w:lvlJc w:val="left"/>
-      <w:pPr>
-        <w:tabs>
-          <w:tab w:val="num" w:pos="1440"/>
-        </w:tabs>
-        <w:ind w:left="1440" w:hanging="360"/>
-      </w:pPr>
-      <w:rPr>
-        <w:rFonts w:ascii="OpenSymbol" w:hAnsi="OpenSymbol" w:cs="OpenSymbol" w:hint="default"/>
-        <w:b w:val="false"/>
-        <w:rFonts w:cs="OpenSymbol"/>
-      </w:rPr>
-    </w:lvl>
-    <w:lvl w:ilvl="3">
-      <w:start w:val="1"/>
-      <w:numFmt w:val="bullet"/>
-      <w:lvlText w:val=""/>
-      <w:lvlJc w:val="left"/>
-      <w:pPr>
-        <w:tabs>
-          <w:tab w:val="num" w:pos="1800"/>
-        </w:tabs>
-        <w:ind w:left="1800" w:hanging="360"/>
-      </w:pPr>
-      <w:rPr>
-        <w:rFonts w:ascii="Symbol" w:hAnsi="Symbol" w:cs="Symbol" w:hint="default"/>
-        <w:b w:val="false"/>
-        <w:rFonts w:cs="OpenSymbol"/>
-      </w:rPr>
-    </w:lvl>
-    <w:lvl w:ilvl="4">
-      <w:start w:val="1"/>
-      <w:numFmt w:val="bullet"/>
-      <w:lvlText w:val="◦"/>
-      <w:lvlJc w:val="left"/>
-      <w:pPr>
-        <w:tabs>
-          <w:tab w:val="num" w:pos="2160"/>
-        </w:tabs>
-        <w:ind w:left="2160" w:hanging="360"/>
-      </w:pPr>
-      <w:rPr>
-        <w:rFonts w:ascii="OpenSymbol" w:hAnsi="OpenSymbol" w:cs="OpenSymbol" w:hint="default"/>
-        <w:b w:val="false"/>
-        <w:rFonts w:cs="OpenSymbol"/>
-      </w:rPr>
-    </w:lvl>
-    <w:lvl w:ilvl="5">
-      <w:start w:val="1"/>
-      <w:numFmt w:val="bullet"/>
-      <w:lvlText w:val="▪"/>
-      <w:lvlJc w:val="left"/>
-      <w:pPr>
-        <w:tabs>
-          <w:tab w:val="num" w:pos="2520"/>
-        </w:tabs>
-        <w:ind w:left="2520" w:hanging="360"/>
-      </w:pPr>
-      <w:rPr>
-        <w:rFonts w:ascii="OpenSymbol" w:hAnsi="OpenSymbol" w:cs="OpenSymbol" w:hint="default"/>
-        <w:b w:val="false"/>
-        <w:rFonts w:cs="OpenSymbol"/>
-      </w:rPr>
-    </w:lvl>
-    <w:lvl w:ilvl="6">
-      <w:start w:val="1"/>
-      <w:numFmt w:val="bullet"/>
-      <w:lvlText w:val=""/>
-      <w:lvlJc w:val="left"/>
-      <w:pPr>
-        <w:tabs>
-          <w:tab w:val="num" w:pos="2880"/>
-        </w:tabs>
-        <w:ind w:left="2880" w:hanging="360"/>
-      </w:pPr>
-      <w:rPr>
-        <w:rFonts w:ascii="Symbol" w:hAnsi="Symbol" w:cs="Symbol" w:hint="default"/>
-        <w:b w:val="false"/>
-        <w:rFonts w:cs="OpenSymbol"/>
-      </w:rPr>
-    </w:lvl>
-    <w:lvl w:ilvl="7">
-      <w:start w:val="1"/>
-      <w:numFmt w:val="bullet"/>
-      <w:lvlText w:val="◦"/>
-      <w:lvlJc w:val="left"/>
-      <w:pPr>
-        <w:tabs>
-          <w:tab w:val="num" w:pos="3240"/>
-        </w:tabs>
-        <w:ind w:left="3240" w:hanging="360"/>
-      </w:pPr>
-      <w:rPr>
-        <w:rFonts w:ascii="OpenSymbol" w:hAnsi="OpenSymbol" w:cs="OpenSymbol" w:hint="default"/>
-        <w:b w:val="false"/>
-        <w:rFonts w:cs="OpenSymbol"/>
-      </w:rPr>
-    </w:lvl>
-    <w:lvl w:ilvl="8">
-      <w:start w:val="1"/>
-      <w:numFmt w:val="bullet"/>
-      <w:lvlText w:val="▪"/>
-      <w:lvlJc w:val="left"/>
-      <w:pPr>
-        <w:tabs>
-          <w:tab w:val="num" w:pos="3600"/>
-        </w:tabs>
-        <w:ind w:left="3600" w:hanging="360"/>
-      </w:pPr>
-      <w:rPr>
-        <w:rFonts w:ascii="OpenSymbol" w:hAnsi="OpenSymbol" w:cs="OpenSymbol" w:hint="default"/>
-        <w:b w:val="false"/>
-        <w:rFonts w:cs="OpenSymbol"/>
-      </w:rPr>
-    </w:lvl>
-  </w:abstractNum>
-  <w:abstractNum w:abstractNumId="9">
-    <w:lvl w:ilvl="0">
-      <w:start w:val="1"/>
-      <w:numFmt w:val="bullet"/>
-      <w:lvlText w:val=""/>
-      <w:lvlJc w:val="left"/>
-      <w:pPr>
-        <w:tabs>
-          <w:tab w:val="num" w:pos="720"/>
-        </w:tabs>
-        <w:ind w:left="720" w:hanging="360"/>
-      </w:pPr>
-      <w:rPr>
-        <w:rFonts w:ascii="Symbol" w:hAnsi="Symbol" w:cs="Symbol" w:hint="default"/>
-        <w:b w:val="false"/>
-        <w:rFonts w:cs="OpenSymbol"/>
-      </w:rPr>
-    </w:lvl>
-    <w:lvl w:ilvl="1">
-      <w:start w:val="1"/>
-      <w:numFmt w:val="bullet"/>
-      <w:lvlText w:val="◦"/>
-      <w:lvlJc w:val="left"/>
-      <w:pPr>
-        <w:tabs>
-          <w:tab w:val="num" w:pos="1080"/>
-        </w:tabs>
-        <w:ind w:left="1080" w:hanging="360"/>
-      </w:pPr>
-      <w:rPr>
-        <w:rFonts w:ascii="OpenSymbol" w:hAnsi="OpenSymbol" w:cs="OpenSymbol" w:hint="default"/>
-        <w:b w:val="false"/>
-        <w:rFonts w:cs="OpenSymbol"/>
-      </w:rPr>
-    </w:lvl>
-    <w:lvl w:ilvl="2">
-      <w:start w:val="1"/>
-      <w:numFmt w:val="bullet"/>
-      <w:lvlText w:val="▪"/>
-      <w:lvlJc w:val="left"/>
-      <w:pPr>
-        <w:tabs>
-          <w:tab w:val="num" w:pos="1440"/>
-        </w:tabs>
-        <w:ind w:left="1440" w:hanging="360"/>
-      </w:pPr>
-      <w:rPr>
-        <w:rFonts w:ascii="OpenSymbol" w:hAnsi="OpenSymbol" w:cs="OpenSymbol" w:hint="default"/>
-        <w:b w:val="false"/>
-        <w:rFonts w:cs="OpenSymbol"/>
-      </w:rPr>
-    </w:lvl>
-    <w:lvl w:ilvl="3">
-      <w:start w:val="1"/>
-      <w:numFmt w:val="bullet"/>
-      <w:lvlText w:val=""/>
-      <w:lvlJc w:val="left"/>
-      <w:pPr>
-        <w:tabs>
-          <w:tab w:val="num" w:pos="1800"/>
-        </w:tabs>
-        <w:ind w:left="1800" w:hanging="360"/>
-      </w:pPr>
-      <w:rPr>
-        <w:rFonts w:ascii="Symbol" w:hAnsi="Symbol" w:cs="Symbol" w:hint="default"/>
-        <w:b w:val="false"/>
-        <w:rFonts w:cs="OpenSymbol"/>
-      </w:rPr>
-    </w:lvl>
-    <w:lvl w:ilvl="4">
-      <w:start w:val="1"/>
-      <w:numFmt w:val="bullet"/>
-      <w:lvlText w:val="◦"/>
-      <w:lvlJc w:val="left"/>
-      <w:pPr>
-        <w:tabs>
-          <w:tab w:val="num" w:pos="2160"/>
-        </w:tabs>
-        <w:ind w:left="2160" w:hanging="360"/>
-      </w:pPr>
-      <w:rPr>
-        <w:rFonts w:ascii="OpenSymbol" w:hAnsi="OpenSymbol" w:cs="OpenSymbol" w:hint="default"/>
-        <w:b w:val="false"/>
-        <w:rFonts w:cs="OpenSymbol"/>
-      </w:rPr>
-    </w:lvl>
-    <w:lvl w:ilvl="5">
-      <w:start w:val="1"/>
-      <w:numFmt w:val="bullet"/>
-      <w:lvlText w:val="▪"/>
-      <w:lvlJc w:val="left"/>
-      <w:pPr>
-        <w:tabs>
-          <w:tab w:val="num" w:pos="2520"/>
-        </w:tabs>
-        <w:ind w:left="2520" w:hanging="360"/>
-      </w:pPr>
-      <w:rPr>
-        <w:rFonts w:ascii="OpenSymbol" w:hAnsi="OpenSymbol" w:cs="OpenSymbol" w:hint="default"/>
-        <w:b w:val="false"/>
-        <w:rFonts w:cs="OpenSymbol"/>
-      </w:rPr>
-    </w:lvl>
-    <w:lvl w:ilvl="6">
-      <w:start w:val="1"/>
-      <w:numFmt w:val="bullet"/>
-      <w:lvlText w:val=""/>
-      <w:lvlJc w:val="left"/>
-      <w:pPr>
-        <w:tabs>
-          <w:tab w:val="num" w:pos="2880"/>
-        </w:tabs>
-        <w:ind w:left="2880" w:hanging="360"/>
-      </w:pPr>
-      <w:rPr>
-        <w:rFonts w:ascii="Symbol" w:hAnsi="Symbol" w:cs="Symbol" w:hint="default"/>
-        <w:b w:val="false"/>
-        <w:rFonts w:cs="OpenSymbol"/>
-      </w:rPr>
-    </w:lvl>
-    <w:lvl w:ilvl="7">
-      <w:start w:val="1"/>
-      <w:numFmt w:val="bullet"/>
-      <w:lvlText w:val="◦"/>
-      <w:lvlJc w:val="left"/>
-      <w:pPr>
-        <w:tabs>
-          <w:tab w:val="num" w:pos="3240"/>
-        </w:tabs>
-        <w:ind w:left="3240" w:hanging="360"/>
-      </w:pPr>
-      <w:rPr>
-        <w:rFonts w:ascii="OpenSymbol" w:hAnsi="OpenSymbol" w:cs="OpenSymbol" w:hint="default"/>
-        <w:b w:val="false"/>
-        <w:rFonts w:cs="OpenSymbol"/>
-      </w:rPr>
-    </w:lvl>
-    <w:lvl w:ilvl="8">
-      <w:start w:val="1"/>
-      <w:numFmt w:val="bullet"/>
-      <w:lvlText w:val="▪"/>
-      <w:lvlJc w:val="left"/>
-      <w:pPr>
-        <w:tabs>
-          <w:tab w:val="num" w:pos="3600"/>
-        </w:tabs>
-        <w:ind w:left="3600" w:hanging="360"/>
-      </w:pPr>
-      <w:rPr>
-        <w:rFonts w:ascii="OpenSymbol" w:hAnsi="OpenSymbol" w:cs="OpenSymbol" w:hint="default"/>
-        <w:b w:val="false"/>
-        <w:rFonts w:cs="OpenSymbol"/>
-      </w:rPr>
-    </w:lvl>
-  </w:abstractNum>
-  <w:abstractNum w:abstractNumId="10">
+  <w:abstractNum w:abstractNumId="6" w15:restartNumberingAfterBreak="0">
+    <w:nsid w:val="4E374F56"/>
+    <w:multiLevelType w:val="multilevel"/>
+    <w:tmpl w:val="B3707416"/>
     <w:lvl w:ilvl="0">
       <w:start w:val="1"/>
       <w:numFmt w:val="none"/>
@@ -2880,76 +2559,878 @@
       </w:pPr>
     </w:lvl>
   </w:abstractNum>
+  <w:abstractNum w:abstractNumId="7" w15:restartNumberingAfterBreak="0">
+    <w:nsid w:val="5FD77455"/>
+    <w:multiLevelType w:val="multilevel"/>
+    <w:tmpl w:val="7B9C72AA"/>
+    <w:lvl w:ilvl="0">
+      <w:start w:val="1"/>
+      <w:numFmt w:val="bullet"/>
+      <w:lvlText w:val=""/>
+      <w:lvlJc w:val="left"/>
+      <w:pPr>
+        <w:tabs>
+          <w:tab w:val="num" w:pos="720"/>
+        </w:tabs>
+        <w:ind w:left="720" w:hanging="360"/>
+      </w:pPr>
+      <w:rPr>
+        <w:rFonts w:ascii="Symbol" w:hAnsi="Symbol" w:cs="Symbol" w:hint="default"/>
+      </w:rPr>
+    </w:lvl>
+    <w:lvl w:ilvl="1">
+      <w:start w:val="1"/>
+      <w:numFmt w:val="bullet"/>
+      <w:lvlText w:val=""/>
+      <w:lvlJc w:val="left"/>
+      <w:pPr>
+        <w:tabs>
+          <w:tab w:val="num" w:pos="1080"/>
+        </w:tabs>
+        <w:ind w:left="1080" w:hanging="360"/>
+      </w:pPr>
+      <w:rPr>
+        <w:rFonts w:ascii="Wingdings" w:hAnsi="Wingdings" w:cs="Wingdings" w:hint="default"/>
+      </w:rPr>
+    </w:lvl>
+    <w:lvl w:ilvl="2">
+      <w:start w:val="1"/>
+      <w:numFmt w:val="bullet"/>
+      <w:lvlText w:val=""/>
+      <w:lvlJc w:val="left"/>
+      <w:pPr>
+        <w:tabs>
+          <w:tab w:val="num" w:pos="1440"/>
+        </w:tabs>
+        <w:ind w:left="1440" w:hanging="360"/>
+      </w:pPr>
+      <w:rPr>
+        <w:rFonts w:ascii="Wingdings" w:hAnsi="Wingdings" w:cs="Wingdings" w:hint="default"/>
+      </w:rPr>
+    </w:lvl>
+    <w:lvl w:ilvl="3">
+      <w:start w:val="1"/>
+      <w:numFmt w:val="bullet"/>
+      <w:lvlText w:val=""/>
+      <w:lvlJc w:val="left"/>
+      <w:pPr>
+        <w:tabs>
+          <w:tab w:val="num" w:pos="1800"/>
+        </w:tabs>
+        <w:ind w:left="1800" w:hanging="360"/>
+      </w:pPr>
+      <w:rPr>
+        <w:rFonts w:ascii="Wingdings" w:hAnsi="Wingdings" w:cs="Wingdings" w:hint="default"/>
+      </w:rPr>
+    </w:lvl>
+    <w:lvl w:ilvl="4">
+      <w:start w:val="1"/>
+      <w:numFmt w:val="bullet"/>
+      <w:lvlText w:val=""/>
+      <w:lvlJc w:val="left"/>
+      <w:pPr>
+        <w:tabs>
+          <w:tab w:val="num" w:pos="2160"/>
+        </w:tabs>
+        <w:ind w:left="2160" w:hanging="360"/>
+      </w:pPr>
+      <w:rPr>
+        <w:rFonts w:ascii="Wingdings" w:hAnsi="Wingdings" w:cs="Wingdings" w:hint="default"/>
+      </w:rPr>
+    </w:lvl>
+    <w:lvl w:ilvl="5">
+      <w:start w:val="1"/>
+      <w:numFmt w:val="bullet"/>
+      <w:lvlText w:val=""/>
+      <w:lvlJc w:val="left"/>
+      <w:pPr>
+        <w:tabs>
+          <w:tab w:val="num" w:pos="2520"/>
+        </w:tabs>
+        <w:ind w:left="2520" w:hanging="360"/>
+      </w:pPr>
+      <w:rPr>
+        <w:rFonts w:ascii="Wingdings" w:hAnsi="Wingdings" w:cs="Wingdings" w:hint="default"/>
+      </w:rPr>
+    </w:lvl>
+    <w:lvl w:ilvl="6">
+      <w:start w:val="1"/>
+      <w:numFmt w:val="bullet"/>
+      <w:lvlText w:val=""/>
+      <w:lvlJc w:val="left"/>
+      <w:pPr>
+        <w:tabs>
+          <w:tab w:val="num" w:pos="2880"/>
+        </w:tabs>
+        <w:ind w:left="2880" w:hanging="360"/>
+      </w:pPr>
+      <w:rPr>
+        <w:rFonts w:ascii="Wingdings" w:hAnsi="Wingdings" w:cs="Wingdings" w:hint="default"/>
+      </w:rPr>
+    </w:lvl>
+    <w:lvl w:ilvl="7">
+      <w:start w:val="1"/>
+      <w:numFmt w:val="bullet"/>
+      <w:lvlText w:val=""/>
+      <w:lvlJc w:val="left"/>
+      <w:pPr>
+        <w:tabs>
+          <w:tab w:val="num" w:pos="3240"/>
+        </w:tabs>
+        <w:ind w:left="3240" w:hanging="360"/>
+      </w:pPr>
+      <w:rPr>
+        <w:rFonts w:ascii="Wingdings" w:hAnsi="Wingdings" w:cs="Wingdings" w:hint="default"/>
+      </w:rPr>
+    </w:lvl>
+    <w:lvl w:ilvl="8">
+      <w:start w:val="1"/>
+      <w:numFmt w:val="bullet"/>
+      <w:lvlText w:val=""/>
+      <w:lvlJc w:val="left"/>
+      <w:pPr>
+        <w:tabs>
+          <w:tab w:val="num" w:pos="3600"/>
+        </w:tabs>
+        <w:ind w:left="3600" w:hanging="360"/>
+      </w:pPr>
+      <w:rPr>
+        <w:rFonts w:ascii="Wingdings" w:hAnsi="Wingdings" w:cs="Wingdings" w:hint="default"/>
+      </w:rPr>
+    </w:lvl>
+  </w:abstractNum>
+  <w:abstractNum w:abstractNumId="8" w15:restartNumberingAfterBreak="0">
+    <w:nsid w:val="7A416B80"/>
+    <w:multiLevelType w:val="multilevel"/>
+    <w:tmpl w:val="D876E30C"/>
+    <w:lvl w:ilvl="0">
+      <w:start w:val="1"/>
+      <w:numFmt w:val="bullet"/>
+      <w:lvlText w:val=""/>
+      <w:lvlJc w:val="left"/>
+      <w:pPr>
+        <w:tabs>
+          <w:tab w:val="num" w:pos="720"/>
+        </w:tabs>
+        <w:ind w:left="720" w:hanging="360"/>
+      </w:pPr>
+      <w:rPr>
+        <w:rFonts w:ascii="Symbol" w:hAnsi="Symbol" w:cs="OpenSymbol" w:hint="default"/>
+        <w:b w:val="0"/>
+      </w:rPr>
+    </w:lvl>
+    <w:lvl w:ilvl="1">
+      <w:start w:val="1"/>
+      <w:numFmt w:val="bullet"/>
+      <w:lvlText w:val="◦"/>
+      <w:lvlJc w:val="left"/>
+      <w:pPr>
+        <w:tabs>
+          <w:tab w:val="num" w:pos="1080"/>
+        </w:tabs>
+        <w:ind w:left="1080" w:hanging="360"/>
+      </w:pPr>
+      <w:rPr>
+        <w:rFonts w:ascii="OpenSymbol" w:hAnsi="OpenSymbol" w:cs="OpenSymbol" w:hint="default"/>
+        <w:b w:val="0"/>
+      </w:rPr>
+    </w:lvl>
+    <w:lvl w:ilvl="2">
+      <w:start w:val="1"/>
+      <w:numFmt w:val="bullet"/>
+      <w:lvlText w:val="▪"/>
+      <w:lvlJc w:val="left"/>
+      <w:pPr>
+        <w:tabs>
+          <w:tab w:val="num" w:pos="1440"/>
+        </w:tabs>
+        <w:ind w:left="1440" w:hanging="360"/>
+      </w:pPr>
+      <w:rPr>
+        <w:rFonts w:ascii="OpenSymbol" w:hAnsi="OpenSymbol" w:cs="OpenSymbol" w:hint="default"/>
+        <w:b w:val="0"/>
+      </w:rPr>
+    </w:lvl>
+    <w:lvl w:ilvl="3">
+      <w:start w:val="1"/>
+      <w:numFmt w:val="bullet"/>
+      <w:lvlText w:val=""/>
+      <w:lvlJc w:val="left"/>
+      <w:pPr>
+        <w:tabs>
+          <w:tab w:val="num" w:pos="1800"/>
+        </w:tabs>
+        <w:ind w:left="1800" w:hanging="360"/>
+      </w:pPr>
+      <w:rPr>
+        <w:rFonts w:ascii="Symbol" w:hAnsi="Symbol" w:cs="OpenSymbol" w:hint="default"/>
+        <w:b w:val="0"/>
+      </w:rPr>
+    </w:lvl>
+    <w:lvl w:ilvl="4">
+      <w:start w:val="1"/>
+      <w:numFmt w:val="bullet"/>
+      <w:lvlText w:val="◦"/>
+      <w:lvlJc w:val="left"/>
+      <w:pPr>
+        <w:tabs>
+          <w:tab w:val="num" w:pos="2160"/>
+        </w:tabs>
+        <w:ind w:left="2160" w:hanging="360"/>
+      </w:pPr>
+      <w:rPr>
+        <w:rFonts w:ascii="OpenSymbol" w:hAnsi="OpenSymbol" w:cs="OpenSymbol" w:hint="default"/>
+        <w:b w:val="0"/>
+      </w:rPr>
+    </w:lvl>
+    <w:lvl w:ilvl="5">
+      <w:start w:val="1"/>
+      <w:numFmt w:val="bullet"/>
+      <w:lvlText w:val="▪"/>
+      <w:lvlJc w:val="left"/>
+      <w:pPr>
+        <w:tabs>
+          <w:tab w:val="num" w:pos="2520"/>
+        </w:tabs>
+        <w:ind w:left="2520" w:hanging="360"/>
+      </w:pPr>
+      <w:rPr>
+        <w:rFonts w:ascii="OpenSymbol" w:hAnsi="OpenSymbol" w:cs="OpenSymbol" w:hint="default"/>
+        <w:b w:val="0"/>
+      </w:rPr>
+    </w:lvl>
+    <w:lvl w:ilvl="6">
+      <w:start w:val="1"/>
+      <w:numFmt w:val="bullet"/>
+      <w:lvlText w:val=""/>
+      <w:lvlJc w:val="left"/>
+      <w:pPr>
+        <w:tabs>
+          <w:tab w:val="num" w:pos="2880"/>
+        </w:tabs>
+        <w:ind w:left="2880" w:hanging="360"/>
+      </w:pPr>
+      <w:rPr>
+        <w:rFonts w:ascii="Symbol" w:hAnsi="Symbol" w:cs="OpenSymbol" w:hint="default"/>
+        <w:b w:val="0"/>
+      </w:rPr>
+    </w:lvl>
+    <w:lvl w:ilvl="7">
+      <w:start w:val="1"/>
+      <w:numFmt w:val="bullet"/>
+      <w:lvlText w:val="◦"/>
+      <w:lvlJc w:val="left"/>
+      <w:pPr>
+        <w:tabs>
+          <w:tab w:val="num" w:pos="3240"/>
+        </w:tabs>
+        <w:ind w:left="3240" w:hanging="360"/>
+      </w:pPr>
+      <w:rPr>
+        <w:rFonts w:ascii="OpenSymbol" w:hAnsi="OpenSymbol" w:cs="OpenSymbol" w:hint="default"/>
+        <w:b w:val="0"/>
+      </w:rPr>
+    </w:lvl>
+    <w:lvl w:ilvl="8">
+      <w:start w:val="1"/>
+      <w:numFmt w:val="bullet"/>
+      <w:lvlText w:val="▪"/>
+      <w:lvlJc w:val="left"/>
+      <w:pPr>
+        <w:tabs>
+          <w:tab w:val="num" w:pos="3600"/>
+        </w:tabs>
+        <w:ind w:left="3600" w:hanging="360"/>
+      </w:pPr>
+      <w:rPr>
+        <w:rFonts w:ascii="OpenSymbol" w:hAnsi="OpenSymbol" w:cs="OpenSymbol" w:hint="default"/>
+        <w:b w:val="0"/>
+      </w:rPr>
+    </w:lvl>
+  </w:abstractNum>
+  <w:abstractNum w:abstractNumId="9" w15:restartNumberingAfterBreak="0">
+    <w:nsid w:val="7FEF410B"/>
+    <w:multiLevelType w:val="multilevel"/>
+    <w:tmpl w:val="0F245DBC"/>
+    <w:lvl w:ilvl="0">
+      <w:start w:val="1"/>
+      <w:numFmt w:val="bullet"/>
+      <w:lvlText w:val=""/>
+      <w:lvlJc w:val="left"/>
+      <w:pPr>
+        <w:tabs>
+          <w:tab w:val="num" w:pos="720"/>
+        </w:tabs>
+        <w:ind w:left="720" w:hanging="360"/>
+      </w:pPr>
+      <w:rPr>
+        <w:rFonts w:ascii="Symbol" w:hAnsi="Symbol" w:cs="OpenSymbol" w:hint="default"/>
+        <w:b w:val="0"/>
+      </w:rPr>
+    </w:lvl>
+    <w:lvl w:ilvl="1">
+      <w:start w:val="1"/>
+      <w:numFmt w:val="bullet"/>
+      <w:lvlText w:val="◦"/>
+      <w:lvlJc w:val="left"/>
+      <w:pPr>
+        <w:tabs>
+          <w:tab w:val="num" w:pos="1080"/>
+        </w:tabs>
+        <w:ind w:left="1080" w:hanging="360"/>
+      </w:pPr>
+      <w:rPr>
+        <w:rFonts w:ascii="OpenSymbol" w:hAnsi="OpenSymbol" w:cs="OpenSymbol" w:hint="default"/>
+        <w:b w:val="0"/>
+      </w:rPr>
+    </w:lvl>
+    <w:lvl w:ilvl="2">
+      <w:start w:val="1"/>
+      <w:numFmt w:val="bullet"/>
+      <w:lvlText w:val="▪"/>
+      <w:lvlJc w:val="left"/>
+      <w:pPr>
+        <w:tabs>
+          <w:tab w:val="num" w:pos="1440"/>
+        </w:tabs>
+        <w:ind w:left="1440" w:hanging="360"/>
+      </w:pPr>
+      <w:rPr>
+        <w:rFonts w:ascii="OpenSymbol" w:hAnsi="OpenSymbol" w:cs="OpenSymbol" w:hint="default"/>
+        <w:b w:val="0"/>
+      </w:rPr>
+    </w:lvl>
+    <w:lvl w:ilvl="3">
+      <w:start w:val="1"/>
+      <w:numFmt w:val="bullet"/>
+      <w:lvlText w:val=""/>
+      <w:lvlJc w:val="left"/>
+      <w:pPr>
+        <w:tabs>
+          <w:tab w:val="num" w:pos="1800"/>
+        </w:tabs>
+        <w:ind w:left="1800" w:hanging="360"/>
+      </w:pPr>
+      <w:rPr>
+        <w:rFonts w:ascii="Symbol" w:hAnsi="Symbol" w:cs="OpenSymbol" w:hint="default"/>
+        <w:b w:val="0"/>
+      </w:rPr>
+    </w:lvl>
+    <w:lvl w:ilvl="4">
+      <w:start w:val="1"/>
+      <w:numFmt w:val="bullet"/>
+      <w:lvlText w:val="◦"/>
+      <w:lvlJc w:val="left"/>
+      <w:pPr>
+        <w:tabs>
+          <w:tab w:val="num" w:pos="2160"/>
+        </w:tabs>
+        <w:ind w:left="2160" w:hanging="360"/>
+      </w:pPr>
+      <w:rPr>
+        <w:rFonts w:ascii="OpenSymbol" w:hAnsi="OpenSymbol" w:cs="OpenSymbol" w:hint="default"/>
+        <w:b w:val="0"/>
+      </w:rPr>
+    </w:lvl>
+    <w:lvl w:ilvl="5">
+      <w:start w:val="1"/>
+      <w:numFmt w:val="bullet"/>
+      <w:lvlText w:val="▪"/>
+      <w:lvlJc w:val="left"/>
+      <w:pPr>
+        <w:tabs>
+          <w:tab w:val="num" w:pos="2520"/>
+        </w:tabs>
+        <w:ind w:left="2520" w:hanging="360"/>
+      </w:pPr>
+      <w:rPr>
+        <w:rFonts w:ascii="OpenSymbol" w:hAnsi="OpenSymbol" w:cs="OpenSymbol" w:hint="default"/>
+        <w:b w:val="0"/>
+      </w:rPr>
+    </w:lvl>
+    <w:lvl w:ilvl="6">
+      <w:start w:val="1"/>
+      <w:numFmt w:val="bullet"/>
+      <w:lvlText w:val=""/>
+      <w:lvlJc w:val="left"/>
+      <w:pPr>
+        <w:tabs>
+          <w:tab w:val="num" w:pos="2880"/>
+        </w:tabs>
+        <w:ind w:left="2880" w:hanging="360"/>
+      </w:pPr>
+      <w:rPr>
+        <w:rFonts w:ascii="Symbol" w:hAnsi="Symbol" w:cs="OpenSymbol" w:hint="default"/>
+        <w:b w:val="0"/>
+      </w:rPr>
+    </w:lvl>
+    <w:lvl w:ilvl="7">
+      <w:start w:val="1"/>
+      <w:numFmt w:val="bullet"/>
+      <w:lvlText w:val="◦"/>
+      <w:lvlJc w:val="left"/>
+      <w:pPr>
+        <w:tabs>
+          <w:tab w:val="num" w:pos="3240"/>
+        </w:tabs>
+        <w:ind w:left="3240" w:hanging="360"/>
+      </w:pPr>
+      <w:rPr>
+        <w:rFonts w:ascii="OpenSymbol" w:hAnsi="OpenSymbol" w:cs="OpenSymbol" w:hint="default"/>
+        <w:b w:val="0"/>
+      </w:rPr>
+    </w:lvl>
+    <w:lvl w:ilvl="8">
+      <w:start w:val="1"/>
+      <w:numFmt w:val="bullet"/>
+      <w:lvlText w:val="▪"/>
+      <w:lvlJc w:val="left"/>
+      <w:pPr>
+        <w:tabs>
+          <w:tab w:val="num" w:pos="3600"/>
+        </w:tabs>
+        <w:ind w:left="3600" w:hanging="360"/>
+      </w:pPr>
+      <w:rPr>
+        <w:rFonts w:ascii="OpenSymbol" w:hAnsi="OpenSymbol" w:cs="OpenSymbol" w:hint="default"/>
+        <w:b w:val="0"/>
+      </w:rPr>
+    </w:lvl>
+  </w:abstractNum>
   <w:num w:numId="1">
-    <w:abstractNumId w:val="1"/>
+    <w:abstractNumId w:val="7"/>
   </w:num>
   <w:num w:numId="2">
-    <w:abstractNumId w:val="2"/>
+    <w:abstractNumId w:val="4"/>
   </w:num>
   <w:num w:numId="3">
-    <w:abstractNumId w:val="3"/>
+    <w:abstractNumId w:val="8"/>
   </w:num>
   <w:num w:numId="4">
-    <w:abstractNumId w:val="4"/>
+    <w:abstractNumId w:val="9"/>
   </w:num>
   <w:num w:numId="5">
     <w:abstractNumId w:val="5"/>
   </w:num>
   <w:num w:numId="6">
-    <w:abstractNumId w:val="6"/>
+    <w:abstractNumId w:val="3"/>
   </w:num>
   <w:num w:numId="7">
-    <w:abstractNumId w:val="7"/>
+    <w:abstractNumId w:val="1"/>
   </w:num>
   <w:num w:numId="8">
-    <w:abstractNumId w:val="8"/>
+    <w:abstractNumId w:val="0"/>
   </w:num>
   <w:num w:numId="9">
-    <w:abstractNumId w:val="9"/>
+    <w:abstractNumId w:val="2"/>
   </w:num>
   <w:num w:numId="10">
-    <w:abstractNumId w:val="10"/>
+    <w:abstractNumId w:val="6"/>
   </w:num>
 </w:numbering>
 </file>
 
 <file path=word/styles.xml><?xml version="1.0" encoding="utf-8"?>
-<w:styles xmlns:w="http://schemas.openxmlformats.org/wordprocessingml/2006/main" xmlns:w14="http://schemas.microsoft.com/office/word/2010/wordml" xmlns:mc="http://schemas.openxmlformats.org/markup-compatibility/2006" mc:Ignorable="w14">
+<w:styles xmlns:mc="http://schemas.openxmlformats.org/markup-compatibility/2006" xmlns:r="http://schemas.openxmlformats.org/officeDocument/2006/relationships" xmlns:w="http://schemas.openxmlformats.org/wordprocessingml/2006/main" xmlns:w14="http://schemas.microsoft.com/office/word/2010/wordml" xmlns:w15="http://schemas.microsoft.com/office/word/2012/wordml" mc:Ignorable="w14 w15">
   <w:docDefaults>
     <w:rPrDefault>
       <w:rPr>
-        <w:rFonts w:ascii="Liberation Serif" w:hAnsi="Liberation Serif" w:eastAsia="SimSun" w:cs="Arial"/>
-        <w:sz w:val="20"/>
+        <w:rFonts w:ascii="Liberation Serif" w:eastAsia="SimSun" w:hAnsi="Liberation Serif" w:cs="Arial"/>
         <w:szCs w:val="24"/>
         <w:lang w:val="en-CA" w:eastAsia="zh-CN" w:bidi="hi-IN"/>
       </w:rPr>
     </w:rPrDefault>
-    <w:pPrDefault>
-      <w:pPr/>
-    </w:pPrDefault>
+    <w:pPrDefault/>
   </w:docDefaults>
-  <w:style w:type="paragraph" w:styleId="Normal">
+  <w:latentStyles w:defLockedState="0" w:defUIPriority="99" w:defSemiHidden="0" w:defUnhideWhenUsed="0" w:defQFormat="0" w:count="371">
+    <w:lsdException w:name="Normal" w:uiPriority="0" w:qFormat="1"/>
+    <w:lsdException w:name="heading 1" w:uiPriority="9" w:qFormat="1"/>
+    <w:lsdException w:name="heading 2" w:semiHidden="1" w:uiPriority="9" w:unhideWhenUsed="1" w:qFormat="1"/>
+    <w:lsdException w:name="heading 3" w:semiHidden="1" w:uiPriority="9" w:unhideWhenUsed="1" w:qFormat="1"/>
+    <w:lsdException w:name="heading 4" w:semiHidden="1" w:uiPriority="9" w:unhideWhenUsed="1" w:qFormat="1"/>
+    <w:lsdException w:name="heading 5" w:semiHidden="1" w:uiPriority="9" w:unhideWhenUsed="1" w:qFormat="1"/>
+    <w:lsdException w:name="heading 6" w:semiHidden="1" w:uiPriority="9" w:unhideWhenUsed="1" w:qFormat="1"/>
+    <w:lsdException w:name="heading 7" w:semiHidden="1" w:uiPriority="9" w:unhideWhenUsed="1" w:qFormat="1"/>
+    <w:lsdException w:name="heading 8" w:semiHidden="1" w:uiPriority="9" w:unhideWhenUsed="1" w:qFormat="1"/>
+    <w:lsdException w:name="heading 9" w:semiHidden="1" w:uiPriority="9" w:unhideWhenUsed="1" w:qFormat="1"/>
+    <w:lsdException w:name="index 1" w:semiHidden="1" w:unhideWhenUsed="1"/>
+    <w:lsdException w:name="index 2" w:semiHidden="1" w:unhideWhenUsed="1"/>
+    <w:lsdException w:name="index 3" w:semiHidden="1" w:unhideWhenUsed="1"/>
+    <w:lsdException w:name="index 4" w:semiHidden="1" w:unhideWhenUsed="1"/>
+    <w:lsdException w:name="index 5" w:semiHidden="1" w:unhideWhenUsed="1"/>
+    <w:lsdException w:name="index 6" w:semiHidden="1" w:unhideWhenUsed="1"/>
+    <w:lsdException w:name="index 7" w:semiHidden="1" w:unhideWhenUsed="1"/>
+    <w:lsdException w:name="index 8" w:semiHidden="1" w:unhideWhenUsed="1"/>
+    <w:lsdException w:name="index 9" w:semiHidden="1" w:unhideWhenUsed="1"/>
+    <w:lsdException w:name="toc 1" w:semiHidden="1" w:uiPriority="39" w:unhideWhenUsed="1"/>
+    <w:lsdException w:name="toc 2" w:semiHidden="1" w:uiPriority="39" w:unhideWhenUsed="1"/>
+    <w:lsdException w:name="toc 3" w:semiHidden="1" w:uiPriority="39" w:unhideWhenUsed="1"/>
+    <w:lsdException w:name="toc 4" w:semiHidden="1" w:uiPriority="39" w:unhideWhenUsed="1"/>
+    <w:lsdException w:name="toc 5" w:semiHidden="1" w:uiPriority="39" w:unhideWhenUsed="1"/>
+    <w:lsdException w:name="toc 6" w:semiHidden="1" w:uiPriority="39" w:unhideWhenUsed="1"/>
+    <w:lsdException w:name="toc 7" w:semiHidden="1" w:uiPriority="39" w:unhideWhenUsed="1"/>
+    <w:lsdException w:name="toc 8" w:semiHidden="1" w:uiPriority="39" w:unhideWhenUsed="1"/>
+    <w:lsdException w:name="toc 9" w:semiHidden="1" w:uiPriority="39" w:unhideWhenUsed="1"/>
+    <w:lsdException w:name="Normal Indent" w:semiHidden="1" w:unhideWhenUsed="1"/>
+    <w:lsdException w:name="footnote text" w:semiHidden="1" w:unhideWhenUsed="1"/>
+    <w:lsdException w:name="annotation text" w:semiHidden="1" w:unhideWhenUsed="1"/>
+    <w:lsdException w:name="header" w:semiHidden="1" w:unhideWhenUsed="1"/>
+    <w:lsdException w:name="footer" w:semiHidden="1" w:unhideWhenUsed="1"/>
+    <w:lsdException w:name="index heading" w:semiHidden="1" w:unhideWhenUsed="1"/>
+    <w:lsdException w:name="caption" w:semiHidden="1" w:uiPriority="35" w:unhideWhenUsed="1" w:qFormat="1"/>
+    <w:lsdException w:name="table of figures" w:semiHidden="1" w:unhideWhenUsed="1"/>
+    <w:lsdException w:name="envelope address" w:semiHidden="1" w:unhideWhenUsed="1"/>
+    <w:lsdException w:name="envelope return" w:semiHidden="1" w:unhideWhenUsed="1"/>
+    <w:lsdException w:name="footnote reference" w:semiHidden="1" w:unhideWhenUsed="1"/>
+    <w:lsdException w:name="annotation reference" w:semiHidden="1" w:unhideWhenUsed="1"/>
+    <w:lsdException w:name="line number" w:semiHidden="1" w:unhideWhenUsed="1"/>
+    <w:lsdException w:name="page number" w:semiHidden="1" w:unhideWhenUsed="1"/>
+    <w:lsdException w:name="endnote reference" w:semiHidden="1" w:unhideWhenUsed="1"/>
+    <w:lsdException w:name="endnote text" w:semiHidden="1" w:unhideWhenUsed="1"/>
+    <w:lsdException w:name="table of authorities" w:semiHidden="1" w:unhideWhenUsed="1"/>
+    <w:lsdException w:name="macro" w:semiHidden="1" w:unhideWhenUsed="1"/>
+    <w:lsdException w:name="toa heading" w:semiHidden="1" w:unhideWhenUsed="1"/>
+    <w:lsdException w:name="List" w:semiHidden="1" w:unhideWhenUsed="1"/>
+    <w:lsdException w:name="List Bullet" w:semiHidden="1" w:unhideWhenUsed="1"/>
+    <w:lsdException w:name="List Number" w:semiHidden="1" w:unhideWhenUsed="1"/>
+    <w:lsdException w:name="List 2" w:semiHidden="1" w:unhideWhenUsed="1"/>
+    <w:lsdException w:name="List 3" w:semiHidden="1" w:unhideWhenUsed="1"/>
+    <w:lsdException w:name="List 4" w:semiHidden="1" w:unhideWhenUsed="1"/>
+    <w:lsdException w:name="List 5" w:semiHidden="1" w:unhideWhenUsed="1"/>
+    <w:lsdException w:name="List Bullet 2" w:semiHidden="1" w:unhideWhenUsed="1"/>
+    <w:lsdException w:name="List Bullet 3" w:semiHidden="1" w:unhideWhenUsed="1"/>
+    <w:lsdException w:name="List Bullet 4" w:semiHidden="1" w:unhideWhenUsed="1"/>
+    <w:lsdException w:name="List Bullet 5" w:semiHidden="1" w:unhideWhenUsed="1"/>
+    <w:lsdException w:name="List Number 2" w:semiHidden="1" w:unhideWhenUsed="1"/>
+    <w:lsdException w:name="List Number 3" w:semiHidden="1" w:unhideWhenUsed="1"/>
+    <w:lsdException w:name="List Number 4" w:semiHidden="1" w:unhideWhenUsed="1"/>
+    <w:lsdException w:name="List Number 5" w:semiHidden="1" w:unhideWhenUsed="1"/>
+    <w:lsdException w:name="Title" w:uiPriority="10" w:qFormat="1"/>
+    <w:lsdException w:name="Closing" w:semiHidden="1" w:unhideWhenUsed="1"/>
+    <w:lsdException w:name="Signature" w:semiHidden="1" w:unhideWhenUsed="1"/>
+    <w:lsdException w:name="Default Paragraph Font" w:semiHidden="1" w:uiPriority="1" w:unhideWhenUsed="1"/>
+    <w:lsdException w:name="Body Text" w:semiHidden="1" w:unhideWhenUsed="1"/>
+    <w:lsdException w:name="Body Text Indent" w:semiHidden="1" w:unhideWhenUsed="1"/>
+    <w:lsdException w:name="List Continue" w:semiHidden="1" w:unhideWhenUsed="1"/>
+    <w:lsdException w:name="List Continue 2" w:semiHidden="1" w:unhideWhenUsed="1"/>
+    <w:lsdException w:name="List Continue 3" w:semiHidden="1" w:unhideWhenUsed="1"/>
+    <w:lsdException w:name="List Continue 4" w:semiHidden="1" w:unhideWhenUsed="1"/>
+    <w:lsdException w:name="List Continue 5" w:semiHidden="1" w:unhideWhenUsed="1"/>
+    <w:lsdException w:name="Message Header" w:semiHidden="1" w:unhideWhenUsed="1"/>
+    <w:lsdException w:name="Subtitle" w:uiPriority="11" w:qFormat="1"/>
+    <w:lsdException w:name="Salutation" w:semiHidden="1" w:unhideWhenUsed="1"/>
+    <w:lsdException w:name="Date" w:semiHidden="1" w:unhideWhenUsed="1"/>
+    <w:lsdException w:name="Body Text First Indent" w:semiHidden="1" w:unhideWhenUsed="1"/>
+    <w:lsdException w:name="Body Text First Indent 2" w:semiHidden="1" w:unhideWhenUsed="1"/>
+    <w:lsdException w:name="Note Heading" w:semiHidden="1" w:unhideWhenUsed="1"/>
+    <w:lsdException w:name="Body Text 2" w:semiHidden="1" w:unhideWhenUsed="1"/>
+    <w:lsdException w:name="Body Text 3" w:semiHidden="1" w:unhideWhenUsed="1"/>
+    <w:lsdException w:name="Body Text Indent 2" w:semiHidden="1" w:unhideWhenUsed="1"/>
+    <w:lsdException w:name="Body Text Indent 3" w:semiHidden="1" w:unhideWhenUsed="1"/>
+    <w:lsdException w:name="Block Text" w:semiHidden="1" w:unhideWhenUsed="1"/>
+    <w:lsdException w:name="Hyperlink" w:semiHidden="1" w:unhideWhenUsed="1"/>
+    <w:lsdException w:name="FollowedHyperlink" w:semiHidden="1" w:unhideWhenUsed="1"/>
+    <w:lsdException w:name="Strong" w:uiPriority="22" w:qFormat="1"/>
+    <w:lsdException w:name="Emphasis" w:uiPriority="20" w:qFormat="1"/>
+    <w:lsdException w:name="Document Map" w:semiHidden="1" w:unhideWhenUsed="1"/>
+    <w:lsdException w:name="Plain Text" w:semiHidden="1" w:unhideWhenUsed="1"/>
+    <w:lsdException w:name="E-mail Signature" w:semiHidden="1" w:unhideWhenUsed="1"/>
+    <w:lsdException w:name="HTML Top of Form" w:semiHidden="1" w:unhideWhenUsed="1"/>
+    <w:lsdException w:name="HTML Bottom of Form" w:semiHidden="1" w:unhideWhenUsed="1"/>
+    <w:lsdException w:name="Normal (Web)" w:semiHidden="1" w:unhideWhenUsed="1"/>
+    <w:lsdException w:name="HTML Acronym" w:semiHidden="1" w:unhideWhenUsed="1"/>
+    <w:lsdException w:name="HTML Address" w:semiHidden="1" w:unhideWhenUsed="1"/>
+    <w:lsdException w:name="HTML Cite" w:semiHidden="1" w:unhideWhenUsed="1"/>
+    <w:lsdException w:name="HTML Code" w:semiHidden="1" w:unhideWhenUsed="1"/>
+    <w:lsdException w:name="HTML Definition" w:semiHidden="1" w:unhideWhenUsed="1"/>
+    <w:lsdException w:name="HTML Keyboard" w:semiHidden="1" w:unhideWhenUsed="1"/>
+    <w:lsdException w:name="HTML Preformatted" w:semiHidden="1" w:unhideWhenUsed="1"/>
+    <w:lsdException w:name="HTML Sample" w:semiHidden="1" w:unhideWhenUsed="1"/>
+    <w:lsdException w:name="HTML Typewriter" w:semiHidden="1" w:unhideWhenUsed="1"/>
+    <w:lsdException w:name="HTML Variable" w:semiHidden="1" w:unhideWhenUsed="1"/>
+    <w:lsdException w:name="Normal Table" w:semiHidden="1" w:unhideWhenUsed="1"/>
+    <w:lsdException w:name="annotation subject" w:semiHidden="1" w:unhideWhenUsed="1"/>
+    <w:lsdException w:name="No List" w:semiHidden="1" w:unhideWhenUsed="1"/>
+    <w:lsdException w:name="Outline List 1" w:semiHidden="1" w:unhideWhenUsed="1"/>
+    <w:lsdException w:name="Outline List 2" w:semiHidden="1" w:unhideWhenUsed="1"/>
+    <w:lsdException w:name="Outline List 3" w:semiHidden="1" w:unhideWhenUsed="1"/>
+    <w:lsdException w:name="Table Simple 1" w:semiHidden="1" w:unhideWhenUsed="1"/>
+    <w:lsdException w:name="Table Simple 2" w:semiHidden="1" w:unhideWhenUsed="1"/>
+    <w:lsdException w:name="Table Simple 3" w:semiHidden="1" w:unhideWhenUsed="1"/>
+    <w:lsdException w:name="Table Classic 1" w:semiHidden="1" w:unhideWhenUsed="1"/>
+    <w:lsdException w:name="Table Classic 2" w:semiHidden="1" w:unhideWhenUsed="1"/>
+    <w:lsdException w:name="Table Classic 3" w:semiHidden="1" w:unhideWhenUsed="1"/>
+    <w:lsdException w:name="Table Classic 4" w:semiHidden="1" w:unhideWhenUsed="1"/>
+    <w:lsdException w:name="Table Colorful 1" w:semiHidden="1" w:unhideWhenUsed="1"/>
+    <w:lsdException w:name="Table Colorful 2" w:semiHidden="1" w:unhideWhenUsed="1"/>
+    <w:lsdException w:name="Table Colorful 3" w:semiHidden="1" w:unhideWhenUsed="1"/>
+    <w:lsdException w:name="Table Columns 1" w:semiHidden="1" w:unhideWhenUsed="1"/>
+    <w:lsdException w:name="Table Columns 2" w:semiHidden="1" w:unhideWhenUsed="1"/>
+    <w:lsdException w:name="Table Columns 3" w:semiHidden="1" w:unhideWhenUsed="1"/>
+    <w:lsdException w:name="Table Columns 4" w:semiHidden="1" w:unhideWhenUsed="1"/>
+    <w:lsdException w:name="Table Columns 5" w:semiHidden="1" w:unhideWhenUsed="1"/>
+    <w:lsdException w:name="Table Grid 1" w:semiHidden="1" w:unhideWhenUsed="1"/>
+    <w:lsdException w:name="Table Grid 2" w:semiHidden="1" w:unhideWhenUsed="1"/>
+    <w:lsdException w:name="Table Grid 3" w:semiHidden="1" w:unhideWhenUsed="1"/>
+    <w:lsdException w:name="Table Grid 4" w:semiHidden="1" w:unhideWhenUsed="1"/>
+    <w:lsdException w:name="Table Grid 5" w:semiHidden="1" w:unhideWhenUsed="1"/>
+    <w:lsdException w:name="Table Grid 6" w:semiHidden="1" w:unhideWhenUsed="1"/>
+    <w:lsdException w:name="Table Grid 7" w:semiHidden="1" w:unhideWhenUsed="1"/>
+    <w:lsdException w:name="Table Grid 8" w:semiHidden="1" w:unhideWhenUsed="1"/>
+    <w:lsdException w:name="Table List 1" w:semiHidden="1" w:unhideWhenUsed="1"/>
+    <w:lsdException w:name="Table List 2" w:semiHidden="1" w:unhideWhenUsed="1"/>
+    <w:lsdException w:name="Table List 3" w:semiHidden="1" w:unhideWhenUsed="1"/>
+    <w:lsdException w:name="Table List 4" w:semiHidden="1" w:unhideWhenUsed="1"/>
+    <w:lsdException w:name="Table List 5" w:semiHidden="1" w:unhideWhenUsed="1"/>
+    <w:lsdException w:name="Table List 6" w:semiHidden="1" w:unhideWhenUsed="1"/>
+    <w:lsdException w:name="Table List 7" w:semiHidden="1" w:unhideWhenUsed="1"/>
+    <w:lsdException w:name="Table List 8" w:semiHidden="1" w:unhideWhenUsed="1"/>
+    <w:lsdException w:name="Table 3D effects 1" w:semiHidden="1" w:unhideWhenUsed="1"/>
+    <w:lsdException w:name="Table 3D effects 2" w:semiHidden="1" w:unhideWhenUsed="1"/>
+    <w:lsdException w:name="Table 3D effects 3" w:semiHidden="1" w:unhideWhenUsed="1"/>
+    <w:lsdException w:name="Table Contemporary" w:semiHidden="1" w:unhideWhenUsed="1"/>
+    <w:lsdException w:name="Table Elegant" w:semiHidden="1" w:unhideWhenUsed="1"/>
+    <w:lsdException w:name="Table Professional" w:semiHidden="1" w:unhideWhenUsed="1"/>
+    <w:lsdException w:name="Table Subtle 1" w:semiHidden="1" w:unhideWhenUsed="1"/>
+    <w:lsdException w:name="Table Subtle 2" w:semiHidden="1" w:unhideWhenUsed="1"/>
+    <w:lsdException w:name="Table Web 1" w:semiHidden="1" w:unhideWhenUsed="1"/>
+    <w:lsdException w:name="Table Web 2" w:semiHidden="1" w:unhideWhenUsed="1"/>
+    <w:lsdException w:name="Table Web 3" w:semiHidden="1" w:unhideWhenUsed="1"/>
+    <w:lsdException w:name="Balloon Text" w:semiHidden="1" w:unhideWhenUsed="1"/>
+    <w:lsdException w:name="Table Grid" w:uiPriority="39"/>
+    <w:lsdException w:name="Table Theme" w:semiHidden="1" w:unhideWhenUsed="1"/>
+    <w:lsdException w:name="Placeholder Text" w:semiHidden="1"/>
+    <w:lsdException w:name="No Spacing" w:uiPriority="1" w:qFormat="1"/>
+    <w:lsdException w:name="Light Shading" w:uiPriority="60"/>
+    <w:lsdException w:name="Light List" w:uiPriority="61"/>
+    <w:lsdException w:name="Light Grid" w:uiPriority="62"/>
+    <w:lsdException w:name="Medium Shading 1" w:uiPriority="63"/>
+    <w:lsdException w:name="Medium Shading 2" w:uiPriority="64"/>
+    <w:lsdException w:name="Medium List 1" w:uiPriority="65"/>
+    <w:lsdException w:name="Medium List 2" w:uiPriority="66"/>
+    <w:lsdException w:name="Medium Grid 1" w:uiPriority="67"/>
+    <w:lsdException w:name="Medium Grid 2" w:uiPriority="68"/>
+    <w:lsdException w:name="Medium Grid 3" w:uiPriority="69"/>
+    <w:lsdException w:name="Dark List" w:uiPriority="70"/>
+    <w:lsdException w:name="Colorful Shading" w:uiPriority="71"/>
+    <w:lsdException w:name="Colorful List" w:uiPriority="72"/>
+    <w:lsdException w:name="Colorful Grid" w:uiPriority="73"/>
+    <w:lsdException w:name="Light Shading Accent 1" w:uiPriority="60"/>
+    <w:lsdException w:name="Light List Accent 1" w:uiPriority="61"/>
+    <w:lsdException w:name="Light Grid Accent 1" w:uiPriority="62"/>
+    <w:lsdException w:name="Medium Shading 1 Accent 1" w:uiPriority="63"/>
+    <w:lsdException w:name="Medium Shading 2 Accent 1" w:uiPriority="64"/>
+    <w:lsdException w:name="Medium List 1 Accent 1" w:uiPriority="65"/>
+    <w:lsdException w:name="Revision" w:semiHidden="1"/>
+    <w:lsdException w:name="List Paragraph" w:uiPriority="34" w:qFormat="1"/>
+    <w:lsdException w:name="Quote" w:uiPriority="29" w:qFormat="1"/>
+    <w:lsdException w:name="Intense Quote" w:uiPriority="30" w:qFormat="1"/>
+    <w:lsdException w:name="Medium List 2 Accent 1" w:uiPriority="66"/>
+    <w:lsdException w:name="Medium Grid 1 Accent 1" w:uiPriority="67"/>
+    <w:lsdException w:name="Medium Grid 2 Accent 1" w:uiPriority="68"/>
+    <w:lsdException w:name="Medium Grid 3 Accent 1" w:uiPriority="69"/>
+    <w:lsdException w:name="Dark List Accent 1" w:uiPriority="70"/>
+    <w:lsdException w:name="Colorful Shading Accent 1" w:uiPriority="71"/>
+    <w:lsdException w:name="Colorful List Accent 1" w:uiPriority="72"/>
+    <w:lsdException w:name="Colorful Grid Accent 1" w:uiPriority="73"/>
+    <w:lsdException w:name="Light Shading Accent 2" w:uiPriority="60"/>
+    <w:lsdException w:name="Light List Accent 2" w:uiPriority="61"/>
+    <w:lsdException w:name="Light Grid Accent 2" w:uiPriority="62"/>
+    <w:lsdException w:name="Medium Shading 1 Accent 2" w:uiPriority="63"/>
+    <w:lsdException w:name="Medium Shading 2 Accent 2" w:uiPriority="64"/>
+    <w:lsdException w:name="Medium List 1 Accent 2" w:uiPriority="65"/>
+    <w:lsdException w:name="Medium List 2 Accent 2" w:uiPriority="66"/>
+    <w:lsdException w:name="Medium Grid 1 Accent 2" w:uiPriority="67"/>
+    <w:lsdException w:name="Medium Grid 2 Accent 2" w:uiPriority="68"/>
+    <w:lsdException w:name="Medium Grid 3 Accent 2" w:uiPriority="69"/>
+    <w:lsdException w:name="Dark List Accent 2" w:uiPriority="70"/>
+    <w:lsdException w:name="Colorful Shading Accent 2" w:uiPriority="71"/>
+    <w:lsdException w:name="Colorful List Accent 2" w:uiPriority="72"/>
+    <w:lsdException w:name="Colorful Grid Accent 2" w:uiPriority="73"/>
+    <w:lsdException w:name="Light Shading Accent 3" w:uiPriority="60"/>
+    <w:lsdException w:name="Light List Accent 3" w:uiPriority="61"/>
+    <w:lsdException w:name="Light Grid Accent 3" w:uiPriority="62"/>
+    <w:lsdException w:name="Medium Shading 1 Accent 3" w:uiPriority="63"/>
+    <w:lsdException w:name="Medium Shading 2 Accent 3" w:uiPriority="64"/>
+    <w:lsdException w:name="Medium List 1 Accent 3" w:uiPriority="65"/>
+    <w:lsdException w:name="Medium List 2 Accent 3" w:uiPriority="66"/>
+    <w:lsdException w:name="Medium Grid 1 Accent 3" w:uiPriority="67"/>
+    <w:lsdException w:name="Medium Grid 2 Accent 3" w:uiPriority="68"/>
+    <w:lsdException w:name="Medium Grid 3 Accent 3" w:uiPriority="69"/>
+    <w:lsdException w:name="Dark List Accent 3" w:uiPriority="70"/>
+    <w:lsdException w:name="Colorful Shading Accent 3" w:uiPriority="71"/>
+    <w:lsdException w:name="Colorful List Accent 3" w:uiPriority="72"/>
+    <w:lsdException w:name="Colorful Grid Accent 3" w:uiPriority="73"/>
+    <w:lsdException w:name="Light Shading Accent 4" w:uiPriority="60"/>
+    <w:lsdException w:name="Light List Accent 4" w:uiPriority="61"/>
+    <w:lsdException w:name="Light Grid Accent 4" w:uiPriority="62"/>
+    <w:lsdException w:name="Medium Shading 1 Accent 4" w:uiPriority="63"/>
+    <w:lsdException w:name="Medium Shading 2 Accent 4" w:uiPriority="64"/>
+    <w:lsdException w:name="Medium List 1 Accent 4" w:uiPriority="65"/>
+    <w:lsdException w:name="Medium List 2 Accent 4" w:uiPriority="66"/>
+    <w:lsdException w:name="Medium Grid 1 Accent 4" w:uiPriority="67"/>
+    <w:lsdException w:name="Medium Grid 2 Accent 4" w:uiPriority="68"/>
+    <w:lsdException w:name="Medium Grid 3 Accent 4" w:uiPriority="69"/>
+    <w:lsdException w:name="Dark List Accent 4" w:uiPriority="70"/>
+    <w:lsdException w:name="Colorful Shading Accent 4" w:uiPriority="71"/>
+    <w:lsdException w:name="Colorful List Accent 4" w:uiPriority="72"/>
+    <w:lsdException w:name="Colorful Grid Accent 4" w:uiPriority="73"/>
+    <w:lsdException w:name="Light Shading Accent 5" w:uiPriority="60"/>
+    <w:lsdException w:name="Light List Accent 5" w:uiPriority="61"/>
+    <w:lsdException w:name="Light Grid Accent 5" w:uiPriority="62"/>
+    <w:lsdException w:name="Medium Shading 1 Accent 5" w:uiPriority="63"/>
+    <w:lsdException w:name="Medium Shading 2 Accent 5" w:uiPriority="64"/>
+    <w:lsdException w:name="Medium List 1 Accent 5" w:uiPriority="65"/>
+    <w:lsdException w:name="Medium List 2 Accent 5" w:uiPriority="66"/>
+    <w:lsdException w:name="Medium Grid 1 Accent 5" w:uiPriority="67"/>
+    <w:lsdException w:name="Medium Grid 2 Accent 5" w:uiPriority="68"/>
+    <w:lsdException w:name="Medium Grid 3 Accent 5" w:uiPriority="69"/>
+    <w:lsdException w:name="Dark List Accent 5" w:uiPriority="70"/>
+    <w:lsdException w:name="Colorful Shading Accent 5" w:uiPriority="71"/>
+    <w:lsdException w:name="Colorful List Accent 5" w:uiPriority="72"/>
+    <w:lsdException w:name="Colorful Grid Accent 5" w:uiPriority="73"/>
+    <w:lsdException w:name="Light Shading Accent 6" w:uiPriority="60"/>
+    <w:lsdException w:name="Light List Accent 6" w:uiPriority="61"/>
+    <w:lsdException w:name="Light Grid Accent 6" w:uiPriority="62"/>
+    <w:lsdException w:name="Medium Shading 1 Accent 6" w:uiPriority="63"/>
+    <w:lsdException w:name="Medium Shading 2 Accent 6" w:uiPriority="64"/>
+    <w:lsdException w:name="Medium List 1 Accent 6" w:uiPriority="65"/>
+    <w:lsdException w:name="Medium List 2 Accent 6" w:uiPriority="66"/>
+    <w:lsdException w:name="Medium Grid 1 Accent 6" w:uiPriority="67"/>
+    <w:lsdException w:name="Medium Grid 2 Accent 6" w:uiPriority="68"/>
+    <w:lsdException w:name="Medium Grid 3 Accent 6" w:uiPriority="69"/>
+    <w:lsdException w:name="Dark List Accent 6" w:uiPriority="70"/>
+    <w:lsdException w:name="Colorful Shading Accent 6" w:uiPriority="71"/>
+    <w:lsdException w:name="Colorful List Accent 6" w:uiPriority="72"/>
+    <w:lsdException w:name="Colorful Grid Accent 6" w:uiPriority="73"/>
+    <w:lsdException w:name="Subtle Emphasis" w:uiPriority="19" w:qFormat="1"/>
+    <w:lsdException w:name="Intense Emphasis" w:uiPriority="21" w:qFormat="1"/>
+    <w:lsdException w:name="Subtle Reference" w:uiPriority="31" w:qFormat="1"/>
+    <w:lsdException w:name="Intense Reference" w:uiPriority="32" w:qFormat="1"/>
+    <w:lsdException w:name="Book Title" w:uiPriority="33" w:qFormat="1"/>
+    <w:lsdException w:name="Bibliography" w:semiHidden="1" w:uiPriority="37" w:unhideWhenUsed="1"/>
+    <w:lsdException w:name="TOC Heading" w:semiHidden="1" w:uiPriority="39" w:unhideWhenUsed="1" w:qFormat="1"/>
+    <w:lsdException w:name="Plain Table 1" w:uiPriority="41"/>
+    <w:lsdException w:name="Plain Table 2" w:uiPriority="42"/>
+    <w:lsdException w:name="Plain Table 3" w:uiPriority="43"/>
+    <w:lsdException w:name="Plain Table 4" w:uiPriority="44"/>
+    <w:lsdException w:name="Plain Table 5" w:uiPriority="45"/>
+    <w:lsdException w:name="Grid Table Light" w:uiPriority="40"/>
+    <w:lsdException w:name="Grid Table 1 Light" w:uiPriority="46"/>
+    <w:lsdException w:name="Grid Table 2" w:uiPriority="47"/>
+    <w:lsdException w:name="Grid Table 3" w:uiPriority="48"/>
+    <w:lsdException w:name="Grid Table 4" w:uiPriority="49"/>
+    <w:lsdException w:name="Grid Table 5 Dark" w:uiPriority="50"/>
+    <w:lsdException w:name="Grid Table 6 Colorful" w:uiPriority="51"/>
+    <w:lsdException w:name="Grid Table 7 Colorful" w:uiPriority="52"/>
+    <w:lsdException w:name="Grid Table 1 Light Accent 1" w:uiPriority="46"/>
+    <w:lsdException w:name="Grid Table 2 Accent 1" w:uiPriority="47"/>
+    <w:lsdException w:name="Grid Table 3 Accent 1" w:uiPriority="48"/>
+    <w:lsdException w:name="Grid Table 4 Accent 1" w:uiPriority="49"/>
+    <w:lsdException w:name="Grid Table 5 Dark Accent 1" w:uiPriority="50"/>
+    <w:lsdException w:name="Grid Table 6 Colorful Accent 1" w:uiPriority="51"/>
+    <w:lsdException w:name="Grid Table 7 Colorful Accent 1" w:uiPriority="52"/>
+    <w:lsdException w:name="Grid Table 1 Light Accent 2" w:uiPriority="46"/>
+    <w:lsdException w:name="Grid Table 2 Accent 2" w:uiPriority="47"/>
+    <w:lsdException w:name="Grid Table 3 Accent 2" w:uiPriority="48"/>
+    <w:lsdException w:name="Grid Table 4 Accent 2" w:uiPriority="49"/>
+    <w:lsdException w:name="Grid Table 5 Dark Accent 2" w:uiPriority="50"/>
+    <w:lsdException w:name="Grid Table 6 Colorful Accent 2" w:uiPriority="51"/>
+    <w:lsdException w:name="Grid Table 7 Colorful Accent 2" w:uiPriority="52"/>
+    <w:lsdException w:name="Grid Table 1 Light Accent 3" w:uiPriority="46"/>
+    <w:lsdException w:name="Grid Table 2 Accent 3" w:uiPriority="47"/>
+    <w:lsdException w:name="Grid Table 3 Accent 3" w:uiPriority="48"/>
+    <w:lsdException w:name="Grid Table 4 Accent 3" w:uiPriority="49"/>
+    <w:lsdException w:name="Grid Table 5 Dark Accent 3" w:uiPriority="50"/>
+    <w:lsdException w:name="Grid Table 6 Colorful Accent 3" w:uiPriority="51"/>
+    <w:lsdException w:name="Grid Table 7 Colorful Accent 3" w:uiPriority="52"/>
+    <w:lsdException w:name="Grid Table 1 Light Accent 4" w:uiPriority="46"/>
+    <w:lsdException w:name="Grid Table 2 Accent 4" w:uiPriority="47"/>
+    <w:lsdException w:name="Grid Table 3 Accent 4" w:uiPriority="48"/>
+    <w:lsdException w:name="Grid Table 4 Accent 4" w:uiPriority="49"/>
+    <w:lsdException w:name="Grid Table 5 Dark Accent 4" w:uiPriority="50"/>
+    <w:lsdException w:name="Grid Table 6 Colorful Accent 4" w:uiPriority="51"/>
+    <w:lsdException w:name="Grid Table 7 Colorful Accent 4" w:uiPriority="52"/>
+    <w:lsdException w:name="Grid Table 1 Light Accent 5" w:uiPriority="46"/>
+    <w:lsdException w:name="Grid Table 2 Accent 5" w:uiPriority="47"/>
+    <w:lsdException w:name="Grid Table 3 Accent 5" w:uiPriority="48"/>
+    <w:lsdException w:name="Grid Table 4 Accent 5" w:uiPriority="49"/>
+    <w:lsdException w:name="Grid Table 5 Dark Accent 5" w:uiPriority="50"/>
+    <w:lsdException w:name="Grid Table 6 Colorful Accent 5" w:uiPriority="51"/>
+    <w:lsdException w:name="Grid Table 7 Colorful Accent 5" w:uiPriority="52"/>
+    <w:lsdException w:name="Grid Table 1 Light Accent 6" w:uiPriority="46"/>
+    <w:lsdException w:name="Grid Table 2 Accent 6" w:uiPriority="47"/>
+    <w:lsdException w:name="Grid Table 3 Accent 6" w:uiPriority="48"/>
+    <w:lsdException w:name="Grid Table 4 Accent 6" w:uiPriority="49"/>
+    <w:lsdException w:name="Grid Table 5 Dark Accent 6" w:uiPriority="50"/>
+    <w:lsdException w:name="Grid Table 6 Colorful Accent 6" w:uiPriority="51"/>
+    <w:lsdException w:name="Grid Table 7 Colorful Accent 6" w:uiPriority="52"/>
+    <w:lsdException w:name="List Table 1 Light" w:uiPriority="46"/>
+    <w:lsdException w:name="List Table 2" w:uiPriority="47"/>
+    <w:lsdException w:name="List Table 3" w:uiPriority="48"/>
+    <w:lsdException w:name="List Table 4" w:uiPriority="49"/>
+    <w:lsdException w:name="List Table 5 Dark" w:uiPriority="50"/>
+    <w:lsdException w:name="List Table 6 Colorful" w:uiPriority="51"/>
+    <w:lsdException w:name="List Table 7 Colorful" w:uiPriority="52"/>
+    <w:lsdException w:name="List Table 1 Light Accent 1" w:uiPriority="46"/>
+    <w:lsdException w:name="List Table 2 Accent 1" w:uiPriority="47"/>
+    <w:lsdException w:name="List Table 3 Accent 1" w:uiPriority="48"/>
+    <w:lsdException w:name="List Table 4 Accent 1" w:uiPriority="49"/>
+    <w:lsdException w:name="List Table 5 Dark Accent 1" w:uiPriority="50"/>
+    <w:lsdException w:name="List Table 6 Colorful Accent 1" w:uiPriority="51"/>
+    <w:lsdException w:name="List Table 7 Colorful Accent 1" w:uiPriority="52"/>
+    <w:lsdException w:name="List Table 1 Light Accent 2" w:uiPriority="46"/>
+    <w:lsdException w:name="List Table 2 Accent 2" w:uiPriority="47"/>
+    <w:lsdException w:name="List Table 3 Accent 2" w:uiPriority="48"/>
+    <w:lsdException w:name="List Table 4 Accent 2" w:uiPriority="49"/>
+    <w:lsdException w:name="List Table 5 Dark Accent 2" w:uiPriority="50"/>
+    <w:lsdException w:name="List Table 6 Colorful Accent 2" w:uiPriority="51"/>
+    <w:lsdException w:name="List Table 7 Colorful Accent 2" w:uiPriority="52"/>
+    <w:lsdException w:name="List Table 1 Light Accent 3" w:uiPriority="46"/>
+    <w:lsdException w:name="List Table 2 Accent 3" w:uiPriority="47"/>
+    <w:lsdException w:name="List Table 3 Accent 3" w:uiPriority="48"/>
+    <w:lsdException w:name="List Table 4 Accent 3" w:uiPriority="49"/>
+    <w:lsdException w:name="List Table 5 Dark Accent 3" w:uiPriority="50"/>
+    <w:lsdException w:name="List Table 6 Colorful Accent 3" w:uiPriority="51"/>
+    <w:lsdException w:name="List Table 7 Colorful Accent 3" w:uiPriority="52"/>
+    <w:lsdException w:name="List Table 1 Light Accent 4" w:uiPriority="46"/>
+    <w:lsdException w:name="List Table 2 Accent 4" w:uiPriority="47"/>
+    <w:lsdException w:name="List Table 3 Accent 4" w:uiPriority="48"/>
+    <w:lsdException w:name="List Table 4 Accent 4" w:uiPriority="49"/>
+    <w:lsdException w:name="List Table 5 Dark Accent 4" w:uiPriority="50"/>
+    <w:lsdException w:name="List Table 6 Colorful Accent 4" w:uiPriority="51"/>
+    <w:lsdException w:name="List Table 7 Colorful Accent 4" w:uiPriority="52"/>
+    <w:lsdException w:name="List Table 1 Light Accent 5" w:uiPriority="46"/>
+    <w:lsdException w:name="List Table 2 Accent 5" w:uiPriority="47"/>
+    <w:lsdException w:name="List Table 3 Accent 5" w:uiPriority="48"/>
+    <w:lsdException w:name="List Table 4 Accent 5" w:uiPriority="49"/>
+    <w:lsdException w:name="List Table 5 Dark Accent 5" w:uiPriority="50"/>
+    <w:lsdException w:name="List Table 6 Colorful Accent 5" w:uiPriority="51"/>
+    <w:lsdException w:name="List Table 7 Colorful Accent 5" w:uiPriority="52"/>
+    <w:lsdException w:name="List Table 1 Light Accent 6" w:uiPriority="46"/>
+    <w:lsdException w:name="List Table 2 Accent 6" w:uiPriority="47"/>
+    <w:lsdException w:name="List Table 3 Accent 6" w:uiPriority="48"/>
+    <w:lsdException w:name="List Table 4 Accent 6" w:uiPriority="49"/>
+    <w:lsdException w:name="List Table 5 Dark Accent 6" w:uiPriority="50"/>
+    <w:lsdException w:name="List Table 6 Colorful Accent 6" w:uiPriority="51"/>
+    <w:lsdException w:name="List Table 7 Colorful Accent 6" w:uiPriority="52"/>
+  </w:latentStyles>
+  <w:style w:type="paragraph" w:default="1" w:styleId="Normal">
     <w:name w:val="Normal"/>
     <w:qFormat/>
     <w:pPr>
-      <w:widowControl w:val="false"/>
-      <w:bidi w:val="0"/>
-      <w:jc w:val="left"/>
+      <w:widowControl w:val="0"/>
     </w:pPr>
     <w:rPr>
-      <w:rFonts w:ascii="Liberation Serif" w:hAnsi="Liberation Serif" w:eastAsia="SimSun" w:cs="Arial"/>
       <w:color w:val="00000A"/>
       <w:sz w:val="24"/>
-      <w:szCs w:val="24"/>
-      <w:lang w:val="en-CA" w:eastAsia="zh-CN" w:bidi="hi-IN"/>
     </w:rPr>
   </w:style>
   <w:style w:type="paragraph" w:styleId="Heading1">
-    <w:name w:val="Heading 1"/>
+    <w:name w:val="heading 1"/>
     <w:basedOn w:val="Heading"/>
     <w:qFormat/>
     <w:pPr>
-      <w:spacing w:before="240" w:after="120"/>
       <w:outlineLvl w:val="0"/>
     </w:pPr>
     <w:rPr>
@@ -2960,11 +3441,11 @@
     </w:rPr>
   </w:style>
   <w:style w:type="paragraph" w:styleId="Heading2">
-    <w:name w:val="Heading 2"/>
+    <w:name w:val="heading 2"/>
     <w:basedOn w:val="Heading"/>
     <w:qFormat/>
     <w:pPr>
-      <w:spacing w:before="200" w:after="120"/>
+      <w:spacing w:before="200"/>
       <w:outlineLvl w:val="1"/>
     </w:pPr>
     <w:rPr>
@@ -2975,123 +3456,169 @@
     </w:rPr>
   </w:style>
   <w:style w:type="paragraph" w:styleId="Heading3">
-    <w:name w:val="Heading 3"/>
+    <w:name w:val="heading 3"/>
     <w:basedOn w:val="Heading"/>
     <w:qFormat/>
     <w:pPr>
-      <w:spacing w:before="140" w:after="120"/>
+      <w:spacing w:before="140"/>
       <w:outlineLvl w:val="2"/>
     </w:pPr>
     <w:rPr>
       <w:b/>
       <w:bCs/>
-      <w:sz w:val="28"/>
-      <w:szCs w:val="28"/>
     </w:rPr>
   </w:style>
-  <w:style w:type="character" w:styleId="ListLabel11">
+  <w:style w:type="character" w:default="1" w:styleId="DefaultParagraphFont">
+    <w:name w:val="Default Paragraph Font"/>
+    <w:uiPriority w:val="1"/>
+    <w:semiHidden/>
+    <w:unhideWhenUsed/>
+  </w:style>
+  <w:style w:type="table" w:default="1" w:styleId="TableNormal">
+    <w:name w:val="Normal Table"/>
+    <w:uiPriority w:val="99"/>
+    <w:semiHidden/>
+    <w:unhideWhenUsed/>
+    <w:tblPr>
+      <w:tblInd w:w="0" w:type="dxa"/>
+      <w:tblCellMar>
+        <w:top w:w="0" w:type="dxa"/>
+        <w:left w:w="108" w:type="dxa"/>
+        <w:bottom w:w="0" w:type="dxa"/>
+        <w:right w:w="108" w:type="dxa"/>
+      </w:tblCellMar>
+    </w:tblPr>
+  </w:style>
+  <w:style w:type="numbering" w:default="1" w:styleId="NoList">
+    <w:name w:val="No List"/>
+    <w:uiPriority w:val="99"/>
+    <w:semiHidden/>
+    <w:unhideWhenUsed/>
+  </w:style>
+  <w:style w:type="character" w:customStyle="1" w:styleId="ListLabel11">
     <w:name w:val="ListLabel 11"/>
     <w:qFormat/>
     <w:rPr>
       <w:rFonts w:cs="Wingdings"/>
     </w:rPr>
   </w:style>
-  <w:style w:type="character" w:styleId="ListLabel12">
+  <w:style w:type="character" w:customStyle="1" w:styleId="ListLabel12">
     <w:name w:val="ListLabel 12"/>
     <w:qFormat/>
     <w:rPr>
       <w:rFonts w:cs="Symbol"/>
     </w:rPr>
   </w:style>
-  <w:style w:type="character" w:styleId="ListLabel13">
+  <w:style w:type="character" w:customStyle="1" w:styleId="ListLabel13">
     <w:name w:val="ListLabel 13"/>
     <w:qFormat/>
     <w:rPr>
       <w:rFonts w:cs="Courier New"/>
     </w:rPr>
   </w:style>
-  <w:style w:type="character" w:styleId="Bullets">
+  <w:style w:type="character" w:customStyle="1" w:styleId="Bullets">
     <w:name w:val="Bullets"/>
     <w:qFormat/>
     <w:rPr>
-      <w:rFonts w:ascii="OpenSymbol" w:hAnsi="OpenSymbol" w:eastAsia="OpenSymbol" w:cs="OpenSymbol"/>
+      <w:rFonts w:ascii="OpenSymbol" w:eastAsia="OpenSymbol" w:hAnsi="OpenSymbol" w:cs="OpenSymbol"/>
     </w:rPr>
   </w:style>
-  <w:style w:type="character" w:styleId="ListLabel14">
+  <w:style w:type="character" w:customStyle="1" w:styleId="ListLabel14">
     <w:name w:val="ListLabel 14"/>
     <w:qFormat/>
     <w:rPr>
       <w:rFonts w:cs="Symbol"/>
     </w:rPr>
   </w:style>
-  <w:style w:type="character" w:styleId="ListLabel15">
+  <w:style w:type="character" w:customStyle="1" w:styleId="ListLabel15">
     <w:name w:val="ListLabel 15"/>
     <w:qFormat/>
     <w:rPr>
       <w:rFonts w:cs="Wingdings"/>
     </w:rPr>
   </w:style>
-  <w:style w:type="character" w:styleId="ListLabel16">
+  <w:style w:type="character" w:customStyle="1" w:styleId="ListLabel16">
     <w:name w:val="ListLabel 16"/>
     <w:qFormat/>
     <w:rPr>
       <w:rFonts w:cs="OpenSymbol"/>
-      <w:b w:val="false"/>
+      <w:b w:val="0"/>
     </w:rPr>
   </w:style>
-  <w:style w:type="character" w:styleId="ListLabel17">
+  <w:style w:type="character" w:customStyle="1" w:styleId="ListLabel17">
     <w:name w:val="ListLabel 17"/>
     <w:qFormat/>
     <w:rPr>
       <w:rFonts w:cs="Symbol"/>
     </w:rPr>
   </w:style>
-  <w:style w:type="character" w:styleId="ListLabel18">
+  <w:style w:type="character" w:customStyle="1" w:styleId="ListLabel18">
     <w:name w:val="ListLabel 18"/>
     <w:qFormat/>
     <w:rPr>
       <w:rFonts w:cs="Wingdings"/>
     </w:rPr>
   </w:style>
-  <w:style w:type="character" w:styleId="ListLabel19">
+  <w:style w:type="character" w:customStyle="1" w:styleId="ListLabel19">
     <w:name w:val="ListLabel 19"/>
     <w:qFormat/>
     <w:rPr>
       <w:rFonts w:cs="OpenSymbol"/>
-      <w:b w:val="false"/>
+      <w:b w:val="0"/>
     </w:rPr>
   </w:style>
-  <w:style w:type="character" w:styleId="ListLabel20">
+  <w:style w:type="character" w:customStyle="1" w:styleId="ListLabel20">
     <w:name w:val="ListLabel 20"/>
     <w:qFormat/>
     <w:rPr>
       <w:rFonts w:cs="Symbol"/>
     </w:rPr>
   </w:style>
-  <w:style w:type="character" w:styleId="ListLabel21">
+  <w:style w:type="character" w:customStyle="1" w:styleId="ListLabel21">
     <w:name w:val="ListLabel 21"/>
     <w:qFormat/>
     <w:rPr>
       <w:rFonts w:cs="Wingdings"/>
     </w:rPr>
   </w:style>
-  <w:style w:type="character" w:styleId="ListLabel22">
+  <w:style w:type="character" w:customStyle="1" w:styleId="ListLabel22">
     <w:name w:val="ListLabel 22"/>
     <w:qFormat/>
     <w:rPr>
       <w:rFonts w:cs="OpenSymbol"/>
-      <w:b w:val="false"/>
+      <w:b w:val="0"/>
     </w:rPr>
   </w:style>
-  <w:style w:type="character" w:styleId="InternetLink">
+  <w:style w:type="character" w:customStyle="1" w:styleId="InternetLink">
     <w:name w:val="Internet Link"/>
     <w:rPr>
       <w:color w:val="000080"/>
       <w:u w:val="single"/>
-      <w:lang w:val="zxx" w:eastAsia="zxx" w:bidi="zxx"/>
     </w:rPr>
   </w:style>
-  <w:style w:type="paragraph" w:styleId="Heading">
+  <w:style w:type="character" w:customStyle="1" w:styleId="ListLabel23">
+    <w:name w:val="ListLabel 23"/>
+    <w:qFormat/>
+    <w:rPr>
+      <w:rFonts w:cs="Symbol"/>
+    </w:rPr>
+  </w:style>
+  <w:style w:type="character" w:customStyle="1" w:styleId="ListLabel24">
+    <w:name w:val="ListLabel 24"/>
+    <w:qFormat/>
+    <w:rPr>
+      <w:rFonts w:cs="Wingdings"/>
+    </w:rPr>
+  </w:style>
+  <w:style w:type="character" w:customStyle="1" w:styleId="ListLabel25">
+    <w:name w:val="ListLabel 25"/>
+    <w:qFormat/>
+    <w:rPr>
+      <w:rFonts w:cs="OpenSymbol"/>
+      <w:b w:val="0"/>
+    </w:rPr>
+  </w:style>
+  <w:style w:type="paragraph" w:customStyle="1" w:styleId="Heading">
     <w:name w:val="Heading"/>
     <w:basedOn w:val="Normal"/>
     <w:next w:val="TextBody"/>
@@ -3101,29 +3628,24 @@
       <w:spacing w:before="240" w:after="120"/>
     </w:pPr>
     <w:rPr>
-      <w:rFonts w:ascii="Liberation Sans" w:hAnsi="Liberation Sans" w:eastAsia="Microsoft YaHei" w:cs="Arial"/>
+      <w:rFonts w:ascii="Liberation Sans" w:eastAsia="Microsoft YaHei" w:hAnsi="Liberation Sans"/>
       <w:sz w:val="28"/>
       <w:szCs w:val="28"/>
     </w:rPr>
   </w:style>
-  <w:style w:type="paragraph" w:styleId="TextBody">
+  <w:style w:type="paragraph" w:customStyle="1" w:styleId="TextBody">
     <w:name w:val="Text Body"/>
     <w:basedOn w:val="Normal"/>
     <w:pPr>
-      <w:spacing w:lineRule="auto" w:line="288" w:before="0" w:after="140"/>
+      <w:spacing w:after="140" w:line="288" w:lineRule="auto"/>
     </w:pPr>
-    <w:rPr/>
   </w:style>
   <w:style w:type="paragraph" w:styleId="List">
     <w:name w:val="List"/>
     <w:basedOn w:val="TextBody"/>
-    <w:pPr/>
-    <w:rPr>
-      <w:rFonts w:cs="Arial"/>
-    </w:rPr>
   </w:style>
   <w:style w:type="paragraph" w:styleId="Caption">
-    <w:name w:val="Caption"/>
+    <w:name w:val="caption"/>
     <w:basedOn w:val="Normal"/>
     <w:qFormat/>
     <w:pPr>
@@ -3131,33 +3653,26 @@
       <w:spacing w:before="120" w:after="120"/>
     </w:pPr>
     <w:rPr>
-      <w:rFonts w:cs="Arial"/>
       <w:i/>
       <w:iCs/>
-      <w:sz w:val="24"/>
-      <w:szCs w:val="24"/>
     </w:rPr>
   </w:style>
-  <w:style w:type="paragraph" w:styleId="Index">
+  <w:style w:type="paragraph" w:customStyle="1" w:styleId="Index">
     <w:name w:val="Index"/>
     <w:basedOn w:val="Normal"/>
     <w:qFormat/>
     <w:pPr>
       <w:suppressLineNumbers/>
     </w:pPr>
-    <w:rPr>
-      <w:rFonts w:cs="Arial"/>
-    </w:rPr>
   </w:style>
-  <w:style w:type="paragraph" w:styleId="Quotations">
+  <w:style w:type="paragraph" w:customStyle="1" w:styleId="Quotations">
     <w:name w:val="Quotations"/>
     <w:basedOn w:val="Normal"/>
     <w:qFormat/>
     <w:pPr>
-      <w:spacing w:before="0" w:after="283"/>
-      <w:ind w:left="567" w:right="567" w:hanging="0"/>
+      <w:spacing w:after="283"/>
+      <w:ind w:left="567" w:right="567"/>
     </w:pPr>
-    <w:rPr/>
   </w:style>
   <w:style w:type="paragraph" w:styleId="Title">
     <w:name w:val="Title"/>
@@ -3178,7 +3693,7 @@
     <w:basedOn w:val="Heading"/>
     <w:qFormat/>
     <w:pPr>
-      <w:spacing w:before="60" w:after="120"/>
+      <w:spacing w:before="60"/>
       <w:jc w:val="center"/>
     </w:pPr>
     <w:rPr>
@@ -3187,32 +3702,29 @@
     </w:rPr>
   </w:style>
   <w:style w:type="paragraph" w:styleId="Header">
-    <w:name w:val="Header"/>
+    <w:name w:val="header"/>
     <w:basedOn w:val="Normal"/>
     <w:pPr>
       <w:suppressLineNumbers/>
       <w:tabs>
-        <w:tab w:val="center" w:pos="4986" w:leader="none"/>
-        <w:tab w:val="right" w:pos="9972" w:leader="none"/>
+        <w:tab w:val="center" w:pos="4986"/>
+        <w:tab w:val="right" w:pos="9972"/>
       </w:tabs>
     </w:pPr>
-    <w:rPr/>
   </w:style>
-  <w:style w:type="paragraph" w:styleId="TableContents">
+  <w:style w:type="paragraph" w:customStyle="1" w:styleId="TableContents">
     <w:name w:val="Table Contents"/>
     <w:basedOn w:val="Normal"/>
     <w:qFormat/>
     <w:pPr>
       <w:suppressLineNumbers/>
     </w:pPr>
-    <w:rPr/>
   </w:style>
-  <w:style w:type="paragraph" w:styleId="TableHeading">
+  <w:style w:type="paragraph" w:customStyle="1" w:styleId="TableHeading">
     <w:name w:val="Table Heading"/>
     <w:basedOn w:val="TableContents"/>
     <w:qFormat/>
     <w:pPr>
-      <w:suppressLineNumbers/>
       <w:jc w:val="center"/>
     </w:pPr>
     <w:rPr>
@@ -3221,4 +3733,265 @@
     </w:rPr>
   </w:style>
 </w:styles>
+</file>
+
+<file path=word/theme/theme1.xml><?xml version="1.0" encoding="utf-8"?>
+<a:theme xmlns:a="http://schemas.openxmlformats.org/drawingml/2006/main" name="Office Theme">
+  <a:themeElements>
+    <a:clrScheme name="Office">
+      <a:dk1>
+        <a:sysClr val="windowText" lastClr="000000"/>
+      </a:dk1>
+      <a:lt1>
+        <a:sysClr val="window" lastClr="FFFFFF"/>
+      </a:lt1>
+      <a:dk2>
+        <a:srgbClr val="44546A"/>
+      </a:dk2>
+      <a:lt2>
+        <a:srgbClr val="E7E6E6"/>
+      </a:lt2>
+      <a:accent1>
+        <a:srgbClr val="5B9BD5"/>
+      </a:accent1>
+      <a:accent2>
+        <a:srgbClr val="ED7D31"/>
+      </a:accent2>
+      <a:accent3>
+        <a:srgbClr val="A5A5A5"/>
+      </a:accent3>
+      <a:accent4>
+        <a:srgbClr val="FFC000"/>
+      </a:accent4>
+      <a:accent5>
+        <a:srgbClr val="4472C4"/>
+      </a:accent5>
+      <a:accent6>
+        <a:srgbClr val="70AD47"/>
+      </a:accent6>
+      <a:hlink>
+        <a:srgbClr val="0563C1"/>
+      </a:hlink>
+      <a:folHlink>
+        <a:srgbClr val="954F72"/>
+      </a:folHlink>
+    </a:clrScheme>
+    <a:fontScheme name="Office">
+      <a:majorFont>
+        <a:latin typeface="Calibri Light" panose="020F0302020204030204"/>
+        <a:ea typeface=""/>
+        <a:cs typeface=""/>
+        <a:font script="Jpan" typeface="ＭＳ ゴシック"/>
+        <a:font script="Hang" typeface="맑은 고딕"/>
+        <a:font script="Hans" typeface="宋体"/>
+        <a:font script="Hant" typeface="新細明體"/>
+        <a:font script="Arab" typeface="Times New Roman"/>
+        <a:font script="Hebr" typeface="Times New Roman"/>
+        <a:font script="Thai" typeface="Angsana New"/>
+        <a:font script="Ethi" typeface="Nyala"/>
+        <a:font script="Beng" typeface="Vrinda"/>
+        <a:font script="Gujr" typeface="Shruti"/>
+        <a:font script="Khmr" typeface="MoolBoran"/>
+        <a:font script="Knda" typeface="Tunga"/>
+        <a:font script="Guru" typeface="Raavi"/>
+        <a:font script="Cans" typeface="Euphemia"/>
+        <a:font script="Cher" typeface="Plantagenet Cherokee"/>
+        <a:font script="Yiii" typeface="Microsoft Yi Baiti"/>
+        <a:font script="Tibt" typeface="Microsoft Himalaya"/>
+        <a:font script="Thaa" typeface="MV Boli"/>
+        <a:font script="Deva" typeface="Mangal"/>
+        <a:font script="Telu" typeface="Gautami"/>
+        <a:font script="Taml" typeface="Latha"/>
+        <a:font script="Syrc" typeface="Estrangelo Edessa"/>
+        <a:font script="Orya" typeface="Kalinga"/>
+        <a:font script="Mlym" typeface="Kartika"/>
+        <a:font script="Laoo" typeface="DokChampa"/>
+        <a:font script="Sinh" typeface="Iskoola Pota"/>
+        <a:font script="Mong" typeface="Mongolian Baiti"/>
+        <a:font script="Viet" typeface="Times New Roman"/>
+        <a:font script="Uigh" typeface="Microsoft Uighur"/>
+        <a:font script="Geor" typeface="Sylfaen"/>
+      </a:majorFont>
+      <a:minorFont>
+        <a:latin typeface="Calibri" panose="020F0502020204030204"/>
+        <a:ea typeface=""/>
+        <a:cs typeface=""/>
+        <a:font script="Jpan" typeface="ＭＳ 明朝"/>
+        <a:font script="Hang" typeface="맑은 고딕"/>
+        <a:font script="Hans" typeface="宋体"/>
+        <a:font script="Hant" typeface="新細明體"/>
+        <a:font script="Arab" typeface="Arial"/>
+        <a:font script="Hebr" typeface="Arial"/>
+        <a:font script="Thai" typeface="Cordia New"/>
+        <a:font script="Ethi" typeface="Nyala"/>
+        <a:font script="Beng" typeface="Vrinda"/>
+        <a:font script="Gujr" typeface="Shruti"/>
+        <a:font script="Khmr" typeface="DaunPenh"/>
+        <a:font script="Knda" typeface="Tunga"/>
+        <a:font script="Guru" typeface="Raavi"/>
+        <a:font script="Cans" typeface="Euphemia"/>
+        <a:font script="Cher" typeface="Plantagenet Cherokee"/>
+        <a:font script="Yiii" typeface="Microsoft Yi Baiti"/>
+        <a:font script="Tibt" typeface="Microsoft Himalaya"/>
+        <a:font script="Thaa" typeface="MV Boli"/>
+        <a:font script="Deva" typeface="Mangal"/>
+        <a:font script="Telu" typeface="Gautami"/>
+        <a:font script="Taml" typeface="Latha"/>
+        <a:font script="Syrc" typeface="Estrangelo Edessa"/>
+        <a:font script="Orya" typeface="Kalinga"/>
+        <a:font script="Mlym" typeface="Kartika"/>
+        <a:font script="Laoo" typeface="DokChampa"/>
+        <a:font script="Sinh" typeface="Iskoola Pota"/>
+        <a:font script="Mong" typeface="Mongolian Baiti"/>
+        <a:font script="Viet" typeface="Arial"/>
+        <a:font script="Uigh" typeface="Microsoft Uighur"/>
+        <a:font script="Geor" typeface="Sylfaen"/>
+      </a:minorFont>
+    </a:fontScheme>
+    <a:fmtScheme name="Office">
+      <a:fillStyleLst>
+        <a:solidFill>
+          <a:schemeClr val="phClr"/>
+        </a:solidFill>
+        <a:gradFill rotWithShape="1">
+          <a:gsLst>
+            <a:gs pos="0">
+              <a:schemeClr val="phClr">
+                <a:lumMod val="110000"/>
+                <a:satMod val="105000"/>
+                <a:tint val="67000"/>
+              </a:schemeClr>
+            </a:gs>
+            <a:gs pos="50000">
+              <a:schemeClr val="phClr">
+                <a:lumMod val="105000"/>
+                <a:satMod val="103000"/>
+                <a:tint val="73000"/>
+              </a:schemeClr>
+            </a:gs>
+            <a:gs pos="100000">
+              <a:schemeClr val="phClr">
+                <a:lumMod val="105000"/>
+                <a:satMod val="109000"/>
+                <a:tint val="81000"/>
+              </a:schemeClr>
+            </a:gs>
+          </a:gsLst>
+          <a:lin ang="5400000" scaled="0"/>
+        </a:gradFill>
+        <a:gradFill rotWithShape="1">
+          <a:gsLst>
+            <a:gs pos="0">
+              <a:schemeClr val="phClr">
+                <a:satMod val="103000"/>
+                <a:lumMod val="102000"/>
+                <a:tint val="94000"/>
+              </a:schemeClr>
+            </a:gs>
+            <a:gs pos="50000">
+              <a:schemeClr val="phClr">
+                <a:satMod val="110000"/>
+                <a:lumMod val="100000"/>
+                <a:shade val="100000"/>
+              </a:schemeClr>
+            </a:gs>
+            <a:gs pos="100000">
+              <a:schemeClr val="phClr">
+                <a:lumMod val="99000"/>
+                <a:satMod val="120000"/>
+                <a:shade val="78000"/>
+              </a:schemeClr>
+            </a:gs>
+          </a:gsLst>
+          <a:lin ang="5400000" scaled="0"/>
+        </a:gradFill>
+      </a:fillStyleLst>
+      <a:lnStyleLst>
+        <a:ln w="6350" cap="flat" cmpd="sng" algn="ctr">
+          <a:solidFill>
+            <a:schemeClr val="phClr"/>
+          </a:solidFill>
+          <a:prstDash val="solid"/>
+          <a:miter lim="800000"/>
+        </a:ln>
+        <a:ln w="12700" cap="flat" cmpd="sng" algn="ctr">
+          <a:solidFill>
+            <a:schemeClr val="phClr"/>
+          </a:solidFill>
+          <a:prstDash val="solid"/>
+          <a:miter lim="800000"/>
+        </a:ln>
+        <a:ln w="19050" cap="flat" cmpd="sng" algn="ctr">
+          <a:solidFill>
+            <a:schemeClr val="phClr"/>
+          </a:solidFill>
+          <a:prstDash val="solid"/>
+          <a:miter lim="800000"/>
+        </a:ln>
+      </a:lnStyleLst>
+      <a:effectStyleLst>
+        <a:effectStyle>
+          <a:effectLst/>
+        </a:effectStyle>
+        <a:effectStyle>
+          <a:effectLst/>
+        </a:effectStyle>
+        <a:effectStyle>
+          <a:effectLst>
+            <a:outerShdw blurRad="57150" dist="19050" dir="5400000" algn="ctr" rotWithShape="0">
+              <a:srgbClr val="000000">
+                <a:alpha val="63000"/>
+              </a:srgbClr>
+            </a:outerShdw>
+          </a:effectLst>
+        </a:effectStyle>
+      </a:effectStyleLst>
+      <a:bgFillStyleLst>
+        <a:solidFill>
+          <a:schemeClr val="phClr"/>
+        </a:solidFill>
+        <a:solidFill>
+          <a:schemeClr val="phClr">
+            <a:tint val="95000"/>
+            <a:satMod val="170000"/>
+          </a:schemeClr>
+        </a:solidFill>
+        <a:gradFill rotWithShape="1">
+          <a:gsLst>
+            <a:gs pos="0">
+              <a:schemeClr val="phClr">
+                <a:tint val="93000"/>
+                <a:satMod val="150000"/>
+                <a:shade val="98000"/>
+                <a:lumMod val="102000"/>
+              </a:schemeClr>
+            </a:gs>
+            <a:gs pos="50000">
+              <a:schemeClr val="phClr">
+                <a:tint val="98000"/>
+                <a:satMod val="130000"/>
+                <a:shade val="90000"/>
+                <a:lumMod val="103000"/>
+              </a:schemeClr>
+            </a:gs>
+            <a:gs pos="100000">
+              <a:schemeClr val="phClr">
+                <a:shade val="63000"/>
+                <a:satMod val="120000"/>
+              </a:schemeClr>
+            </a:gs>
+          </a:gsLst>
+          <a:lin ang="5400000" scaled="0"/>
+        </a:gradFill>
+      </a:bgFillStyleLst>
+    </a:fmtScheme>
+  </a:themeElements>
+  <a:objectDefaults/>
+  <a:extraClrSchemeLst/>
+  <a:extLst>
+    <a:ext uri="{05A4C25C-085E-4340-85A3-A5531E510DB2}">
+      <thm15:themeFamily xmlns:thm15="http://schemas.microsoft.com/office/thememl/2012/main" name="Office Theme" id="{62F939B6-93AF-4DB8-9C6B-D6C7DFDC589F}" vid="{4A3C46E8-61CC-4603-A589-7422A47A8E4A}"/>
+    </a:ext>
+  </a:extLst>
+</a:theme>
 </file>
</xml_diff>

<commit_message>
resume update and color picker gif
</commit_message>
<xml_diff>
--- a/assets/ZeeshanMohammed_resume.docx
+++ b/assets/ZeeshanMohammed_resume.docx
@@ -499,120 +499,151 @@
         </w:tc>
       </w:tr>
     </w:tbl>
-    <w:p>
-      <w:pPr>
-        <w:numPr>
-          <w:ilvl w:val="0"/>
-          <w:numId w:val="6"/>
-        </w:numPr>
-      </w:pPr>
-      <w:r>
-        <w:t>Video Game Theory</w:t>
-      </w:r>
-    </w:p>
-    <w:p>
-      <w:pPr>
-        <w:numPr>
-          <w:ilvl w:val="0"/>
-          <w:numId w:val="6"/>
-        </w:numPr>
-      </w:pPr>
-      <w:r>
-        <w:t>Video Game Development Fundamentals and Technical Design</w:t>
-      </w:r>
-    </w:p>
-    <w:p>
-      <w:pPr>
-        <w:numPr>
-          <w:ilvl w:val="0"/>
-          <w:numId w:val="6"/>
-        </w:numPr>
-      </w:pPr>
-      <w:r>
-        <w:t>Video Game Math and Physics</w:t>
-      </w:r>
-    </w:p>
-    <w:p>
-      <w:pPr>
-        <w:numPr>
-          <w:ilvl w:val="0"/>
-          <w:numId w:val="6"/>
-        </w:numPr>
-      </w:pPr>
-      <w:r>
-        <w:t>Video Game Prototyping</w:t>
-      </w:r>
-    </w:p>
-    <w:p>
-      <w:pPr>
-        <w:numPr>
-          <w:ilvl w:val="0"/>
-          <w:numId w:val="6"/>
-        </w:numPr>
-      </w:pPr>
-      <w:r>
-        <w:t>Introduction to C++</w:t>
-      </w:r>
-    </w:p>
-    <w:p>
-      <w:pPr>
-        <w:numPr>
-          <w:ilvl w:val="0"/>
-          <w:numId w:val="6"/>
-        </w:numPr>
-      </w:pPr>
-      <w:r>
-        <w:t>Unity2D and 3D Game Development</w:t>
-      </w:r>
-    </w:p>
-    <w:p>
-      <w:pPr>
-        <w:numPr>
-          <w:ilvl w:val="0"/>
-          <w:numId w:val="6"/>
-        </w:numPr>
-      </w:pPr>
-      <w:r>
-        <w:t>Level Design</w:t>
-      </w:r>
-    </w:p>
-    <w:p>
-      <w:pPr>
-        <w:numPr>
-          <w:ilvl w:val="0"/>
-          <w:numId w:val="6"/>
-        </w:numPr>
-      </w:pPr>
-      <w:r>
-        <w:t>Video Game Sound</w:t>
-      </w:r>
-    </w:p>
-    <w:p>
-      <w:pPr>
-        <w:numPr>
-          <w:ilvl w:val="0"/>
-          <w:numId w:val="6"/>
-        </w:numPr>
-      </w:pPr>
-      <w:r>
-        <w:t>3D Modelling using Autodesk Maya</w:t>
-      </w:r>
-    </w:p>
-    <w:p>
-      <w:pPr>
-        <w:numPr>
-          <w:ilvl w:val="0"/>
-          <w:numId w:val="6"/>
-        </w:numPr>
-      </w:pPr>
-      <w:r>
-        <w:t>DirectX 12</w:t>
-      </w:r>
-    </w:p>
-    <w:p/>
-    <w:p/>
-    <w:p/>
-    <w:p/>
+    <w:tbl>
+      <w:tblPr>
+        <w:tblStyle w:val="TableGrid"/>
+        <w:tblW w:w="0" w:type="auto"/>
+        <w:tblLook w:val="04A0" w:firstRow="1" w:lastRow="0" w:firstColumn="1" w:lastColumn="0" w:noHBand="0" w:noVBand="1"/>
+      </w:tblPr>
+      <w:tblGrid>
+        <w:gridCol w:w="5094"/>
+        <w:gridCol w:w="5094"/>
+      </w:tblGrid>
+      <w:tr>
+        <w:tc>
+          <w:tcPr>
+            <w:tcW w:w="5094" w:type="dxa"/>
+            <w:tcBorders>
+              <w:top w:val="nil"/>
+              <w:left w:val="nil"/>
+              <w:bottom w:val="nil"/>
+              <w:right w:val="nil"/>
+            </w:tcBorders>
+          </w:tcPr>
+          <w:p>
+            <w:pPr>
+              <w:numPr>
+                <w:ilvl w:val="0"/>
+                <w:numId w:val="6"/>
+              </w:numPr>
+            </w:pPr>
+            <w:r>
+              <w:t>Video Game Theory</w:t>
+            </w:r>
+          </w:p>
+          <w:p>
+            <w:pPr>
+              <w:numPr>
+                <w:ilvl w:val="0"/>
+                <w:numId w:val="6"/>
+              </w:numPr>
+            </w:pPr>
+            <w:r>
+              <w:t>Video Game Development Fundamentals and Technical Design</w:t>
+            </w:r>
+          </w:p>
+          <w:p>
+            <w:pPr>
+              <w:numPr>
+                <w:ilvl w:val="0"/>
+                <w:numId w:val="6"/>
+              </w:numPr>
+            </w:pPr>
+            <w:r>
+              <w:t>Video Game Math and Physics</w:t>
+            </w:r>
+          </w:p>
+          <w:p>
+            <w:pPr>
+              <w:numPr>
+                <w:ilvl w:val="0"/>
+                <w:numId w:val="6"/>
+              </w:numPr>
+            </w:pPr>
+            <w:r>
+              <w:t>Video Game Prototyping</w:t>
+            </w:r>
+          </w:p>
+          <w:p>
+            <w:pPr>
+              <w:numPr>
+                <w:ilvl w:val="0"/>
+                <w:numId w:val="6"/>
+              </w:numPr>
+            </w:pPr>
+            <w:r>
+              <w:t>Introduction to C++</w:t>
+            </w:r>
+          </w:p>
+        </w:tc>
+        <w:tc>
+          <w:tcPr>
+            <w:tcW w:w="5094" w:type="dxa"/>
+            <w:tcBorders>
+              <w:top w:val="nil"/>
+              <w:left w:val="nil"/>
+              <w:bottom w:val="nil"/>
+              <w:right w:val="nil"/>
+            </w:tcBorders>
+          </w:tcPr>
+          <w:p>
+            <w:pPr>
+              <w:numPr>
+                <w:ilvl w:val="0"/>
+                <w:numId w:val="6"/>
+              </w:numPr>
+            </w:pPr>
+            <w:r>
+              <w:t>Unity2D and 3D Game Development</w:t>
+            </w:r>
+          </w:p>
+          <w:p>
+            <w:pPr>
+              <w:numPr>
+                <w:ilvl w:val="0"/>
+                <w:numId w:val="6"/>
+              </w:numPr>
+            </w:pPr>
+            <w:r>
+              <w:t>Level Design</w:t>
+            </w:r>
+          </w:p>
+          <w:p>
+            <w:pPr>
+              <w:numPr>
+                <w:ilvl w:val="0"/>
+                <w:numId w:val="6"/>
+              </w:numPr>
+            </w:pPr>
+            <w:r>
+              <w:t>Video Game Sound</w:t>
+            </w:r>
+          </w:p>
+          <w:p>
+            <w:pPr>
+              <w:numPr>
+                <w:ilvl w:val="0"/>
+                <w:numId w:val="6"/>
+              </w:numPr>
+            </w:pPr>
+            <w:r>
+              <w:t>3D Modelling using Autodesk Maya</w:t>
+            </w:r>
+          </w:p>
+          <w:p>
+            <w:pPr>
+              <w:numPr>
+                <w:ilvl w:val="0"/>
+                <w:numId w:val="6"/>
+              </w:numPr>
+            </w:pPr>
+            <w:r>
+              <w:t>DirectX 12</w:t>
+            </w:r>
+          </w:p>
+        </w:tc>
+      </w:tr>
+    </w:tbl>
     <w:p/>
     <w:p>
       <w:pPr>
@@ -649,17 +680,23 @@
         <w:tc>
           <w:tcPr>
             <w:tcW w:w="6663" w:type="dxa"/>
+            <w:tcBorders>
+              <w:bottom w:val="nil"/>
+            </w:tcBorders>
             <w:shd w:val="clear" w:color="auto" w:fill="auto"/>
           </w:tcPr>
           <w:p>
             <w:r>
-              <w:t>Yellow Bear Studios – Internship</w:t>
-            </w:r>
-            <w:r>
-              <w:t xml:space="preserve"> Student</w:t>
+              <w:t>Yellow Bear Studios –</w:t>
+            </w:r>
+            <w:r>
+              <w:t xml:space="preserve"> </w:t>
             </w:r>
             <w:bookmarkStart w:id="1" w:name="_GoBack"/>
             <w:bookmarkEnd w:id="1"/>
+            <w:r>
+              <w:t>Junior Programmer</w:t>
+            </w:r>
           </w:p>
         </w:tc>
         <w:tc>
@@ -687,72 +724,96 @@
         </w:tc>
       </w:tr>
     </w:tbl>
-    <w:p>
-      <w:pPr>
-        <w:numPr>
-          <w:ilvl w:val="0"/>
-          <w:numId w:val="7"/>
-        </w:numPr>
-      </w:pPr>
-      <w:r>
-        <w:t>Participating in group scrum</w:t>
-      </w:r>
-    </w:p>
-    <w:p>
-      <w:pPr>
-        <w:numPr>
-          <w:ilvl w:val="0"/>
-          <w:numId w:val="7"/>
-        </w:numPr>
-      </w:pPr>
-      <w:r>
-        <w:t>Getting daily and weekly tasks for a given project</w:t>
-      </w:r>
-    </w:p>
-    <w:p>
-      <w:pPr>
-        <w:numPr>
-          <w:ilvl w:val="0"/>
-          <w:numId w:val="7"/>
-        </w:numPr>
-      </w:pPr>
-      <w:r>
-        <w:t>Worked in Unity3D and PhaserJS</w:t>
-      </w:r>
-    </w:p>
-    <w:p>
-      <w:pPr>
-        <w:numPr>
-          <w:ilvl w:val="0"/>
-          <w:numId w:val="7"/>
-        </w:numPr>
-      </w:pPr>
-      <w:r>
-        <w:t>Solo and group based projects</w:t>
-      </w:r>
-    </w:p>
-    <w:p>
-      <w:pPr>
-        <w:numPr>
-          <w:ilvl w:val="0"/>
-          <w:numId w:val="7"/>
-        </w:numPr>
-      </w:pPr>
-      <w:r>
-        <w:t>Used SourceTree as a repository application</w:t>
-      </w:r>
-    </w:p>
-    <w:p>
-      <w:pPr>
-        <w:numPr>
-          <w:ilvl w:val="0"/>
-          <w:numId w:val="7"/>
-        </w:numPr>
-      </w:pPr>
-      <w:r>
-        <w:t>Assist with group based projects and coordinate with group members and technical director</w:t>
-      </w:r>
-    </w:p>
+    <w:tbl>
+      <w:tblPr>
+        <w:tblStyle w:val="TableGrid"/>
+        <w:tblW w:w="0" w:type="auto"/>
+        <w:tblLook w:val="04A0" w:firstRow="1" w:lastRow="0" w:firstColumn="1" w:lastColumn="0" w:noHBand="0" w:noVBand="1"/>
+      </w:tblPr>
+      <w:tblGrid>
+        <w:gridCol w:w="5094"/>
+        <w:gridCol w:w="5094"/>
+      </w:tblGrid>
+      <w:tr>
+        <w:tc>
+          <w:tcPr>
+            <w:tcW w:w="5094" w:type="dxa"/>
+            <w:tcBorders>
+              <w:top w:val="nil"/>
+              <w:left w:val="nil"/>
+              <w:bottom w:val="nil"/>
+              <w:right w:val="nil"/>
+            </w:tcBorders>
+          </w:tcPr>
+          <w:p>
+            <w:pPr>
+              <w:numPr>
+                <w:ilvl w:val="0"/>
+                <w:numId w:val="7"/>
+              </w:numPr>
+            </w:pPr>
+            <w:r>
+              <w:t>Participating in group scrum</w:t>
+            </w:r>
+          </w:p>
+          <w:p>
+            <w:pPr>
+              <w:numPr>
+                <w:ilvl w:val="0"/>
+                <w:numId w:val="7"/>
+              </w:numPr>
+            </w:pPr>
+            <w:r>
+              <w:t>Getting daily and weekly tasks for a given project</w:t>
+            </w:r>
+          </w:p>
+          <w:p>
+            <w:pPr>
+              <w:numPr>
+                <w:ilvl w:val="0"/>
+                <w:numId w:val="7"/>
+              </w:numPr>
+            </w:pPr>
+            <w:r>
+              <w:t>Worked in Unity3D and PhaserJS</w:t>
+            </w:r>
+          </w:p>
+        </w:tc>
+        <w:tc>
+          <w:tcPr>
+            <w:tcW w:w="5094" w:type="dxa"/>
+            <w:tcBorders>
+              <w:top w:val="nil"/>
+              <w:left w:val="nil"/>
+              <w:bottom w:val="nil"/>
+              <w:right w:val="nil"/>
+            </w:tcBorders>
+          </w:tcPr>
+          <w:p>
+            <w:pPr>
+              <w:numPr>
+                <w:ilvl w:val="0"/>
+                <w:numId w:val="7"/>
+              </w:numPr>
+            </w:pPr>
+            <w:r>
+              <w:t>Solo and group based projects</w:t>
+            </w:r>
+          </w:p>
+          <w:p>
+            <w:pPr>
+              <w:numPr>
+                <w:ilvl w:val="0"/>
+                <w:numId w:val="7"/>
+              </w:numPr>
+            </w:pPr>
+            <w:r>
+              <w:t>Assist with group based projects and coordinate with group members and technical director</w:t>
+            </w:r>
+          </w:p>
+        </w:tc>
+      </w:tr>
+    </w:tbl>
     <w:p>
       <w:pPr>
         <w:rPr>
@@ -780,12 +841,22 @@
       <w:tr>
         <w:tc>
           <w:tcPr>
-            <w:tcW w:w="7649" w:type="dxa"/>
+            <w:tcW w:w="7650" w:type="dxa"/>
             <w:shd w:val="clear" w:color="auto" w:fill="auto"/>
           </w:tcPr>
           <w:p>
             <w:r>
-              <w:t>Global Game Jam – Delta Phi Streaker</w:t>
+              <w:lastRenderedPageBreak/>
+              <w:t>Bruno &amp; Boots - Prank Powerplay</w:t>
+            </w:r>
+            <w:r>
+              <w:t xml:space="preserve"> – </w:t>
+            </w:r>
+            <w:r>
+              <w:t>Professional</w:t>
+            </w:r>
+            <w:r>
+              <w:t xml:space="preserve"> Project</w:t>
             </w:r>
           </w:p>
         </w:tc>
@@ -808,7 +879,7 @@
                 <w:i/>
                 <w:iCs/>
               </w:rPr>
-              <w:t>January 2016</w:t>
+              <w:t>February 2017</w:t>
             </w:r>
           </w:p>
         </w:tc>
@@ -818,7 +889,7 @@
       <w:pPr>
         <w:numPr>
           <w:ilvl w:val="0"/>
-          <w:numId w:val="7"/>
+          <w:numId w:val="8"/>
         </w:numPr>
       </w:pPr>
       <w:r>
@@ -829,11 +900,33 @@
       <w:pPr>
         <w:numPr>
           <w:ilvl w:val="0"/>
-          <w:numId w:val="7"/>
+          <w:numId w:val="8"/>
         </w:numPr>
       </w:pPr>
       <w:r>
-        <w:t>2D side-scrolling infinite runner</w:t>
+        <w:t>2D two-player space shooter</w:t>
+      </w:r>
+    </w:p>
+    <w:p>
+      <w:pPr>
+        <w:numPr>
+          <w:ilvl w:val="0"/>
+          <w:numId w:val="8"/>
+        </w:numPr>
+      </w:pPr>
+      <w:r>
+        <w:t>Random and infinite wave generation based on a random number generator</w:t>
+      </w:r>
+    </w:p>
+    <w:p>
+      <w:pPr>
+        <w:numPr>
+          <w:ilvl w:val="0"/>
+          <w:numId w:val="8"/>
+        </w:numPr>
+      </w:pPr>
+      <w:r>
+        <w:t>Available on Google Play (coming soon on iOS)</w:t>
       </w:r>
     </w:p>
     <w:p/>
@@ -856,7 +949,7 @@
       <w:tr>
         <w:tc>
           <w:tcPr>
-            <w:tcW w:w="7649" w:type="dxa"/>
+            <w:tcW w:w="7650" w:type="dxa"/>
             <w:shd w:val="clear" w:color="auto" w:fill="auto"/>
           </w:tcPr>
           <w:p>
@@ -3571,6 +3664,22 @@
       <w:szCs w:val="21"/>
     </w:rPr>
   </w:style>
+  <w:style w:type="table" w:styleId="TableGrid">
+    <w:name w:val="Table Grid"/>
+    <w:basedOn w:val="TableNormal"/>
+    <w:uiPriority w:val="39"/>
+    <w:rsid w:val="005E718E"/>
+    <w:tblPr>
+      <w:tblBorders>
+        <w:top w:val="single" w:sz="4" w:space="0" w:color="auto"/>
+        <w:left w:val="single" w:sz="4" w:space="0" w:color="auto"/>
+        <w:bottom w:val="single" w:sz="4" w:space="0" w:color="auto"/>
+        <w:right w:val="single" w:sz="4" w:space="0" w:color="auto"/>
+        <w:insideH w:val="single" w:sz="4" w:space="0" w:color="auto"/>
+        <w:insideV w:val="single" w:sz="4" w:space="0" w:color="auto"/>
+      </w:tblBorders>
+    </w:tblPr>
+  </w:style>
 </w:styles>
 </file>
 

</xml_diff>

<commit_message>
resume and solar system update
</commit_message>
<xml_diff>
--- a/assets/ZeeshanMohammed_resume.docx
+++ b/assets/ZeeshanMohammed_resume.docx
@@ -107,13 +107,7 @@
         <w:rPr>
           <w:rStyle w:val="summary"/>
         </w:rPr>
-        <w:t>object-oriented</w:t>
-      </w:r>
-      <w:r>
-        <w:rPr>
-          <w:rStyle w:val="summary"/>
-        </w:rPr>
-        <w:t xml:space="preserve"> programming</w:t>
+        <w:t>object-oriented programming</w:t>
       </w:r>
     </w:p>
     <w:p>
@@ -303,8 +297,13 @@
                 <w:numId w:val="3"/>
               </w:numPr>
             </w:pPr>
-            <w:r>
-              <w:t>SketchUp 8</w:t>
+            <w:proofErr w:type="spellStart"/>
+            <w:r>
+              <w:t>SketchUp</w:t>
+            </w:r>
+            <w:proofErr w:type="spellEnd"/>
+            <w:r>
+              <w:t xml:space="preserve"> 8</w:t>
             </w:r>
           </w:p>
         </w:tc>
@@ -373,9 +372,11 @@
                 <w:numId w:val="2"/>
               </w:numPr>
             </w:pPr>
+            <w:proofErr w:type="spellStart"/>
             <w:r>
               <w:t>XCode</w:t>
             </w:r>
+            <w:proofErr w:type="spellEnd"/>
           </w:p>
           <w:p>
             <w:pPr>
@@ -386,12 +387,7 @@
               </w:numPr>
             </w:pPr>
             <w:r>
-              <w:t xml:space="preserve">XML / INI / </w:t>
-            </w:r>
-            <w:bookmarkStart w:id="0" w:name="_GoBack"/>
-            <w:bookmarkEnd w:id="0"/>
-            <w:r>
-              <w:t>JSON</w:t>
+              <w:t>XML / INI / JSON</w:t>
             </w:r>
           </w:p>
         </w:tc>
@@ -434,9 +430,11 @@
                 <w:numId w:val="1"/>
               </w:numPr>
             </w:pPr>
+            <w:proofErr w:type="spellStart"/>
             <w:r>
               <w:t>MelonJS</w:t>
             </w:r>
+            <w:proofErr w:type="spellEnd"/>
           </w:p>
           <w:p>
             <w:pPr>
@@ -507,8 +505,8 @@
             <w:r>
               <w:t xml:space="preserve">Game Design &amp; Development </w:t>
             </w:r>
-            <w:bookmarkStart w:id="1" w:name="__DdeLink__126_1107125217"/>
-            <w:bookmarkEnd w:id="1"/>
+            <w:bookmarkStart w:id="0" w:name="__DdeLink__126_1107125217"/>
+            <w:bookmarkEnd w:id="0"/>
             <w:r>
               <w:t>@ triOS College – Toronto, ON</w:t>
             </w:r>
@@ -814,8 +812,13 @@
             </w:pPr>
             <w:r>
               <w:lastRenderedPageBreak/>
-              <w:t>Worked in Unity3D and PhaserJS</w:t>
-            </w:r>
+              <w:t xml:space="preserve">Worked in Unity3D and </w:t>
+            </w:r>
+            <w:proofErr w:type="spellStart"/>
+            <w:r>
+              <w:t>PhaserJS</w:t>
+            </w:r>
+            <w:proofErr w:type="spellEnd"/>
           </w:p>
         </w:tc>
         <w:tc>
@@ -890,8 +893,13 @@
           </w:tcPr>
           <w:p>
             <w:r>
-              <w:t>Bruno &amp; Boots - Prank Powerplay</w:t>
-            </w:r>
+              <w:t xml:space="preserve">Bruno &amp; Boots - Prank </w:t>
+            </w:r>
+            <w:proofErr w:type="spellStart"/>
+            <w:r>
+              <w:t>Powerplay</w:t>
+            </w:r>
+            <w:proofErr w:type="spellEnd"/>
             <w:r>
               <w:t xml:space="preserve"> – </w:t>
             </w:r>
@@ -1285,6 +1293,8 @@
       <w:r>
         <w:t>Speak with people interested about the Video Game Design and Development and Video Game Technical Design courses</w:t>
       </w:r>
+      <w:bookmarkStart w:id="1" w:name="_GoBack"/>
+      <w:bookmarkEnd w:id="1"/>
     </w:p>
     <w:sectPr>
       <w:headerReference w:type="default" r:id="rId7"/>

</xml_diff>